<commit_message>
Documentation points 1 and 2
</commit_message>
<xml_diff>
--- a/documents/Документация ДП 2425 Йоанна Симеонова.docx
+++ b/documents/Документация ДП 2425 Йоанна Симеонова.docx
@@ -1,6 +1,6 @@
 
 <file path=word/document.xml><?xml version="1.0" encoding="utf-8"?>
-<w:document xmlns:wpc="http://schemas.microsoft.com/office/word/2010/wordprocessingCanvas" xmlns:cx="http://schemas.microsoft.com/office/drawing/2014/chartex" xmlns:cx1="http://schemas.microsoft.com/office/drawing/2015/9/8/chartex" xmlns:cx2="http://schemas.microsoft.com/office/drawing/2015/10/21/chartex" xmlns:cx3="http://schemas.microsoft.com/office/drawing/2016/5/9/chartex" xmlns:cx4="http://schemas.microsoft.com/office/drawing/2016/5/10/chartex" xmlns:cx5="http://schemas.microsoft.com/office/drawing/2016/5/11/chartex" xmlns:cx6="http://schemas.microsoft.com/office/drawing/2016/5/12/chartex" xmlns:cx7="http://schemas.microsoft.com/office/drawing/2016/5/13/chartex" xmlns:cx8="http://schemas.microsoft.com/office/drawing/2016/5/14/chartex" xmlns:mc="http://schemas.openxmlformats.org/markup-compatibility/2006" xmlns:aink="http://schemas.microsoft.com/office/drawing/2016/ink" xmlns:am3d="http://schemas.microsoft.com/office/drawing/2017/model3d" xmlns:o="urn:schemas-microsoft-com:office:office" xmlns:r="http://schemas.openxmlformats.org/officeDocument/2006/relationships" xmlns:m="http://schemas.openxmlformats.org/officeDocument/2006/math" xmlns:v="urn:schemas-microsoft-com:vml" xmlns:wp14="http://schemas.microsoft.com/office/word/2010/wordprocessingDrawing" xmlns:wp="http://schemas.openxmlformats.org/drawingml/2006/wordprocessingDrawing" xmlns:w10="urn:schemas-microsoft-com:office:word" xmlns:w="http://schemas.openxmlformats.org/wordprocessingml/2006/main" xmlns:w14="http://schemas.microsoft.com/office/word/2010/wordml" xmlns:w15="http://schemas.microsoft.com/office/word/2012/wordml" xmlns:w16cid="http://schemas.microsoft.com/office/word/2016/wordml/cid" xmlns:w16se="http://schemas.microsoft.com/office/word/2015/wordml/symex" xmlns:wpg="http://schemas.microsoft.com/office/word/2010/wordprocessingGroup" xmlns:wpi="http://schemas.microsoft.com/office/word/2010/wordprocessingInk" xmlns:wne="http://schemas.microsoft.com/office/word/2006/wordml" xmlns:wps="http://schemas.microsoft.com/office/word/2010/wordprocessingShape" mc:Ignorable="w14 w15 w16se w16cid wp14">
+<w:document xmlns:wpc="http://schemas.microsoft.com/office/word/2010/wordprocessingCanvas" xmlns:cx="http://schemas.microsoft.com/office/drawing/2014/chartex" xmlns:cx1="http://schemas.microsoft.com/office/drawing/2015/9/8/chartex" xmlns:cx2="http://schemas.microsoft.com/office/drawing/2015/10/21/chartex" xmlns:cx3="http://schemas.microsoft.com/office/drawing/2016/5/9/chartex" xmlns:cx4="http://schemas.microsoft.com/office/drawing/2016/5/10/chartex" xmlns:cx5="http://schemas.microsoft.com/office/drawing/2016/5/11/chartex" xmlns:cx6="http://schemas.microsoft.com/office/drawing/2016/5/12/chartex" xmlns:cx7="http://schemas.microsoft.com/office/drawing/2016/5/13/chartex" xmlns:cx8="http://schemas.microsoft.com/office/drawing/2016/5/14/chartex" xmlns:mc="http://schemas.openxmlformats.org/markup-compatibility/2006" xmlns:aink="http://schemas.microsoft.com/office/drawing/2016/ink" xmlns:am3d="http://schemas.microsoft.com/office/drawing/2017/model3d" xmlns:o="urn:schemas-microsoft-com:office:office" xmlns:oel="http://schemas.microsoft.com/office/2019/extlst" xmlns:r="http://schemas.openxmlformats.org/officeDocument/2006/relationships" xmlns:m="http://schemas.openxmlformats.org/officeDocument/2006/math" xmlns:v="urn:schemas-microsoft-com:vml" xmlns:wp14="http://schemas.microsoft.com/office/word/2010/wordprocessingDrawing" xmlns:wp="http://schemas.openxmlformats.org/drawingml/2006/wordprocessingDrawing" xmlns:w10="urn:schemas-microsoft-com:office:word" xmlns:w="http://schemas.openxmlformats.org/wordprocessingml/2006/main" xmlns:w14="http://schemas.microsoft.com/office/word/2010/wordml" xmlns:w15="http://schemas.microsoft.com/office/word/2012/wordml" xmlns:w16cex="http://schemas.microsoft.com/office/word/2018/wordml/cex" xmlns:w16cid="http://schemas.microsoft.com/office/word/2016/wordml/cid" xmlns:w16="http://schemas.microsoft.com/office/word/2018/wordml" xmlns:w16du="http://schemas.microsoft.com/office/word/2023/wordml/word16du" xmlns:w16sdtdh="http://schemas.microsoft.com/office/word/2020/wordml/sdtdatahash" xmlns:w16sdtfl="http://schemas.microsoft.com/office/word/2024/wordml/sdtformatlock" xmlns:w16se="http://schemas.microsoft.com/office/word/2015/wordml/symex" xmlns:wpg="http://schemas.microsoft.com/office/word/2010/wordprocessingGroup" xmlns:wpi="http://schemas.microsoft.com/office/word/2010/wordprocessingInk" xmlns:wne="http://schemas.microsoft.com/office/word/2006/wordml" xmlns:wps="http://schemas.microsoft.com/office/word/2010/wordprocessingShape" mc:Ignorable="w14 w15 w16se w16cid w16 w16cex w16sdtdh w16sdtfl w16du wp14">
   <w:body>
     <w:p>
       <w:pPr>
@@ -2155,149 +2155,61 @@
         <w:rPr>
           <w:spacing w:val="0"/>
         </w:rPr>
-        <w:t>В съвременния свят, където ефективността и продуктивността са от съществено значение, управлението на задачи и проекти играе ключова роля в успеха на всяка организация. С нарастващата сложност на проектите и необходимостта от координация между различни екипи, съществува значителна нужда от надеждни и интуитивни инструменти за управление на задачи и проекти. Приложенията за управление на задачи и проекти предоставят възможност за оптимизиране на работните процеси, подобряване на комуникацията и повишаване на ефективността.</w:t>
-      </w:r>
-    </w:p>
-    <w:p>
-      <w:pPr>
-        <w:spacing w:line="360" w:lineRule="auto"/>
-        <w:rPr>
-          <w:spacing w:val="0"/>
-        </w:rPr>
-      </w:pPr>
-      <w:r>
-        <w:rPr>
-          <w:spacing w:val="0"/>
-        </w:rPr>
-        <w:t>Основният проблем, който проектът решава, е липсата на централизирана система за управление на задачи и проекти, която да е лесна за използване и да предоставя всички необходими функционалности за ефективно управление на работния процес. В контекста на съвременните организации, където екипите често работят дистанционно и комуникацията може да бъде затруднена, наличието на такова приложение е от съществено значение за успешното изпълнение на проектите.</w:t>
-      </w:r>
-    </w:p>
-    <w:p>
-      <w:pPr>
-        <w:spacing w:line="360" w:lineRule="auto"/>
-        <w:rPr>
-          <w:spacing w:val="0"/>
-        </w:rPr>
-      </w:pPr>
-      <w:r>
-        <w:rPr>
-          <w:spacing w:val="0"/>
-        </w:rPr>
-        <w:t>Диаграма…</w:t>
-      </w:r>
-    </w:p>
-    <w:p>
-      <w:pPr>
-        <w:spacing w:line="360" w:lineRule="auto"/>
-        <w:rPr>
-          <w:spacing w:val="0"/>
-        </w:rPr>
-      </w:pPr>
-    </w:p>
-    <w:p>
-      <w:pPr>
-        <w:spacing w:line="360" w:lineRule="auto"/>
-        <w:rPr>
-          <w:spacing w:val="0"/>
-        </w:rPr>
-      </w:pPr>
-      <w:r>
-        <w:rPr>
-          <w:spacing w:val="0"/>
-        </w:rPr>
-        <w:t xml:space="preserve">Настоящият документ представлява шаблон за оформление на </w:t>
-      </w:r>
-      <w:r>
-        <w:rPr>
-          <w:spacing w:val="0"/>
-        </w:rPr>
-        <w:t xml:space="preserve">документация на </w:t>
-      </w:r>
-      <w:r>
-        <w:rPr>
-          <w:spacing w:val="0"/>
-        </w:rPr>
-        <w:t>дипломен</w:t>
-      </w:r>
-      <w:r>
-        <w:rPr>
-          <w:spacing w:val="0"/>
-        </w:rPr>
-        <w:t xml:space="preserve"> проект </w:t>
-      </w:r>
-      <w:r>
-        <w:rPr>
-          <w:spacing w:val="0"/>
-        </w:rPr>
-        <w:t xml:space="preserve">за </w:t>
-      </w:r>
-      <w:r>
-        <w:rPr>
-          <w:spacing w:val="0"/>
-        </w:rPr>
-        <w:t>Държавен изпит по теория на професията</w:t>
-      </w:r>
-      <w:r>
-        <w:rPr>
-          <w:spacing w:val="0"/>
-        </w:rPr>
-        <w:t xml:space="preserve">. </w:t>
-      </w:r>
-      <w:r>
-        <w:rPr>
-          <w:spacing w:val="0"/>
-        </w:rPr>
-        <w:t xml:space="preserve">Изискванията за изработване и представяне на </w:t>
-      </w:r>
-      <w:r>
-        <w:rPr>
-          <w:spacing w:val="0"/>
-        </w:rPr>
-        <w:t>проекта</w:t>
-      </w:r>
-      <w:r>
-        <w:rPr>
-          <w:spacing w:val="0"/>
-        </w:rPr>
-        <w:t xml:space="preserve"> са описани на сайта  </w:t>
-      </w:r>
-      <w:r>
-        <w:rPr>
-          <w:spacing w:val="0"/>
-        </w:rPr>
-        <w:t>https://codingburgas.org</w:t>
-      </w:r>
-      <w:r>
-        <w:rPr>
-          <w:spacing w:val="0"/>
-        </w:rPr>
-        <w:t>.</w:t>
-      </w:r>
-    </w:p>
-    <w:p>
-      <w:pPr>
-        <w:spacing w:line="360" w:lineRule="auto"/>
-        <w:rPr>
-          <w:spacing w:val="0"/>
-        </w:rPr>
-      </w:pPr>
-      <w:r>
-        <w:rPr>
-          <w:spacing w:val="0"/>
-        </w:rPr>
-        <w:t xml:space="preserve">Насоки за разработка на </w:t>
-      </w:r>
-      <w:r>
-        <w:rPr>
-          <w:spacing w:val="0"/>
-        </w:rPr>
-        <w:t>секцията</w:t>
-      </w:r>
-      <w:r>
-        <w:rPr>
-          <w:spacing w:val="0"/>
-        </w:rPr>
-        <w:t xml:space="preserve">: </w:t>
+        <w:t xml:space="preserve">В съвременната динамична работна среда управлението на задачи и проекти е от съществено значение за ефективността и успеха на организациите. С нарастването на дистанционната работа и необходимостта от по-добра координация между екипите, използването на софтуерни решения за управление на задачи става все по-актуално. </w:t>
+      </w:r>
+      <w:r>
+        <w:rPr>
+          <w:spacing w:val="0"/>
+        </w:rPr>
+        <w:t>Това</w:t>
+      </w:r>
+      <w:r>
+        <w:rPr>
+          <w:spacing w:val="0"/>
+        </w:rPr>
+        <w:t xml:space="preserve"> приложение за управление на задачи и работа е разработено с цел да предостави интуитивен и ефективен инструмент за проследяване на задачите, подобряване на организацията и повишаване на продуктивността.</w:t>
+      </w:r>
+    </w:p>
+    <w:p>
+      <w:pPr>
+        <w:spacing w:line="360" w:lineRule="auto"/>
+        <w:rPr>
+          <w:spacing w:val="0"/>
+        </w:rPr>
+      </w:pPr>
+      <w:r>
+        <w:rPr>
+          <w:spacing w:val="0"/>
+        </w:rPr>
+        <w:t>Проектът решава проблема с липсата на централизирана система за управление на задачи, което често води до загуба на време, неефективна комуникация и пропуски в изпълнението на важни задачи. В контекста на съвременните работни процеси, особено в екипите, които работят дистанционно или в хибридна среда, необходимостта от ефективен инструмент за управление на задачи е критична.</w:t>
+      </w:r>
+    </w:p>
+    <w:p>
+      <w:pPr>
+        <w:spacing w:line="360" w:lineRule="auto"/>
+        <w:rPr>
+          <w:spacing w:val="0"/>
+        </w:rPr>
+      </w:pPr>
+      <w:r>
+        <w:rPr>
+          <w:spacing w:val="0"/>
+        </w:rPr>
+        <w:t>За моделиране на архитектурата на приложението е използван езикът UML (Unified Modeling Language) в комбинация със средата за моделиране Lucidchart. Чрез използването на UML диаграми, като диаграми на случаи на употреба, диаграми на класове и диаграми на последователност, е структурирана ясна представа за взаимодействието между различните компоненти на системата. Този подход осигурява лесна разбираемост и поддръжка на проекта.</w:t>
+      </w:r>
+    </w:p>
+    <w:p>
+      <w:pPr>
+        <w:spacing w:line="360" w:lineRule="auto"/>
+        <w:rPr>
+          <w:spacing w:val="0"/>
+        </w:rPr>
+      </w:pPr>
+      <w:r>
+        <w:rPr>
+          <w:spacing w:val="0"/>
+        </w:rPr>
+        <w:t>Останалата част от документацията е структурирана, както следва:</w:t>
       </w:r>
     </w:p>
     <w:p>
@@ -2305,7 +2217,7 @@
         <w:pStyle w:val="ListParagraph"/>
         <w:numPr>
           <w:ilvl w:val="0"/>
-          <w:numId w:val="7"/>
+          <w:numId w:val="28"/>
         </w:numPr>
         <w:spacing w:line="360" w:lineRule="auto"/>
         <w:rPr>
@@ -2316,13 +2228,7 @@
         <w:rPr>
           <w:spacing w:val="0"/>
         </w:rPr>
-        <w:t xml:space="preserve">опишете </w:t>
-      </w:r>
-      <w:r>
-        <w:rPr>
-          <w:spacing w:val="0"/>
-        </w:rPr>
-        <w:t>актуалността на избраната от вас тема за проект</w:t>
+        <w:t>Цели и обхват на софтуерното приложение – определяне на обхвата и основните цели на системата.</w:t>
       </w:r>
     </w:p>
     <w:p>
@@ -2330,7 +2236,7 @@
         <w:pStyle w:val="ListParagraph"/>
         <w:numPr>
           <w:ilvl w:val="0"/>
-          <w:numId w:val="7"/>
+          <w:numId w:val="28"/>
         </w:numPr>
         <w:spacing w:line="360" w:lineRule="auto"/>
         <w:rPr>
@@ -2341,7 +2247,83 @@
         <w:rPr>
           <w:spacing w:val="0"/>
         </w:rPr>
-        <w:t>опишете какъв точно проблем решава проекта ви и в какъв контекст е този проблем</w:t>
+        <w:t>Анализ на решението:</w:t>
+      </w:r>
+    </w:p>
+    <w:p>
+      <w:pPr>
+        <w:pStyle w:val="ListParagraph"/>
+        <w:numPr>
+          <w:ilvl w:val="1"/>
+          <w:numId w:val="28"/>
+        </w:numPr>
+        <w:spacing w:line="360" w:lineRule="auto"/>
+        <w:rPr>
+          <w:spacing w:val="0"/>
+        </w:rPr>
+      </w:pPr>
+      <w:r>
+        <w:rPr>
+          <w:spacing w:val="0"/>
+        </w:rPr>
+        <w:t>Потребителски изисквания и работен процес.</w:t>
+      </w:r>
+    </w:p>
+    <w:p>
+      <w:pPr>
+        <w:pStyle w:val="ListParagraph"/>
+        <w:numPr>
+          <w:ilvl w:val="1"/>
+          <w:numId w:val="28"/>
+        </w:numPr>
+        <w:spacing w:line="360" w:lineRule="auto"/>
+        <w:rPr>
+          <w:spacing w:val="0"/>
+        </w:rPr>
+      </w:pPr>
+      <w:r>
+        <w:rPr>
+          <w:spacing w:val="0"/>
+        </w:rPr>
+        <w:t>Примерен потребителски интерфейс.</w:t>
+      </w:r>
+    </w:p>
+    <w:p>
+      <w:pPr>
+        <w:pStyle w:val="ListParagraph"/>
+        <w:numPr>
+          <w:ilvl w:val="1"/>
+          <w:numId w:val="28"/>
+        </w:numPr>
+        <w:spacing w:line="360" w:lineRule="auto"/>
+        <w:rPr>
+          <w:spacing w:val="0"/>
+        </w:rPr>
+      </w:pPr>
+      <w:r>
+        <w:rPr>
+          <w:spacing w:val="0"/>
+        </w:rPr>
+        <w:t>Диаграми на анализа.</w:t>
+      </w:r>
+    </w:p>
+    <w:p>
+      <w:pPr>
+        <w:pStyle w:val="ListParagraph"/>
+        <w:numPr>
+          <w:ilvl w:val="1"/>
+          <w:numId w:val="28"/>
+        </w:numPr>
+        <w:spacing w:line="360" w:lineRule="auto"/>
+        <w:rPr>
+          <w:spacing w:val="0"/>
+        </w:rPr>
+      </w:pPr>
+      <w:r>
+        <w:rPr>
+          <w:spacing w:val="0"/>
+        </w:rPr>
+        <w:t>Модел на съдържанието / данните.</w:t>
       </w:r>
     </w:p>
     <w:p>
@@ -2349,7 +2331,7 @@
         <w:pStyle w:val="ListParagraph"/>
         <w:numPr>
           <w:ilvl w:val="0"/>
-          <w:numId w:val="7"/>
+          <w:numId w:val="28"/>
         </w:numPr>
         <w:spacing w:line="360" w:lineRule="auto"/>
         <w:rPr>
@@ -2360,119 +2342,90 @@
         <w:rPr>
           <w:spacing w:val="0"/>
         </w:rPr>
-        <w:t xml:space="preserve">опишете </w:t>
-      </w:r>
-      <w:r>
-        <w:rPr>
-          <w:spacing w:val="0"/>
-        </w:rPr>
-        <w:t xml:space="preserve">накратко </w:t>
-      </w:r>
-      <w:r>
-        <w:rPr>
-          <w:spacing w:val="0"/>
-        </w:rPr>
-        <w:t>как се</w:t>
-      </w:r>
-      <w:r>
-        <w:rPr>
-          <w:spacing w:val="0"/>
-        </w:rPr>
-        <w:t xml:space="preserve"> </w:t>
-      </w:r>
-      <w:r>
-        <w:rPr>
-          <w:spacing w:val="0"/>
-        </w:rPr>
-        <w:t xml:space="preserve">решава този </w:t>
-      </w:r>
-      <w:r>
-        <w:rPr>
-          <w:spacing w:val="0"/>
-        </w:rPr>
-        <w:t>проблем</w:t>
-      </w:r>
-      <w:r>
-        <w:rPr>
-          <w:spacing w:val="0"/>
-        </w:rPr>
-        <w:t xml:space="preserve"> с</w:t>
-      </w:r>
-      <w:r>
-        <w:rPr>
-          <w:spacing w:val="0"/>
-        </w:rPr>
-        <w:t xml:space="preserve"> езика</w:t>
-      </w:r>
-      <w:r>
-        <w:rPr>
-          <w:spacing w:val="0"/>
-        </w:rPr>
-        <w:t xml:space="preserve"> </w:t>
-      </w:r>
-      <w:r>
-        <w:rPr>
-          <w:spacing w:val="0"/>
-        </w:rPr>
-        <w:t xml:space="preserve">UML и </w:t>
-      </w:r>
-      <w:r>
-        <w:rPr>
-          <w:spacing w:val="0"/>
-        </w:rPr>
-        <w:t>средата</w:t>
-      </w:r>
-      <w:r>
-        <w:rPr>
-          <w:spacing w:val="0"/>
-        </w:rPr>
-        <w:t xml:space="preserve"> за моделиране </w:t>
-      </w:r>
-      <w:proofErr w:type="spellStart"/>
-      <w:r>
-        <w:rPr>
-          <w:spacing w:val="0"/>
-        </w:rPr>
-        <w:t>Lucid</w:t>
-      </w:r>
-      <w:proofErr w:type="spellEnd"/>
-      <w:r>
-        <w:rPr>
-          <w:spacing w:val="0"/>
-        </w:rPr>
-        <w:t xml:space="preserve"> </w:t>
-      </w:r>
-      <w:proofErr w:type="spellStart"/>
-      <w:r>
-        <w:rPr>
-          <w:spacing w:val="0"/>
-        </w:rPr>
-        <w:t>Chart</w:t>
-      </w:r>
-      <w:proofErr w:type="spellEnd"/>
-      <w:r>
-        <w:rPr>
-          <w:spacing w:val="0"/>
-        </w:rPr>
-        <w:t xml:space="preserve"> </w:t>
-      </w:r>
-      <w:r>
-        <w:rPr>
-          <w:spacing w:val="0"/>
-        </w:rPr>
-        <w:t>/</w:t>
-      </w:r>
-      <w:r>
-        <w:rPr>
-          <w:spacing w:val="0"/>
-        </w:rPr>
-        <w:t>или друга</w:t>
-      </w:r>
-      <w:r>
-        <w:rPr>
-          <w:spacing w:val="0"/>
-        </w:rPr>
-        <w:t>/;</w:t>
+        <w:t>Дизайн:</w:t>
+      </w:r>
+    </w:p>
+    <w:p>
+      <w:pPr>
+        <w:pStyle w:val="ListParagraph"/>
+        <w:numPr>
+          <w:ilvl w:val="1"/>
+          <w:numId w:val="28"/>
+        </w:numPr>
+        <w:spacing w:line="360" w:lineRule="auto"/>
+        <w:rPr>
+          <w:spacing w:val="0"/>
+        </w:rPr>
+      </w:pPr>
+      <w:r>
+        <w:rPr>
+          <w:spacing w:val="0"/>
+        </w:rPr>
+        <w:t>Реализация на архитектурата на приложението.</w:t>
+      </w:r>
+    </w:p>
+    <w:p>
+      <w:pPr>
+        <w:pStyle w:val="ListParagraph"/>
+        <w:numPr>
+          <w:ilvl w:val="1"/>
+          <w:numId w:val="28"/>
+        </w:numPr>
+        <w:spacing w:line="360" w:lineRule="auto"/>
+        <w:rPr>
+          <w:spacing w:val="0"/>
+        </w:rPr>
+      </w:pPr>
+      <w:r>
+        <w:rPr>
+          <w:spacing w:val="0"/>
+        </w:rPr>
+        <w:t>Описание на слоевете, предназначението им, библиотеки и методи, включени в съответния слой.</w:t>
+      </w:r>
+    </w:p>
+    <w:p>
+      <w:pPr>
+        <w:pStyle w:val="ListParagraph"/>
+        <w:numPr>
+          <w:ilvl w:val="1"/>
+          <w:numId w:val="28"/>
+        </w:numPr>
+        <w:spacing w:line="360" w:lineRule="auto"/>
+        <w:rPr>
+          <w:spacing w:val="0"/>
+        </w:rPr>
+      </w:pPr>
+      <w:r>
+        <w:rPr>
+          <w:spacing w:val="0"/>
+        </w:rPr>
+        <w:lastRenderedPageBreak/>
+        <w:t>Организация и код на заявките към база от данни.</w:t>
+      </w:r>
+    </w:p>
+    <w:p>
+      <w:pPr>
+        <w:pStyle w:val="ListParagraph"/>
+        <w:numPr>
+          <w:ilvl w:val="1"/>
+          <w:numId w:val="28"/>
+        </w:numPr>
+        <w:spacing w:line="360" w:lineRule="auto"/>
+        <w:rPr>
+          <w:spacing w:val="0"/>
+        </w:rPr>
+      </w:pPr>
+      <w:r>
+        <w:rPr>
+          <w:spacing w:val="0"/>
+        </w:rPr>
+        <w:t>Наличие на потребителски интерфейс</w:t>
+      </w:r>
+      <w:r>
+        <w:rPr>
+          <w:spacing w:val="0"/>
+        </w:rPr>
+        <w:t>.</w:t>
       </w:r>
     </w:p>
     <w:p>
@@ -2480,7 +2433,7 @@
         <w:pStyle w:val="ListParagraph"/>
         <w:numPr>
           <w:ilvl w:val="0"/>
-          <w:numId w:val="7"/>
+          <w:numId w:val="28"/>
         </w:numPr>
         <w:spacing w:line="360" w:lineRule="auto"/>
         <w:rPr>
@@ -2491,39 +2444,7 @@
         <w:rPr>
           <w:spacing w:val="0"/>
         </w:rPr>
-        <w:t xml:space="preserve">опишете накратко как е структурирана останалата част от </w:t>
-      </w:r>
-      <w:r>
-        <w:rPr>
-          <w:spacing w:val="0"/>
-        </w:rPr>
-        <w:t>този документ</w:t>
-      </w:r>
-      <w:r>
-        <w:rPr>
-          <w:spacing w:val="0"/>
-        </w:rPr>
-        <w:t>.</w:t>
-      </w:r>
-    </w:p>
-    <w:p>
-      <w:pPr>
-        <w:spacing w:line="360" w:lineRule="auto"/>
-        <w:rPr>
-          <w:spacing w:val="0"/>
-        </w:rPr>
-      </w:pPr>
-      <w:r>
-        <w:rPr>
-          <w:spacing w:val="0"/>
-        </w:rPr>
-        <w:t>Правила при цитиране</w:t>
-      </w:r>
-      <w:r>
-        <w:rPr>
-          <w:spacing w:val="0"/>
-        </w:rPr>
-        <w:t>:</w:t>
+        <w:t>Ефективност и бързодействие на решението – анализ на производителността и оптимизациите.</w:t>
       </w:r>
     </w:p>
     <w:p>
@@ -2531,7 +2452,7 @@
         <w:pStyle w:val="ListParagraph"/>
         <w:numPr>
           <w:ilvl w:val="0"/>
-          <w:numId w:val="8"/>
+          <w:numId w:val="28"/>
         </w:numPr>
         <w:spacing w:line="360" w:lineRule="auto"/>
         <w:rPr>
@@ -2542,7 +2463,7 @@
         <w:rPr>
           <w:spacing w:val="0"/>
         </w:rPr>
-        <w:t>Цитатът се загражда с кавички.</w:t>
+        <w:t>Тестване – описание на използваните тестови стратегии и резултати.</w:t>
       </w:r>
     </w:p>
     <w:p>
@@ -2550,7 +2471,7 @@
         <w:pStyle w:val="ListParagraph"/>
         <w:numPr>
           <w:ilvl w:val="0"/>
-          <w:numId w:val="8"/>
+          <w:numId w:val="28"/>
         </w:numPr>
         <w:spacing w:line="360" w:lineRule="auto"/>
         <w:rPr>
@@ -2561,22 +2482,7 @@
         <w:rPr>
           <w:spacing w:val="0"/>
         </w:rPr>
-        <w:lastRenderedPageBreak/>
-        <w:t>След цитата „трябва да бъде посочен и точният източник, откъдето е взет цитатът“ [1].</w:t>
-      </w:r>
-    </w:p>
-    <w:p>
-      <w:pPr>
-        <w:spacing w:line="360" w:lineRule="auto"/>
-        <w:rPr>
-          <w:spacing w:val="0"/>
-        </w:rPr>
-      </w:pPr>
-      <w:r>
-        <w:rPr>
-          <w:spacing w:val="0"/>
-        </w:rPr>
-        <w:t xml:space="preserve">Забележки: </w:t>
+        <w:t>Заключение и възможно бъдещо развитие – обобщение на постиженията и идеи за усъвършенстване.</w:t>
       </w:r>
     </w:p>
     <w:p>
@@ -2584,7 +2490,7 @@
         <w:pStyle w:val="ListParagraph"/>
         <w:numPr>
           <w:ilvl w:val="0"/>
-          <w:numId w:val="11"/>
+          <w:numId w:val="28"/>
         </w:numPr>
         <w:spacing w:line="360" w:lineRule="auto"/>
         <w:rPr>
@@ -2595,49 +2501,7 @@
         <w:rPr>
           <w:spacing w:val="0"/>
         </w:rPr>
-        <w:t>Можете да използвате</w:t>
-      </w:r>
-      <w:r>
-        <w:rPr>
-          <w:spacing w:val="0"/>
-        </w:rPr>
-        <w:t xml:space="preserve"> документи</w:t>
-      </w:r>
-      <w:r>
-        <w:rPr>
-          <w:spacing w:val="0"/>
-        </w:rPr>
-        <w:t xml:space="preserve">, </w:t>
-      </w:r>
-      <w:r>
-        <w:rPr>
-          <w:spacing w:val="0"/>
-        </w:rPr>
-        <w:t xml:space="preserve">генерирани от средата за моделиране </w:t>
-      </w:r>
-      <w:r>
-        <w:rPr>
-          <w:spacing w:val="0"/>
-        </w:rPr>
-        <w:t>LC</w:t>
-      </w:r>
-      <w:r>
-        <w:rPr>
-          <w:spacing w:val="0"/>
-        </w:rPr>
-        <w:t xml:space="preserve">, като обаче ги допълните </w:t>
-      </w:r>
-      <w:r>
-        <w:rPr>
-          <w:spacing w:val="0"/>
-        </w:rPr>
-        <w:t>в</w:t>
-      </w:r>
-      <w:r>
-        <w:rPr>
-          <w:spacing w:val="0"/>
-        </w:rPr>
-        <w:t xml:space="preserve"> секциите на този шаблон.</w:t>
+        <w:t>Използвани литературни източници и уеб сайтове – списък на референциите.</w:t>
       </w:r>
     </w:p>
     <w:p>
@@ -2645,7 +2509,7 @@
         <w:pStyle w:val="ListParagraph"/>
         <w:numPr>
           <w:ilvl w:val="0"/>
-          <w:numId w:val="11"/>
+          <w:numId w:val="28"/>
         </w:numPr>
         <w:spacing w:line="360" w:lineRule="auto"/>
         <w:rPr>
@@ -2656,44 +2520,22 @@
         <w:rPr>
           <w:spacing w:val="0"/>
         </w:rPr>
-        <w:t xml:space="preserve">Документацията на проекта </w:t>
-      </w:r>
-      <w:r>
-        <w:rPr>
-          <w:spacing w:val="0"/>
-        </w:rPr>
-        <w:t>трябва</w:t>
-      </w:r>
-      <w:r>
-        <w:rPr>
-          <w:spacing w:val="0"/>
-        </w:rPr>
-        <w:t xml:space="preserve"> да бъде на български език</w:t>
-      </w:r>
-      <w:r>
-        <w:rPr>
-          <w:spacing w:val="0"/>
-        </w:rPr>
-        <w:t>.</w:t>
-      </w:r>
-    </w:p>
-    <w:p>
-      <w:pPr>
-        <w:pStyle w:val="ListParagraph"/>
-        <w:spacing w:line="360" w:lineRule="auto"/>
-        <w:ind w:left="1429" w:firstLine="0"/>
-        <w:rPr>
-          <w:spacing w:val="0"/>
-        </w:rPr>
-      </w:pPr>
-    </w:p>
-    <w:p>
-      <w:pPr>
-        <w:spacing w:line="360" w:lineRule="auto"/>
-        <w:rPr>
-          <w:spacing w:val="0"/>
-        </w:rPr>
-      </w:pPr>
+        <w:t>Приложения – допълнителни материали, свързани с проекта.</w:t>
+      </w:r>
+    </w:p>
+    <w:p>
+      <w:pPr>
+        <w:spacing w:line="360" w:lineRule="auto"/>
+        <w:rPr>
+          <w:spacing w:val="0"/>
+        </w:rPr>
+      </w:pPr>
+      <w:r>
+        <w:rPr>
+          <w:spacing w:val="0"/>
+        </w:rPr>
+        <w:t>Този документ предоставя цялостен поглед върху процеса на разработка на приложението и неговата роля в подобряването на управлението на задачи и работа.</w:t>
+      </w:r>
     </w:p>
     <w:p>
       <w:pPr>
@@ -2717,84 +2559,316 @@
     <w:p>
       <w:pPr>
         <w:spacing w:line="360" w:lineRule="auto"/>
-        <w:rPr>
-          <w:spacing w:val="0"/>
-        </w:rPr>
-      </w:pPr>
-      <w:r>
-        <w:rPr>
-          <w:spacing w:val="0"/>
-        </w:rPr>
-        <w:t xml:space="preserve">В тази точка се описва детайлно идеята за създаване на софтуерното приложение. Описва се обхвата на потребителите и дейностите, които ще </w:t>
-      </w:r>
-      <w:r>
-        <w:rPr>
-          <w:spacing w:val="0"/>
-        </w:rPr>
-        <w:t>включва</w:t>
-      </w:r>
-      <w:r>
-        <w:rPr>
-          <w:spacing w:val="0"/>
-        </w:rPr>
-        <w:t xml:space="preserve"> приложението. На база на обхвата и предложението се формират целите, подцелите на приложението.</w:t>
-      </w:r>
-      <w:bookmarkStart w:id="3" w:name="_GoBack"/>
+        <w:ind w:firstLine="284"/>
+        <w:rPr>
+          <w:spacing w:val="0"/>
+        </w:rPr>
+      </w:pPr>
+      <w:r>
+        <w:rPr>
+          <w:spacing w:val="0"/>
+        </w:rPr>
+        <w:t>Идеята за създаване на софтуерното приложение произтича от необходимостта от централизирана платформа за управление на задачи и работа в различни екипни и бизнес среди. Приложението има за цел да подпомогне потребителите в организирането, проследяването и изпълнението на задачи по ефективен и структуриран начин</w:t>
+      </w:r>
+      <w:r>
+        <w:rPr>
+          <w:spacing w:val="0"/>
+        </w:rPr>
+        <w:t xml:space="preserve"> </w:t>
+      </w:r>
+    </w:p>
+    <w:p>
+      <w:pPr>
+        <w:spacing w:line="360" w:lineRule="auto"/>
+        <w:ind w:firstLine="284"/>
+        <w:rPr>
+          <w:spacing w:val="0"/>
+        </w:rPr>
+      </w:pPr>
+      <w:r>
+        <w:rPr>
+          <w:spacing w:val="0"/>
+        </w:rPr>
+        <w:t>При разработката на приложението ще бъдат използвани методологиите Agile и Scrum. Agile ще осигури гъвкавост в процеса на разработка, като се фокусира върху адаптивността и непрекъснатото подобряване на софтуера въз основа на обратната връзка от потребителите. Scrum, като конкретна методология в рамките на Agile, ще бъде използвана за управление на екипната работа чрез разделяне на проекта на кратки, управляеми спринтове с ясно дефинирани задачи и цели. Това ще позволи бързо идентифициране и решаване на проблеми, както и ефективно разпределение на ресурсите в екипа.</w:t>
+      </w:r>
+    </w:p>
+    <w:p>
+      <w:pPr>
+        <w:spacing w:line="360" w:lineRule="auto"/>
+        <w:rPr>
+          <w:spacing w:val="0"/>
+        </w:rPr>
+      </w:pPr>
+      <w:r>
+        <w:rPr>
+          <w:spacing w:val="0"/>
+        </w:rPr>
+        <w:t>Обхватът на потребителите включва индивидуални потребители, малки и средни екипи, както и големи организации, които се нуждаят от систематизирано управление на работния процес. Приложението ще поддържа следните основни дейности:</w:t>
+      </w:r>
+    </w:p>
+    <w:p>
+      <w:pPr>
+        <w:pStyle w:val="ListParagraph"/>
+        <w:numPr>
+          <w:ilvl w:val="0"/>
+          <w:numId w:val="30"/>
+        </w:numPr>
+        <w:spacing w:line="360" w:lineRule="auto"/>
+        <w:rPr>
+          <w:spacing w:val="0"/>
+        </w:rPr>
+      </w:pPr>
+      <w:r>
+        <w:rPr>
+          <w:spacing w:val="0"/>
+        </w:rPr>
+        <w:t>Създаване и управление на задачи.</w:t>
+      </w:r>
+    </w:p>
+    <w:p>
+      <w:pPr>
+        <w:pStyle w:val="ListParagraph"/>
+        <w:numPr>
+          <w:ilvl w:val="0"/>
+          <w:numId w:val="30"/>
+        </w:numPr>
+        <w:spacing w:line="360" w:lineRule="auto"/>
+        <w:rPr>
+          <w:spacing w:val="0"/>
+        </w:rPr>
+      </w:pPr>
+      <w:r>
+        <w:rPr>
+          <w:spacing w:val="0"/>
+        </w:rPr>
+        <w:t>Проследяване на напредъка по задачи и проекти.</w:t>
+      </w:r>
+    </w:p>
+    <w:p>
+      <w:pPr>
+        <w:pStyle w:val="ListParagraph"/>
+        <w:numPr>
+          <w:ilvl w:val="0"/>
+          <w:numId w:val="30"/>
+        </w:numPr>
+        <w:spacing w:line="360" w:lineRule="auto"/>
+        <w:rPr>
+          <w:spacing w:val="0"/>
+        </w:rPr>
+      </w:pPr>
+      <w:r>
+        <w:rPr>
+          <w:spacing w:val="0"/>
+        </w:rPr>
+        <w:lastRenderedPageBreak/>
+        <w:t>Разпределение на задачите между членовете на екипа.</w:t>
+      </w:r>
+    </w:p>
+    <w:p>
+      <w:pPr>
+        <w:pStyle w:val="ListParagraph"/>
+        <w:numPr>
+          <w:ilvl w:val="0"/>
+          <w:numId w:val="30"/>
+        </w:numPr>
+        <w:spacing w:line="360" w:lineRule="auto"/>
+        <w:rPr>
+          <w:spacing w:val="0"/>
+        </w:rPr>
+      </w:pPr>
+      <w:r>
+        <w:rPr>
+          <w:spacing w:val="0"/>
+        </w:rPr>
+        <w:t>Настройка н</w:t>
+      </w:r>
+      <w:r>
+        <w:rPr>
+          <w:spacing w:val="0"/>
+        </w:rPr>
+        <w:t>а</w:t>
+      </w:r>
+      <w:r>
+        <w:rPr>
+          <w:spacing w:val="0"/>
+        </w:rPr>
+        <w:t xml:space="preserve"> крайни срокове.</w:t>
+      </w:r>
+    </w:p>
+    <w:p>
+      <w:pPr>
+        <w:pStyle w:val="ListParagraph"/>
+        <w:numPr>
+          <w:ilvl w:val="0"/>
+          <w:numId w:val="30"/>
+        </w:numPr>
+        <w:spacing w:line="360" w:lineRule="auto"/>
+        <w:rPr>
+          <w:spacing w:val="0"/>
+        </w:rPr>
+      </w:pPr>
+      <w:r>
+        <w:rPr>
+          <w:spacing w:val="0"/>
+        </w:rPr>
+        <w:t>Добавяне на етикети към задачи.</w:t>
+      </w:r>
+    </w:p>
+    <w:p>
+      <w:pPr>
+        <w:pStyle w:val="ListParagraph"/>
+        <w:numPr>
+          <w:ilvl w:val="0"/>
+          <w:numId w:val="30"/>
+        </w:numPr>
+        <w:spacing w:line="360" w:lineRule="auto"/>
+        <w:rPr>
+          <w:spacing w:val="0"/>
+        </w:rPr>
+      </w:pPr>
+      <w:r>
+        <w:rPr>
+          <w:spacing w:val="0"/>
+        </w:rPr>
+        <w:t xml:space="preserve">Канбан </w:t>
+      </w:r>
+      <w:r>
+        <w:rPr>
+          <w:spacing w:val="0"/>
+        </w:rPr>
+        <w:t>дъска за всеки проект</w:t>
+      </w:r>
+      <w:r>
+        <w:rPr>
+          <w:spacing w:val="0"/>
+        </w:rPr>
+        <w:t>.</w:t>
+      </w:r>
+    </w:p>
+    <w:p>
+      <w:pPr>
+        <w:spacing w:line="360" w:lineRule="auto"/>
+        <w:rPr>
+          <w:spacing w:val="0"/>
+        </w:rPr>
+      </w:pPr>
+      <w:r>
+        <w:rPr>
+          <w:spacing w:val="0"/>
+        </w:rPr>
+        <w:t>На база на обхвата и функционалността, основните цели на приложението са:</w:t>
+      </w:r>
+    </w:p>
+    <w:p>
+      <w:pPr>
+        <w:pStyle w:val="ListParagraph"/>
+        <w:numPr>
+          <w:ilvl w:val="0"/>
+          <w:numId w:val="29"/>
+        </w:numPr>
+        <w:spacing w:line="360" w:lineRule="auto"/>
+        <w:rPr>
+          <w:spacing w:val="0"/>
+        </w:rPr>
+      </w:pPr>
+      <w:r>
+        <w:rPr>
+          <w:spacing w:val="0"/>
+        </w:rPr>
+        <w:t>Осигуряване на интуитивен и удобен за ползване интерфейс.</w:t>
+      </w:r>
+    </w:p>
+    <w:p>
+      <w:pPr>
+        <w:pStyle w:val="ListParagraph"/>
+        <w:numPr>
+          <w:ilvl w:val="0"/>
+          <w:numId w:val="29"/>
+        </w:numPr>
+        <w:spacing w:line="360" w:lineRule="auto"/>
+        <w:rPr>
+          <w:spacing w:val="0"/>
+        </w:rPr>
+      </w:pPr>
+      <w:r>
+        <w:rPr>
+          <w:spacing w:val="0"/>
+        </w:rPr>
+        <w:t>Подобряване на комуникацията и координацията в екипите.</w:t>
+      </w:r>
+    </w:p>
+    <w:p>
+      <w:pPr>
+        <w:pStyle w:val="ListParagraph"/>
+        <w:numPr>
+          <w:ilvl w:val="0"/>
+          <w:numId w:val="29"/>
+        </w:numPr>
+        <w:spacing w:line="360" w:lineRule="auto"/>
+        <w:rPr>
+          <w:spacing w:val="0"/>
+        </w:rPr>
+      </w:pPr>
+      <w:r>
+        <w:rPr>
+          <w:spacing w:val="0"/>
+        </w:rPr>
+        <w:t>Осигуряване на надеждно съхранение и управление на данните.</w:t>
+      </w:r>
+    </w:p>
+    <w:p>
+      <w:pPr>
+        <w:pStyle w:val="Heading1"/>
+        <w:spacing w:line="360" w:lineRule="auto"/>
+        <w:rPr>
+          <w:spacing w:val="0"/>
+        </w:rPr>
+      </w:pPr>
+      <w:bookmarkStart w:id="3" w:name="_Toc155035768"/>
+      <w:r>
+        <w:rPr>
+          <w:spacing w:val="0"/>
+        </w:rPr>
+        <w:t>Анализ</w:t>
+      </w:r>
+      <w:r>
+        <w:rPr>
+          <w:spacing w:val="0"/>
+        </w:rPr>
+        <w:t xml:space="preserve"> </w:t>
+      </w:r>
+      <w:r>
+        <w:rPr>
+          <w:spacing w:val="0"/>
+        </w:rPr>
+        <w:t>на решението</w:t>
+      </w:r>
       <w:bookmarkEnd w:id="3"/>
     </w:p>
     <w:p>
       <w:pPr>
-        <w:pStyle w:val="Heading1"/>
-        <w:spacing w:line="360" w:lineRule="auto"/>
-        <w:rPr>
-          <w:spacing w:val="0"/>
-        </w:rPr>
-      </w:pPr>
-      <w:bookmarkStart w:id="4" w:name="_Toc155035768"/>
-      <w:r>
-        <w:rPr>
-          <w:spacing w:val="0"/>
-        </w:rPr>
-        <w:t>Анализ</w:t>
-      </w:r>
-      <w:r>
-        <w:rPr>
-          <w:spacing w:val="0"/>
-        </w:rPr>
-        <w:t xml:space="preserve"> </w:t>
-      </w:r>
-      <w:r>
-        <w:rPr>
-          <w:spacing w:val="0"/>
-        </w:rPr>
-        <w:t>на решението</w:t>
-      </w:r>
+        <w:pStyle w:val="Heading2"/>
+        <w:spacing w:line="360" w:lineRule="auto"/>
+        <w:rPr>
+          <w:spacing w:val="0"/>
+        </w:rPr>
+      </w:pPr>
+      <w:bookmarkStart w:id="4" w:name="_Потребителски_изисквания_и"/>
+      <w:bookmarkStart w:id="5" w:name="_Toc155035769"/>
       <w:bookmarkEnd w:id="4"/>
-    </w:p>
-    <w:p>
-      <w:pPr>
-        <w:pStyle w:val="Heading2"/>
-        <w:spacing w:line="360" w:lineRule="auto"/>
-        <w:rPr>
-          <w:spacing w:val="0"/>
-        </w:rPr>
-      </w:pPr>
-      <w:bookmarkStart w:id="5" w:name="_Потребителски_изисквания_и"/>
-      <w:bookmarkStart w:id="6" w:name="_Toc155035769"/>
+      <w:r>
+        <w:rPr>
+          <w:spacing w:val="0"/>
+        </w:rPr>
+        <w:t>Потребителски изисквания и р</w:t>
+      </w:r>
+      <w:r>
+        <w:rPr>
+          <w:spacing w:val="0"/>
+        </w:rPr>
+        <w:t>аботен процес</w:t>
+      </w:r>
       <w:bookmarkEnd w:id="5"/>
-      <w:r>
-        <w:rPr>
-          <w:spacing w:val="0"/>
-        </w:rPr>
-        <w:t>Потребителски изисквания и р</w:t>
-      </w:r>
-      <w:r>
-        <w:rPr>
-          <w:spacing w:val="0"/>
-        </w:rPr>
-        <w:t>аботен процес</w:t>
-      </w:r>
-      <w:bookmarkEnd w:id="6"/>
     </w:p>
     <w:p>
       <w:pPr>
@@ -3038,21 +3112,7 @@
         <w:rPr>
           <w:spacing w:val="0"/>
         </w:rPr>
-        <w:t xml:space="preserve">Всички диаграми трябва да са създадени в средата dwaw.io, оригиналните файлове трябва да са добавени в </w:t>
-      </w:r>
-      <w:proofErr w:type="spellStart"/>
-      <w:r>
-        <w:rPr>
-          <w:spacing w:val="0"/>
-        </w:rPr>
-        <w:t>репозиторито</w:t>
-      </w:r>
-      <w:proofErr w:type="spellEnd"/>
-      <w:r>
-        <w:rPr>
-          <w:spacing w:val="0"/>
-        </w:rPr>
-        <w:t xml:space="preserve"> на проекта.</w:t>
+        <w:t>Всички диаграми трябва да са създадени в средата dwaw.io, оригиналните файлове трябва да са добавени в репозиторито на проекта.</w:t>
       </w:r>
       <w:r>
         <w:rPr>
@@ -3094,9 +3154,9 @@
           <w:spacing w:val="0"/>
         </w:rPr>
       </w:pPr>
-      <w:bookmarkStart w:id="7" w:name="_Примерен_потребителски_интерфейс"/>
-      <w:bookmarkStart w:id="8" w:name="_Toc155035770"/>
-      <w:bookmarkEnd w:id="7"/>
+      <w:bookmarkStart w:id="6" w:name="_Примерен_потребителски_интерфейс"/>
+      <w:bookmarkStart w:id="7" w:name="_Toc155035770"/>
+      <w:bookmarkEnd w:id="6"/>
       <w:r>
         <w:rPr>
           <w:spacing w:val="0"/>
@@ -3116,7 +3176,7 @@
         </w:rPr>
         <w:t xml:space="preserve"> интерфейс</w:t>
       </w:r>
-      <w:bookmarkEnd w:id="8"/>
+      <w:bookmarkEnd w:id="7"/>
     </w:p>
     <w:p>
       <w:pPr>
@@ -3261,16 +3321,16 @@
           <w:spacing w:val="0"/>
         </w:rPr>
       </w:pPr>
-      <w:bookmarkStart w:id="9" w:name="_Диаграми_на_анализа"/>
-      <w:bookmarkStart w:id="10" w:name="_Toc155035771"/>
+      <w:bookmarkStart w:id="8" w:name="_Диаграми_на_анализа"/>
+      <w:bookmarkStart w:id="9" w:name="_Toc155035771"/>
+      <w:bookmarkEnd w:id="8"/>
+      <w:r>
+        <w:rPr>
+          <w:spacing w:val="0"/>
+        </w:rPr>
+        <w:t>Диаграми на анализа</w:t>
+      </w:r>
       <w:bookmarkEnd w:id="9"/>
-      <w:r>
-        <w:rPr>
-          <w:spacing w:val="0"/>
-        </w:rPr>
-        <w:t>Диаграми на анализа</w:t>
-      </w:r>
-      <w:bookmarkEnd w:id="10"/>
     </w:p>
     <w:p>
       <w:pPr>
@@ -3414,46 +3474,46 @@
           <w:spacing w:val="0"/>
         </w:rPr>
       </w:pPr>
-      <w:bookmarkStart w:id="11" w:name="_Модел_на_съдържанието"/>
-      <w:bookmarkStart w:id="12" w:name="_Toc155035772"/>
+      <w:bookmarkStart w:id="10" w:name="_Модел_на_съдържанието"/>
+      <w:bookmarkStart w:id="11" w:name="_Toc155035772"/>
+      <w:bookmarkEnd w:id="10"/>
+      <w:r>
+        <w:rPr>
+          <w:spacing w:val="0"/>
+        </w:rPr>
+        <w:t>Модел</w:t>
+      </w:r>
+      <w:r>
+        <w:rPr>
+          <w:spacing w:val="0"/>
+        </w:rPr>
+        <w:t xml:space="preserve"> на съдържанието</w:t>
+      </w:r>
+      <w:r>
+        <w:rPr>
+          <w:spacing w:val="0"/>
+        </w:rPr>
+        <w:t xml:space="preserve"> </w:t>
+      </w:r>
+      <w:r>
+        <w:rPr>
+          <w:spacing w:val="0"/>
+        </w:rPr>
+        <w:t>/</w:t>
+      </w:r>
+      <w:r>
+        <w:rPr>
+          <w:spacing w:val="0"/>
+        </w:rPr>
+        <w:t xml:space="preserve"> </w:t>
+      </w:r>
+      <w:r>
+        <w:rPr>
+          <w:spacing w:val="0"/>
+        </w:rPr>
+        <w:t>данните</w:t>
+      </w:r>
       <w:bookmarkEnd w:id="11"/>
-      <w:r>
-        <w:rPr>
-          <w:spacing w:val="0"/>
-        </w:rPr>
-        <w:t>Модел</w:t>
-      </w:r>
-      <w:r>
-        <w:rPr>
-          <w:spacing w:val="0"/>
-        </w:rPr>
-        <w:t xml:space="preserve"> на съдържанието</w:t>
-      </w:r>
-      <w:r>
-        <w:rPr>
-          <w:spacing w:val="0"/>
-        </w:rPr>
-        <w:t xml:space="preserve"> </w:t>
-      </w:r>
-      <w:r>
-        <w:rPr>
-          <w:spacing w:val="0"/>
-        </w:rPr>
-        <w:t>/</w:t>
-      </w:r>
-      <w:r>
-        <w:rPr>
-          <w:spacing w:val="0"/>
-        </w:rPr>
-        <w:t xml:space="preserve"> </w:t>
-      </w:r>
-      <w:r>
-        <w:rPr>
-          <w:spacing w:val="0"/>
-        </w:rPr>
-        <w:t>данните</w:t>
-      </w:r>
-      <w:bookmarkEnd w:id="12"/>
     </w:p>
     <w:p>
       <w:pPr>
@@ -3578,171 +3638,174 @@
           <w:spacing w:val="0"/>
         </w:rPr>
       </w:pPr>
-      <w:bookmarkStart w:id="13" w:name="_Дизайн"/>
-      <w:bookmarkStart w:id="14" w:name="_Toc155035773"/>
+      <w:bookmarkStart w:id="12" w:name="_Дизайн"/>
+      <w:bookmarkStart w:id="13" w:name="_Toc155035773"/>
+      <w:bookmarkEnd w:id="12"/>
+      <w:r>
+        <w:rPr>
+          <w:spacing w:val="0"/>
+        </w:rPr>
+        <w:t>Дизайн</w:t>
+      </w:r>
       <w:bookmarkEnd w:id="13"/>
-      <w:r>
-        <w:rPr>
-          <w:spacing w:val="0"/>
-        </w:rPr>
-        <w:t>Дизайн</w:t>
+    </w:p>
+    <w:p>
+      <w:pPr>
+        <w:spacing w:line="360" w:lineRule="auto"/>
+        <w:rPr>
+          <w:bCs/>
+          <w:spacing w:val="0"/>
+        </w:rPr>
+      </w:pPr>
+      <w:r>
+        <w:rPr>
+          <w:spacing w:val="0"/>
+        </w:rPr>
+        <w:t xml:space="preserve">Тази секция представя </w:t>
+      </w:r>
+      <w:r>
+        <w:rPr>
+          <w:spacing w:val="0"/>
+        </w:rPr>
+        <w:t xml:space="preserve">дизайна на решението на проблема за проекта ви. </w:t>
+      </w:r>
+      <w:r>
+        <w:rPr>
+          <w:spacing w:val="0"/>
+        </w:rPr>
+        <w:t>Опишете как</w:t>
+      </w:r>
+      <w:r>
+        <w:rPr>
+          <w:spacing w:val="0"/>
+        </w:rPr>
+        <w:t>ва софтуерна платформа сте избрали за</w:t>
+      </w:r>
+      <w:r>
+        <w:rPr>
+          <w:spacing w:val="0"/>
+        </w:rPr>
+        <w:t xml:space="preserve"> вашето решение </w:t>
+      </w:r>
+      <w:r>
+        <w:rPr>
+          <w:spacing w:val="0"/>
+        </w:rPr>
+        <w:t>/напр. .</w:t>
+      </w:r>
+      <w:r>
+        <w:rPr>
+          <w:spacing w:val="0"/>
+        </w:rPr>
+        <w:t>NET, java/</w:t>
+      </w:r>
+      <w:r>
+        <w:rPr>
+          <w:bCs/>
+          <w:spacing w:val="0"/>
+        </w:rPr>
+        <w:t xml:space="preserve">. </w:t>
+      </w:r>
+      <w:r>
+        <w:rPr>
+          <w:bCs/>
+          <w:spacing w:val="0"/>
+        </w:rPr>
+        <w:t>Пр</w:t>
+      </w:r>
+      <w:r>
+        <w:rPr>
+          <w:bCs/>
+          <w:spacing w:val="0"/>
+        </w:rPr>
+        <w:t>едстав</w:t>
+      </w:r>
+      <w:r>
+        <w:rPr>
+          <w:bCs/>
+          <w:spacing w:val="0"/>
+        </w:rPr>
+        <w:t xml:space="preserve">ете схема на софтуерната </w:t>
+      </w:r>
+      <w:r>
+        <w:rPr>
+          <w:bCs/>
+          <w:spacing w:val="0"/>
+        </w:rPr>
+        <w:t>архитектура на решението</w:t>
+      </w:r>
+      <w:r>
+        <w:rPr>
+          <w:bCs/>
+          <w:spacing w:val="0"/>
+        </w:rPr>
+        <w:t xml:space="preserve"> /по модули и/или слоеве/ с диаграма на разгръщането, както и диаграми на класовете на дизайна</w:t>
+      </w:r>
+      <w:r>
+        <w:rPr>
+          <w:bCs/>
+          <w:spacing w:val="0"/>
+        </w:rPr>
+        <w:t xml:space="preserve"> /с ограничения, описани на OCL/, диаграми на времето /за задаване на времена за синхронизация и комуникация в решението/ и компонентни диаграми. </w:t>
+      </w:r>
+      <w:r>
+        <w:rPr>
+          <w:bCs/>
+          <w:spacing w:val="0"/>
+        </w:rPr>
+        <w:t>Илюстрирайте решението с извадки от генериран сорс код</w:t>
+      </w:r>
+      <w:r>
+        <w:rPr>
+          <w:bCs/>
+          <w:spacing w:val="0"/>
+        </w:rPr>
+        <w:t>.</w:t>
+      </w:r>
+    </w:p>
+    <w:p>
+      <w:pPr>
+        <w:pStyle w:val="Heading2"/>
+        <w:spacing w:line="360" w:lineRule="auto"/>
+        <w:rPr>
+          <w:spacing w:val="0"/>
+        </w:rPr>
+      </w:pPr>
+      <w:bookmarkStart w:id="14" w:name="_Toc155035774"/>
+      <w:r>
+        <w:rPr>
+          <w:spacing w:val="0"/>
+        </w:rPr>
+        <w:t xml:space="preserve">Реализация на </w:t>
+      </w:r>
+      <w:r>
+        <w:rPr>
+          <w:spacing w:val="0"/>
+        </w:rPr>
+        <w:t>архитектурата</w:t>
+      </w:r>
+      <w:r>
+        <w:rPr>
+          <w:spacing w:val="0"/>
+        </w:rPr>
+        <w:t xml:space="preserve"> на приложението</w:t>
       </w:r>
       <w:bookmarkEnd w:id="14"/>
     </w:p>
     <w:p>
       <w:pPr>
-        <w:spacing w:line="360" w:lineRule="auto"/>
-        <w:rPr>
-          <w:bCs/>
-          <w:spacing w:val="0"/>
-        </w:rPr>
-      </w:pPr>
-      <w:r>
-        <w:rPr>
-          <w:spacing w:val="0"/>
-        </w:rPr>
-        <w:t xml:space="preserve">Тази секция представя </w:t>
-      </w:r>
-      <w:r>
-        <w:rPr>
-          <w:spacing w:val="0"/>
-        </w:rPr>
-        <w:t xml:space="preserve">дизайна на решението на проблема за проекта ви. </w:t>
-      </w:r>
-      <w:r>
-        <w:rPr>
-          <w:spacing w:val="0"/>
-        </w:rPr>
-        <w:t>Опишете как</w:t>
-      </w:r>
-      <w:r>
-        <w:rPr>
-          <w:spacing w:val="0"/>
-        </w:rPr>
-        <w:t>ва софтуерна платформа сте избрали за</w:t>
-      </w:r>
-      <w:r>
-        <w:rPr>
-          <w:spacing w:val="0"/>
-        </w:rPr>
-        <w:t xml:space="preserve"> вашето решение </w:t>
-      </w:r>
-      <w:r>
-        <w:rPr>
-          <w:spacing w:val="0"/>
-        </w:rPr>
-        <w:t>/напр. .</w:t>
-      </w:r>
-      <w:r>
-        <w:rPr>
-          <w:spacing w:val="0"/>
-        </w:rPr>
-        <w:t xml:space="preserve">NET, </w:t>
-      </w:r>
-      <w:proofErr w:type="spellStart"/>
-      <w:r>
-        <w:rPr>
-          <w:spacing w:val="0"/>
-        </w:rPr>
-        <w:t>java</w:t>
-      </w:r>
-      <w:proofErr w:type="spellEnd"/>
-      <w:r>
-        <w:rPr>
-          <w:spacing w:val="0"/>
-        </w:rPr>
-        <w:t>/</w:t>
-      </w:r>
-      <w:r>
-        <w:rPr>
-          <w:bCs/>
-          <w:spacing w:val="0"/>
-        </w:rPr>
-        <w:t xml:space="preserve">. </w:t>
-      </w:r>
-      <w:r>
-        <w:rPr>
-          <w:bCs/>
-          <w:spacing w:val="0"/>
-        </w:rPr>
-        <w:t>Пр</w:t>
-      </w:r>
-      <w:r>
-        <w:rPr>
-          <w:bCs/>
-          <w:spacing w:val="0"/>
-        </w:rPr>
-        <w:t>едстав</w:t>
-      </w:r>
-      <w:r>
-        <w:rPr>
-          <w:bCs/>
-          <w:spacing w:val="0"/>
-        </w:rPr>
-        <w:t xml:space="preserve">ете схема на софтуерната </w:t>
-      </w:r>
-      <w:r>
-        <w:rPr>
-          <w:bCs/>
-          <w:spacing w:val="0"/>
-        </w:rPr>
-        <w:t>архитектура на решението</w:t>
-      </w:r>
-      <w:r>
-        <w:rPr>
-          <w:bCs/>
-          <w:spacing w:val="0"/>
-        </w:rPr>
-        <w:t xml:space="preserve"> /по модули и/или слоеве/ с диаграма на разгръщането, както и диаграми на класовете на дизайна</w:t>
-      </w:r>
-      <w:r>
-        <w:rPr>
-          <w:bCs/>
-          <w:spacing w:val="0"/>
-        </w:rPr>
-        <w:t xml:space="preserve"> /с ограничения, описани на OCL/, диаграми на времето /за задаване на времена за синхронизация и комуникация в решението/ и компонентни диаграми. </w:t>
-      </w:r>
-      <w:r>
-        <w:rPr>
-          <w:bCs/>
-          <w:spacing w:val="0"/>
-        </w:rPr>
-        <w:t>Илюстрирайте решението с извадки от генериран сорс код</w:t>
-      </w:r>
-      <w:r>
-        <w:rPr>
-          <w:bCs/>
-          <w:spacing w:val="0"/>
-        </w:rPr>
-        <w:t>.</w:t>
-      </w:r>
-    </w:p>
-    <w:p>
-      <w:pPr>
         <w:pStyle w:val="Heading2"/>
         <w:spacing w:line="360" w:lineRule="auto"/>
         <w:rPr>
           <w:spacing w:val="0"/>
         </w:rPr>
       </w:pPr>
-      <w:bookmarkStart w:id="15" w:name="_Toc155035774"/>
-      <w:r>
-        <w:rPr>
-          <w:spacing w:val="0"/>
-        </w:rPr>
-        <w:t xml:space="preserve">Реализация на </w:t>
-      </w:r>
-      <w:r>
-        <w:rPr>
-          <w:spacing w:val="0"/>
-        </w:rPr>
-        <w:t>архитектурата</w:t>
-      </w:r>
-      <w:r>
-        <w:rPr>
-          <w:spacing w:val="0"/>
-        </w:rPr>
-        <w:t xml:space="preserve"> на приложението</w:t>
+      <w:bookmarkStart w:id="15" w:name="_Toc155035775"/>
+      <w:r>
+        <w:rPr>
+          <w:spacing w:val="0"/>
+        </w:rPr>
+        <w:t>Описание на слоевете, предназначението им, библиотеки и методи включени в съответния слой.</w:t>
       </w:r>
       <w:bookmarkEnd w:id="15"/>
     </w:p>
@@ -3754,29 +3817,43 @@
           <w:spacing w:val="0"/>
         </w:rPr>
       </w:pPr>
-      <w:bookmarkStart w:id="16" w:name="_Toc155035775"/>
-      <w:r>
-        <w:rPr>
-          <w:spacing w:val="0"/>
-        </w:rPr>
-        <w:t>Описание на слоевете, предназначението им, библиотеки и методи включени в съответния слой.</w:t>
+      <w:bookmarkStart w:id="16" w:name="_Toc155035776"/>
+      <w:r>
+        <w:rPr>
+          <w:spacing w:val="0"/>
+        </w:rPr>
+        <w:t>Организация и код на заявките към база от данни</w:t>
       </w:r>
       <w:bookmarkEnd w:id="16"/>
     </w:p>
     <w:p>
       <w:pPr>
+        <w:spacing w:line="360" w:lineRule="auto"/>
+        <w:rPr>
+          <w:spacing w:val="0"/>
+        </w:rPr>
+      </w:pPr>
+      <w:r>
+        <w:rPr>
+          <w:spacing w:val="0"/>
+        </w:rPr>
+        <w:t>Описание на инструментариума за достъп до базата данни от гледна точка на програмния код. Описание на методите за извличане, добавяне и изтриване на обекти в базата данни.</w:t>
+      </w:r>
+    </w:p>
+    <w:p>
+      <w:pPr>
         <w:pStyle w:val="Heading2"/>
         <w:spacing w:line="360" w:lineRule="auto"/>
         <w:rPr>
           <w:spacing w:val="0"/>
         </w:rPr>
       </w:pPr>
-      <w:bookmarkStart w:id="17" w:name="_Toc155035776"/>
-      <w:r>
-        <w:rPr>
-          <w:spacing w:val="0"/>
-        </w:rPr>
-        <w:t>Организация и код на заявките към база от данни</w:t>
+      <w:bookmarkStart w:id="17" w:name="_Toc155035777"/>
+      <w:r>
+        <w:rPr>
+          <w:spacing w:val="0"/>
+        </w:rPr>
+        <w:t>Наличие на потребителски интерфейс (конзолен, графичен, уеб)</w:t>
       </w:r>
       <w:bookmarkEnd w:id="17"/>
     </w:p>
@@ -3791,71 +3868,40 @@
         <w:rPr>
           <w:spacing w:val="0"/>
         </w:rPr>
-        <w:t>Описание на инструментариума за достъп до базата данни от гледна точка на програмния код. Описание на методите за извличане, добавяне и изтриване на обекти в базата данни.</w:t>
-      </w:r>
-    </w:p>
-    <w:p>
-      <w:pPr>
-        <w:pStyle w:val="Heading2"/>
-        <w:spacing w:line="360" w:lineRule="auto"/>
-        <w:rPr>
-          <w:spacing w:val="0"/>
-        </w:rPr>
-      </w:pPr>
-      <w:bookmarkStart w:id="18" w:name="_Toc155035777"/>
-      <w:r>
-        <w:rPr>
-          <w:spacing w:val="0"/>
-        </w:rPr>
-        <w:t>Наличие на потребителски интерфейс (конзолен, графичен, уеб)</w:t>
-      </w:r>
+        <w:t>Описание на основните функционалности на интерфейса на приложението.</w:t>
+      </w:r>
+    </w:p>
+    <w:p>
+      <w:pPr>
+        <w:spacing w:line="360" w:lineRule="auto"/>
+        <w:rPr>
+          <w:spacing w:val="0"/>
+        </w:rPr>
+      </w:pPr>
+      <w:r>
+        <w:rPr>
+          <w:spacing w:val="0"/>
+        </w:rPr>
+        <w:t>Забележка: Н</w:t>
+      </w:r>
+      <w:r>
+        <w:rPr>
+          <w:spacing w:val="0"/>
+        </w:rPr>
+        <w:t>яма формално изискване на определен брой диаграми от даден вид, за даден брой проектанти.</w:t>
+      </w:r>
+    </w:p>
+    <w:p>
+      <w:pPr>
+        <w:pStyle w:val="Heading1"/>
+        <w:spacing w:line="360" w:lineRule="auto"/>
+        <w:rPr>
+          <w:spacing w:val="0"/>
+        </w:rPr>
+      </w:pPr>
+      <w:bookmarkStart w:id="18" w:name="_Тестване"/>
+      <w:bookmarkStart w:id="19" w:name="_Toc155035778"/>
       <w:bookmarkEnd w:id="18"/>
-    </w:p>
-    <w:p>
-      <w:pPr>
-        <w:spacing w:line="360" w:lineRule="auto"/>
-        <w:rPr>
-          <w:spacing w:val="0"/>
-        </w:rPr>
-      </w:pPr>
-      <w:r>
-        <w:rPr>
-          <w:spacing w:val="0"/>
-        </w:rPr>
-        <w:t>Описание на основните функционалности на интерфейса на приложението.</w:t>
-      </w:r>
-    </w:p>
-    <w:p>
-      <w:pPr>
-        <w:spacing w:line="360" w:lineRule="auto"/>
-        <w:rPr>
-          <w:spacing w:val="0"/>
-        </w:rPr>
-      </w:pPr>
-      <w:r>
-        <w:rPr>
-          <w:spacing w:val="0"/>
-        </w:rPr>
-        <w:t>Забележка: Н</w:t>
-      </w:r>
-      <w:r>
-        <w:rPr>
-          <w:spacing w:val="0"/>
-        </w:rPr>
-        <w:t>яма формално изискване на определен брой диаграми от даден вид, за даден брой проектанти.</w:t>
-      </w:r>
-    </w:p>
-    <w:p>
-      <w:pPr>
-        <w:pStyle w:val="Heading1"/>
-        <w:spacing w:line="360" w:lineRule="auto"/>
-        <w:rPr>
-          <w:spacing w:val="0"/>
-        </w:rPr>
-      </w:pPr>
-      <w:bookmarkStart w:id="19" w:name="_Тестване"/>
-      <w:bookmarkStart w:id="20" w:name="_Toc155035778"/>
-      <w:bookmarkEnd w:id="19"/>
       <w:r>
         <w:rPr>
           <w:spacing w:val="0"/>
@@ -3863,6 +3909,37 @@
         <w:lastRenderedPageBreak/>
         <w:t>Ефективност и бързодействие на решението</w:t>
       </w:r>
+      <w:bookmarkEnd w:id="19"/>
+    </w:p>
+    <w:p>
+      <w:pPr>
+        <w:spacing w:line="360" w:lineRule="auto"/>
+        <w:rPr>
+          <w:spacing w:val="0"/>
+        </w:rPr>
+      </w:pPr>
+      <w:r>
+        <w:rPr>
+          <w:spacing w:val="0"/>
+        </w:rPr>
+        <w:t>Съдържа описание и анализ на известните решения, като се цитират съответните литературни източници.</w:t>
+      </w:r>
+    </w:p>
+    <w:p>
+      <w:pPr>
+        <w:pStyle w:val="Heading1"/>
+        <w:spacing w:line="360" w:lineRule="auto"/>
+        <w:rPr>
+          <w:spacing w:val="0"/>
+        </w:rPr>
+      </w:pPr>
+      <w:bookmarkStart w:id="20" w:name="_Toc155035779"/>
+      <w:r>
+        <w:rPr>
+          <w:spacing w:val="0"/>
+        </w:rPr>
+        <w:t>Тестване</w:t>
+      </w:r>
       <w:bookmarkEnd w:id="20"/>
     </w:p>
     <w:p>
@@ -3876,7 +3953,32 @@
         <w:rPr>
           <w:spacing w:val="0"/>
         </w:rPr>
-        <w:t>Съдържа описание и анализ на известните решения, като се цитират съответните литературни източници.</w:t>
+        <w:t xml:space="preserve">Тук се </w:t>
+      </w:r>
+      <w:r>
+        <w:rPr>
+          <w:i/>
+          <w:spacing w:val="0"/>
+        </w:rPr>
+        <w:t>включват тестовите случаи</w:t>
+      </w:r>
+      <w:r>
+        <w:rPr>
+          <w:spacing w:val="0"/>
+        </w:rPr>
+        <w:t xml:space="preserve"> и какви видове тестване предвиждате в реалното изпълнение на проекта, напр. с колко и какви документи, в</w:t>
+      </w:r>
+      <w:r>
+        <w:rPr>
+          <w:spacing w:val="0"/>
+        </w:rPr>
+        <w:t xml:space="preserve"> какви браузъри, с какви приставки</w:t>
+      </w:r>
+      <w:r>
+        <w:rPr>
+          <w:spacing w:val="0"/>
+        </w:rPr>
+        <w:t>, и т.н.</w:t>
       </w:r>
     </w:p>
     <w:p>
@@ -3887,12 +3989,24 @@
           <w:spacing w:val="0"/>
         </w:rPr>
       </w:pPr>
-      <w:bookmarkStart w:id="21" w:name="_Toc155035779"/>
-      <w:r>
-        <w:rPr>
-          <w:spacing w:val="0"/>
-        </w:rPr>
-        <w:t>Тестване</w:t>
+      <w:bookmarkStart w:id="21" w:name="_Toc155035780"/>
+      <w:r>
+        <w:rPr>
+          <w:spacing w:val="0"/>
+        </w:rPr>
+        <w:t xml:space="preserve">Заключение и </w:t>
+      </w:r>
+      <w:r>
+        <w:rPr>
+          <w:spacing w:val="0"/>
+        </w:rPr>
+        <w:t>възможно</w:t>
+      </w:r>
+      <w:r>
+        <w:rPr>
+          <w:spacing w:val="0"/>
+        </w:rPr>
+        <w:t xml:space="preserve"> бъдещо развитие</w:t>
       </w:r>
       <w:bookmarkEnd w:id="21"/>
     </w:p>
@@ -3907,32 +4021,157 @@
         <w:rPr>
           <w:spacing w:val="0"/>
         </w:rPr>
-        <w:t xml:space="preserve">Тук се </w:t>
-      </w:r>
-      <w:r>
-        <w:rPr>
-          <w:i/>
-          <w:spacing w:val="0"/>
-        </w:rPr>
-        <w:t>включват тестовите случаи</w:t>
-      </w:r>
-      <w:r>
-        <w:rPr>
-          <w:spacing w:val="0"/>
-        </w:rPr>
-        <w:t xml:space="preserve"> и какви видове тестване предвиждате в реалното изпълнение на проекта, напр. с колко и какви документи, в</w:t>
-      </w:r>
-      <w:r>
-        <w:rPr>
-          <w:spacing w:val="0"/>
-        </w:rPr>
-        <w:t xml:space="preserve"> какви браузъри, с какви приставки</w:t>
-      </w:r>
-      <w:r>
-        <w:rPr>
-          <w:spacing w:val="0"/>
-        </w:rPr>
-        <w:t>, и т.н.</w:t>
+        <w:t>В заключение, о</w:t>
+      </w:r>
+      <w:r>
+        <w:rPr>
+          <w:spacing w:val="0"/>
+        </w:rPr>
+        <w:t>бобщете</w:t>
+      </w:r>
+      <w:r>
+        <w:rPr>
+          <w:spacing w:val="0"/>
+        </w:rPr>
+        <w:t xml:space="preserve"> </w:t>
+      </w:r>
+      <w:r>
+        <w:rPr>
+          <w:spacing w:val="0"/>
+        </w:rPr>
+        <w:t xml:space="preserve">резултатите от работата ви по проекта, както и предимствата и ограничеността </w:t>
+      </w:r>
+      <w:r>
+        <w:rPr>
+          <w:spacing w:val="0"/>
+        </w:rPr>
+        <w:t xml:space="preserve">на </w:t>
+      </w:r>
+      <w:r>
+        <w:rPr>
+          <w:spacing w:val="0"/>
+        </w:rPr>
+        <w:t>изпол</w:t>
+      </w:r>
+      <w:r>
+        <w:rPr>
+          <w:spacing w:val="0"/>
+        </w:rPr>
+        <w:t>званите технологии</w:t>
+      </w:r>
+      <w:r>
+        <w:rPr>
+          <w:spacing w:val="0"/>
+        </w:rPr>
+        <w:t xml:space="preserve"> </w:t>
+      </w:r>
+      <w:r>
+        <w:rPr>
+          <w:spacing w:val="0"/>
+        </w:rPr>
+        <w:t>/</w:t>
+      </w:r>
+      <w:r>
+        <w:rPr>
+          <w:spacing w:val="0"/>
+        </w:rPr>
+        <w:t xml:space="preserve"> </w:t>
+      </w:r>
+      <w:r>
+        <w:rPr>
+          <w:spacing w:val="0"/>
+        </w:rPr>
+        <w:t>езици</w:t>
+      </w:r>
+      <w:r>
+        <w:rPr>
+          <w:spacing w:val="0"/>
+        </w:rPr>
+        <w:t xml:space="preserve"> </w:t>
+      </w:r>
+      <w:r>
+        <w:rPr>
+          <w:spacing w:val="0"/>
+        </w:rPr>
+        <w:t>/</w:t>
+      </w:r>
+      <w:r>
+        <w:rPr>
+          <w:spacing w:val="0"/>
+        </w:rPr>
+        <w:t xml:space="preserve"> </w:t>
+      </w:r>
+      <w:r>
+        <w:rPr>
+          <w:spacing w:val="0"/>
+        </w:rPr>
+        <w:t>методи.</w:t>
+      </w:r>
+      <w:r>
+        <w:rPr>
+          <w:spacing w:val="0"/>
+        </w:rPr>
+        <w:t xml:space="preserve"> Укажете какви алтернативи могат да се използват и техните предимства и недостатъци. </w:t>
+      </w:r>
+      <w:r>
+        <w:rPr>
+          <w:spacing w:val="0"/>
+        </w:rPr>
+        <w:t>Опишете каква е</w:t>
+      </w:r>
+      <w:r>
+        <w:rPr>
+          <w:spacing w:val="0"/>
+        </w:rPr>
+        <w:t xml:space="preserve"> използваемостта </w:t>
+      </w:r>
+      <w:r>
+        <w:rPr>
+          <w:spacing w:val="0"/>
+        </w:rPr>
+        <w:t xml:space="preserve">на подобни решения </w:t>
+      </w:r>
+      <w:r>
+        <w:rPr>
+          <w:spacing w:val="0"/>
+        </w:rPr>
+        <w:t xml:space="preserve">в практиката </w:t>
+      </w:r>
+      <w:r>
+        <w:rPr>
+          <w:spacing w:val="0"/>
+        </w:rPr>
+        <w:t xml:space="preserve">и </w:t>
+      </w:r>
+      <w:r>
+        <w:rPr>
+          <w:spacing w:val="0"/>
+        </w:rPr>
+        <w:t xml:space="preserve">какво бихте </w:t>
+      </w:r>
+      <w:r>
+        <w:rPr>
+          <w:spacing w:val="0"/>
+        </w:rPr>
+        <w:t>предл</w:t>
+      </w:r>
+      <w:r>
+        <w:rPr>
+          <w:spacing w:val="0"/>
+        </w:rPr>
+        <w:t>ожили като</w:t>
+      </w:r>
+      <w:r>
+        <w:rPr>
+          <w:spacing w:val="0"/>
+        </w:rPr>
+        <w:t xml:space="preserve"> насоки за бъдещо развитие</w:t>
+      </w:r>
+      <w:r>
+        <w:rPr>
+          <w:spacing w:val="0"/>
+        </w:rPr>
+        <w:t xml:space="preserve"> на вашето решение.</w:t>
       </w:r>
     </w:p>
     <w:p>
@@ -3943,24 +4182,18 @@
           <w:spacing w:val="0"/>
         </w:rPr>
       </w:pPr>
-      <w:bookmarkStart w:id="22" w:name="_Toc155035780"/>
-      <w:r>
-        <w:rPr>
-          <w:spacing w:val="0"/>
-        </w:rPr>
-        <w:t xml:space="preserve">Заключение и </w:t>
-      </w:r>
-      <w:r>
-        <w:rPr>
-          <w:spacing w:val="0"/>
-        </w:rPr>
-        <w:t>възможно</w:t>
-      </w:r>
-      <w:r>
-        <w:rPr>
-          <w:spacing w:val="0"/>
-        </w:rPr>
-        <w:t xml:space="preserve"> бъдещо развитие</w:t>
+      <w:bookmarkStart w:id="22" w:name="_Toc155035781"/>
+      <w:r>
+        <w:rPr>
+          <w:spacing w:val="0"/>
+        </w:rPr>
+        <w:t>Използвани литературни източници</w:t>
+      </w:r>
+      <w:r>
+        <w:rPr>
+          <w:spacing w:val="0"/>
+        </w:rPr>
+        <w:t xml:space="preserve"> и Уеб сайтове</w:t>
       </w:r>
       <w:bookmarkEnd w:id="22"/>
     </w:p>
@@ -3975,231 +4208,8 @@
         <w:rPr>
           <w:spacing w:val="0"/>
         </w:rPr>
-        <w:t>В заключение, о</w:t>
-      </w:r>
-      <w:r>
-        <w:rPr>
-          <w:spacing w:val="0"/>
-        </w:rPr>
-        <w:t>бобщете</w:t>
-      </w:r>
-      <w:r>
-        <w:rPr>
-          <w:spacing w:val="0"/>
-        </w:rPr>
-        <w:t xml:space="preserve"> </w:t>
-      </w:r>
-      <w:r>
-        <w:rPr>
-          <w:spacing w:val="0"/>
-        </w:rPr>
-        <w:t xml:space="preserve">резултатите от работата ви по проекта, както и предимствата и ограничеността </w:t>
-      </w:r>
-      <w:r>
-        <w:rPr>
-          <w:spacing w:val="0"/>
-        </w:rPr>
-        <w:t xml:space="preserve">на </w:t>
-      </w:r>
-      <w:r>
-        <w:rPr>
-          <w:spacing w:val="0"/>
-        </w:rPr>
-        <w:t>изпол</w:t>
-      </w:r>
-      <w:r>
-        <w:rPr>
-          <w:spacing w:val="0"/>
-        </w:rPr>
-        <w:t>званите технологии</w:t>
-      </w:r>
-      <w:r>
-        <w:rPr>
-          <w:spacing w:val="0"/>
-        </w:rPr>
-        <w:t xml:space="preserve"> </w:t>
-      </w:r>
-      <w:r>
-        <w:rPr>
-          <w:spacing w:val="0"/>
-        </w:rPr>
-        <w:t>/</w:t>
-      </w:r>
-      <w:r>
-        <w:rPr>
-          <w:spacing w:val="0"/>
-        </w:rPr>
-        <w:t xml:space="preserve"> </w:t>
-      </w:r>
-      <w:r>
-        <w:rPr>
-          <w:spacing w:val="0"/>
-        </w:rPr>
-        <w:t>езици</w:t>
-      </w:r>
-      <w:r>
-        <w:rPr>
-          <w:spacing w:val="0"/>
-        </w:rPr>
-        <w:t xml:space="preserve"> </w:t>
-      </w:r>
-      <w:r>
-        <w:rPr>
-          <w:spacing w:val="0"/>
-        </w:rPr>
-        <w:t>/</w:t>
-      </w:r>
-      <w:r>
-        <w:rPr>
-          <w:spacing w:val="0"/>
-        </w:rPr>
-        <w:t xml:space="preserve"> </w:t>
-      </w:r>
-      <w:r>
-        <w:rPr>
-          <w:spacing w:val="0"/>
-        </w:rPr>
-        <w:t>методи.</w:t>
-      </w:r>
-      <w:r>
-        <w:rPr>
-          <w:spacing w:val="0"/>
-        </w:rPr>
-        <w:t xml:space="preserve"> Укажете какви алтернативи могат да се използват и техните предимства и недостатъци. </w:t>
-      </w:r>
-      <w:r>
-        <w:rPr>
-          <w:spacing w:val="0"/>
-        </w:rPr>
-        <w:t>Опишете каква е</w:t>
-      </w:r>
-      <w:r>
-        <w:rPr>
-          <w:spacing w:val="0"/>
-        </w:rPr>
-        <w:t xml:space="preserve"> използваемостта </w:t>
-      </w:r>
-      <w:r>
-        <w:rPr>
-          <w:spacing w:val="0"/>
-        </w:rPr>
-        <w:t xml:space="preserve">на подобни решения </w:t>
-      </w:r>
-      <w:r>
-        <w:rPr>
-          <w:spacing w:val="0"/>
-        </w:rPr>
-        <w:t xml:space="preserve">в практиката </w:t>
-      </w:r>
-      <w:r>
-        <w:rPr>
-          <w:spacing w:val="0"/>
-        </w:rPr>
-        <w:t xml:space="preserve">и </w:t>
-      </w:r>
-      <w:r>
-        <w:rPr>
-          <w:spacing w:val="0"/>
-        </w:rPr>
-        <w:t xml:space="preserve">какво бихте </w:t>
-      </w:r>
-      <w:r>
-        <w:rPr>
-          <w:spacing w:val="0"/>
-        </w:rPr>
-        <w:t>предл</w:t>
-      </w:r>
-      <w:r>
-        <w:rPr>
-          <w:spacing w:val="0"/>
-        </w:rPr>
-        <w:t>ожили като</w:t>
-      </w:r>
-      <w:r>
-        <w:rPr>
-          <w:spacing w:val="0"/>
-        </w:rPr>
-        <w:t xml:space="preserve"> насоки за бъдещо развитие</w:t>
-      </w:r>
-      <w:r>
-        <w:rPr>
-          <w:spacing w:val="0"/>
-        </w:rPr>
-        <w:t xml:space="preserve"> на вашето решение.</w:t>
-      </w:r>
-    </w:p>
-    <w:p>
-      <w:pPr>
-        <w:pStyle w:val="Heading1"/>
-        <w:spacing w:line="360" w:lineRule="auto"/>
-        <w:rPr>
-          <w:spacing w:val="0"/>
-        </w:rPr>
-      </w:pPr>
-      <w:bookmarkStart w:id="23" w:name="_Toc155035781"/>
-      <w:r>
-        <w:rPr>
-          <w:spacing w:val="0"/>
-        </w:rPr>
-        <w:t>Използвани литературни източници</w:t>
-      </w:r>
-      <w:r>
-        <w:rPr>
-          <w:spacing w:val="0"/>
-        </w:rPr>
-        <w:t xml:space="preserve"> и Уеб сайтове</w:t>
-      </w:r>
-      <w:bookmarkEnd w:id="23"/>
-    </w:p>
-    <w:p>
-      <w:pPr>
-        <w:spacing w:line="360" w:lineRule="auto"/>
-        <w:rPr>
-          <w:spacing w:val="0"/>
-        </w:rPr>
-      </w:pPr>
-      <w:r>
-        <w:rPr>
-          <w:spacing w:val="0"/>
-        </w:rPr>
-        <w:t xml:space="preserve">Използвайте вградената функционалност на Word: </w:t>
-      </w:r>
-      <w:proofErr w:type="spellStart"/>
-      <w:r>
-        <w:rPr>
-          <w:spacing w:val="0"/>
-        </w:rPr>
-        <w:t>References</w:t>
-      </w:r>
-      <w:proofErr w:type="spellEnd"/>
-      <w:r>
-        <w:rPr>
-          <w:spacing w:val="0"/>
-        </w:rPr>
-        <w:t xml:space="preserve"> &gt; </w:t>
-      </w:r>
-      <w:proofErr w:type="spellStart"/>
-      <w:r>
-        <w:rPr>
-          <w:spacing w:val="0"/>
-        </w:rPr>
-        <w:t>Citations</w:t>
-      </w:r>
-      <w:proofErr w:type="spellEnd"/>
-      <w:r>
-        <w:rPr>
-          <w:spacing w:val="0"/>
-        </w:rPr>
-        <w:t xml:space="preserve"> &amp; </w:t>
-      </w:r>
-      <w:proofErr w:type="spellStart"/>
-      <w:r>
-        <w:rPr>
-          <w:spacing w:val="0"/>
-        </w:rPr>
-        <w:t>Bibliography</w:t>
-      </w:r>
-      <w:proofErr w:type="spellEnd"/>
+        <w:t>Използвайте вградената функционалност на Word: References &gt; Citations &amp; Bibliography</w:t>
+      </w:r>
     </w:p>
     <w:p>
       <w:pPr>
@@ -4229,7 +4239,7 @@
           <w:lang w:val="en-US" w:eastAsia="en-US"/>
         </w:rPr>
         <w:drawing>
-          <wp:anchor distT="0" distB="0" distL="114300" distR="114300" simplePos="0" relativeHeight="251658242" behindDoc="1" locked="0" layoutInCell="1" allowOverlap="1" wp14:anchorId="4DC1273F" wp14:editId="2BB64CC7">
+          <wp:anchor distT="0" distB="0" distL="114300" distR="114300" simplePos="0" relativeHeight="251658242" behindDoc="1" locked="0" layoutInCell="1" allowOverlap="1" wp14:anchorId="4DC1273F" wp14:editId="79AD24B1">
             <wp:simplePos x="0" y="0"/>
             <wp:positionH relativeFrom="column">
               <wp:posOffset>3091180</wp:posOffset>
@@ -4484,14 +4494,14 @@
           <w:spacing w:val="0"/>
         </w:rPr>
       </w:pPr>
-      <w:bookmarkStart w:id="24" w:name="_Toc155035782"/>
+      <w:bookmarkStart w:id="23" w:name="_Toc155035782"/>
       <w:r>
         <w:rPr>
           <w:spacing w:val="0"/>
         </w:rPr>
         <w:t>Приложения</w:t>
       </w:r>
-      <w:bookmarkEnd w:id="24"/>
+      <w:bookmarkEnd w:id="23"/>
     </w:p>
     <w:p>
       <w:pPr>
@@ -4597,16 +4607,8 @@
         <w:rPr>
           <w:spacing w:val="0"/>
         </w:rPr>
-        <w:t xml:space="preserve">канала на екипа в </w:t>
-      </w:r>
-      <w:proofErr w:type="spellStart"/>
-      <w:r>
-        <w:rPr>
-          <w:spacing w:val="0"/>
-        </w:rPr>
-        <w:t>Teams</w:t>
-      </w:r>
-      <w:proofErr w:type="spellEnd"/>
+        <w:t>канала на екипа в Teams</w:t>
+      </w:r>
       <w:r>
         <w:rPr>
           <w:spacing w:val="0"/>
@@ -4630,21 +4632,7 @@
         <w:rPr>
           <w:spacing w:val="0"/>
         </w:rPr>
-        <w:t xml:space="preserve">Кода на проекта, базата данни и документацията трябва да са налични в </w:t>
-      </w:r>
-      <w:proofErr w:type="spellStart"/>
-      <w:r>
-        <w:rPr>
-          <w:spacing w:val="0"/>
-        </w:rPr>
-        <w:t>репозитори</w:t>
-      </w:r>
-      <w:proofErr w:type="spellEnd"/>
-      <w:r>
-        <w:rPr>
-          <w:spacing w:val="0"/>
-        </w:rPr>
-        <w:t xml:space="preserve"> в </w:t>
+        <w:t xml:space="preserve">Кода на проекта, базата данни и документацията трябва да са налични в репозитори в </w:t>
       </w:r>
       <w:r>
         <w:rPr>
@@ -4681,7 +4669,7 @@
 </file>
 
 <file path=word/endnotes.xml><?xml version="1.0" encoding="utf-8"?>
-<w:endnotes xmlns:wpc="http://schemas.microsoft.com/office/word/2010/wordprocessingCanvas" xmlns:cx="http://schemas.microsoft.com/office/drawing/2014/chartex" xmlns:cx1="http://schemas.microsoft.com/office/drawing/2015/9/8/chartex" xmlns:cx2="http://schemas.microsoft.com/office/drawing/2015/10/21/chartex" xmlns:cx3="http://schemas.microsoft.com/office/drawing/2016/5/9/chartex" xmlns:cx4="http://schemas.microsoft.com/office/drawing/2016/5/10/chartex" xmlns:cx5="http://schemas.microsoft.com/office/drawing/2016/5/11/chartex" xmlns:cx6="http://schemas.microsoft.com/office/drawing/2016/5/12/chartex" xmlns:cx7="http://schemas.microsoft.com/office/drawing/2016/5/13/chartex" xmlns:cx8="http://schemas.microsoft.com/office/drawing/2016/5/14/chartex" xmlns:mc="http://schemas.openxmlformats.org/markup-compatibility/2006" xmlns:aink="http://schemas.microsoft.com/office/drawing/2016/ink" xmlns:am3d="http://schemas.microsoft.com/office/drawing/2017/model3d" xmlns:o="urn:schemas-microsoft-com:office:office" xmlns:r="http://schemas.openxmlformats.org/officeDocument/2006/relationships" xmlns:m="http://schemas.openxmlformats.org/officeDocument/2006/math" xmlns:v="urn:schemas-microsoft-com:vml" xmlns:wp14="http://schemas.microsoft.com/office/word/2010/wordprocessingDrawing" xmlns:wp="http://schemas.openxmlformats.org/drawingml/2006/wordprocessingDrawing" xmlns:w10="urn:schemas-microsoft-com:office:word" xmlns:w="http://schemas.openxmlformats.org/wordprocessingml/2006/main" xmlns:w14="http://schemas.microsoft.com/office/word/2010/wordml" xmlns:w15="http://schemas.microsoft.com/office/word/2012/wordml" xmlns:w16cid="http://schemas.microsoft.com/office/word/2016/wordml/cid" xmlns:w16se="http://schemas.microsoft.com/office/word/2015/wordml/symex" xmlns:wpg="http://schemas.microsoft.com/office/word/2010/wordprocessingGroup" xmlns:wpi="http://schemas.microsoft.com/office/word/2010/wordprocessingInk" xmlns:wne="http://schemas.microsoft.com/office/word/2006/wordml" xmlns:wps="http://schemas.microsoft.com/office/word/2010/wordprocessingShape" mc:Ignorable="w14 w15 w16se w16cid wp14">
+<w:endnotes xmlns:wpc="http://schemas.microsoft.com/office/word/2010/wordprocessingCanvas" xmlns:cx="http://schemas.microsoft.com/office/drawing/2014/chartex" xmlns:cx1="http://schemas.microsoft.com/office/drawing/2015/9/8/chartex" xmlns:cx2="http://schemas.microsoft.com/office/drawing/2015/10/21/chartex" xmlns:cx3="http://schemas.microsoft.com/office/drawing/2016/5/9/chartex" xmlns:cx4="http://schemas.microsoft.com/office/drawing/2016/5/10/chartex" xmlns:cx5="http://schemas.microsoft.com/office/drawing/2016/5/11/chartex" xmlns:cx6="http://schemas.microsoft.com/office/drawing/2016/5/12/chartex" xmlns:cx7="http://schemas.microsoft.com/office/drawing/2016/5/13/chartex" xmlns:cx8="http://schemas.microsoft.com/office/drawing/2016/5/14/chartex" xmlns:mc="http://schemas.openxmlformats.org/markup-compatibility/2006" xmlns:aink="http://schemas.microsoft.com/office/drawing/2016/ink" xmlns:am3d="http://schemas.microsoft.com/office/drawing/2017/model3d" xmlns:o="urn:schemas-microsoft-com:office:office" xmlns:oel="http://schemas.microsoft.com/office/2019/extlst" xmlns:r="http://schemas.openxmlformats.org/officeDocument/2006/relationships" xmlns:m="http://schemas.openxmlformats.org/officeDocument/2006/math" xmlns:v="urn:schemas-microsoft-com:vml" xmlns:wp14="http://schemas.microsoft.com/office/word/2010/wordprocessingDrawing" xmlns:wp="http://schemas.openxmlformats.org/drawingml/2006/wordprocessingDrawing" xmlns:w10="urn:schemas-microsoft-com:office:word" xmlns:w="http://schemas.openxmlformats.org/wordprocessingml/2006/main" xmlns:w14="http://schemas.microsoft.com/office/word/2010/wordml" xmlns:w15="http://schemas.microsoft.com/office/word/2012/wordml" xmlns:w16cex="http://schemas.microsoft.com/office/word/2018/wordml/cex" xmlns:w16cid="http://schemas.microsoft.com/office/word/2016/wordml/cid" xmlns:w16="http://schemas.microsoft.com/office/word/2018/wordml" xmlns:w16du="http://schemas.microsoft.com/office/word/2023/wordml/word16du" xmlns:w16sdtdh="http://schemas.microsoft.com/office/word/2020/wordml/sdtdatahash" xmlns:w16sdtfl="http://schemas.microsoft.com/office/word/2024/wordml/sdtformatlock" xmlns:w16se="http://schemas.microsoft.com/office/word/2015/wordml/symex" xmlns:wpg="http://schemas.microsoft.com/office/word/2010/wordprocessingGroup" xmlns:wpi="http://schemas.microsoft.com/office/word/2010/wordprocessingInk" xmlns:wne="http://schemas.microsoft.com/office/word/2006/wordml" xmlns:wps="http://schemas.microsoft.com/office/word/2010/wordprocessingShape" mc:Ignorable="w14 w15 w16se w16cid w16 w16cex w16sdtdh w16sdtfl w16du wp14">
   <w:endnote w:type="separator" w:id="-1">
     <w:p>
       <w:r>
@@ -4703,7 +4691,7 @@
 </file>
 
 <file path=word/footer1.xml><?xml version="1.0" encoding="utf-8"?>
-<w:ftr xmlns:wpc="http://schemas.microsoft.com/office/word/2010/wordprocessingCanvas" xmlns:cx="http://schemas.microsoft.com/office/drawing/2014/chartex" xmlns:cx1="http://schemas.microsoft.com/office/drawing/2015/9/8/chartex" xmlns:cx2="http://schemas.microsoft.com/office/drawing/2015/10/21/chartex" xmlns:cx3="http://schemas.microsoft.com/office/drawing/2016/5/9/chartex" xmlns:cx4="http://schemas.microsoft.com/office/drawing/2016/5/10/chartex" xmlns:cx5="http://schemas.microsoft.com/office/drawing/2016/5/11/chartex" xmlns:cx6="http://schemas.microsoft.com/office/drawing/2016/5/12/chartex" xmlns:cx7="http://schemas.microsoft.com/office/drawing/2016/5/13/chartex" xmlns:cx8="http://schemas.microsoft.com/office/drawing/2016/5/14/chartex" xmlns:mc="http://schemas.openxmlformats.org/markup-compatibility/2006" xmlns:aink="http://schemas.microsoft.com/office/drawing/2016/ink" xmlns:am3d="http://schemas.microsoft.com/office/drawing/2017/model3d" xmlns:o="urn:schemas-microsoft-com:office:office" xmlns:r="http://schemas.openxmlformats.org/officeDocument/2006/relationships" xmlns:m="http://schemas.openxmlformats.org/officeDocument/2006/math" xmlns:v="urn:schemas-microsoft-com:vml" xmlns:wp14="http://schemas.microsoft.com/office/word/2010/wordprocessingDrawing" xmlns:wp="http://schemas.openxmlformats.org/drawingml/2006/wordprocessingDrawing" xmlns:w10="urn:schemas-microsoft-com:office:word" xmlns:w="http://schemas.openxmlformats.org/wordprocessingml/2006/main" xmlns:w14="http://schemas.microsoft.com/office/word/2010/wordml" xmlns:w15="http://schemas.microsoft.com/office/word/2012/wordml" xmlns:w16cid="http://schemas.microsoft.com/office/word/2016/wordml/cid" xmlns:w16se="http://schemas.microsoft.com/office/word/2015/wordml/symex" xmlns:wpg="http://schemas.microsoft.com/office/word/2010/wordprocessingGroup" xmlns:wpi="http://schemas.microsoft.com/office/word/2010/wordprocessingInk" xmlns:wne="http://schemas.microsoft.com/office/word/2006/wordml" xmlns:wps="http://schemas.microsoft.com/office/word/2010/wordprocessingShape" mc:Ignorable="w14 w15 w16se w16cid wp14">
+<w:ftr xmlns:wpc="http://schemas.microsoft.com/office/word/2010/wordprocessingCanvas" xmlns:cx="http://schemas.microsoft.com/office/drawing/2014/chartex" xmlns:cx1="http://schemas.microsoft.com/office/drawing/2015/9/8/chartex" xmlns:cx2="http://schemas.microsoft.com/office/drawing/2015/10/21/chartex" xmlns:cx3="http://schemas.microsoft.com/office/drawing/2016/5/9/chartex" xmlns:cx4="http://schemas.microsoft.com/office/drawing/2016/5/10/chartex" xmlns:cx5="http://schemas.microsoft.com/office/drawing/2016/5/11/chartex" xmlns:cx6="http://schemas.microsoft.com/office/drawing/2016/5/12/chartex" xmlns:cx7="http://schemas.microsoft.com/office/drawing/2016/5/13/chartex" xmlns:cx8="http://schemas.microsoft.com/office/drawing/2016/5/14/chartex" xmlns:mc="http://schemas.openxmlformats.org/markup-compatibility/2006" xmlns:aink="http://schemas.microsoft.com/office/drawing/2016/ink" xmlns:am3d="http://schemas.microsoft.com/office/drawing/2017/model3d" xmlns:o="urn:schemas-microsoft-com:office:office" xmlns:oel="http://schemas.microsoft.com/office/2019/extlst" xmlns:r="http://schemas.openxmlformats.org/officeDocument/2006/relationships" xmlns:m="http://schemas.openxmlformats.org/officeDocument/2006/math" xmlns:v="urn:schemas-microsoft-com:vml" xmlns:wp14="http://schemas.microsoft.com/office/word/2010/wordprocessingDrawing" xmlns:wp="http://schemas.openxmlformats.org/drawingml/2006/wordprocessingDrawing" xmlns:w10="urn:schemas-microsoft-com:office:word" xmlns:w="http://schemas.openxmlformats.org/wordprocessingml/2006/main" xmlns:w14="http://schemas.microsoft.com/office/word/2010/wordml" xmlns:w15="http://schemas.microsoft.com/office/word/2012/wordml" xmlns:w16cex="http://schemas.microsoft.com/office/word/2018/wordml/cex" xmlns:w16cid="http://schemas.microsoft.com/office/word/2016/wordml/cid" xmlns:w16="http://schemas.microsoft.com/office/word/2018/wordml" xmlns:w16du="http://schemas.microsoft.com/office/word/2023/wordml/word16du" xmlns:w16sdtdh="http://schemas.microsoft.com/office/word/2020/wordml/sdtdatahash" xmlns:w16sdtfl="http://schemas.microsoft.com/office/word/2024/wordml/sdtformatlock" xmlns:w16se="http://schemas.microsoft.com/office/word/2015/wordml/symex" xmlns:wpg="http://schemas.microsoft.com/office/word/2010/wordprocessingGroup" xmlns:wpi="http://schemas.microsoft.com/office/word/2010/wordprocessingInk" xmlns:wne="http://schemas.microsoft.com/office/word/2006/wordml" xmlns:wps="http://schemas.microsoft.com/office/word/2010/wordprocessingShape" mc:Ignorable="w14 w15 w16se w16cid w16 w16cex w16sdtdh w16sdtfl w16du wp14">
   <w:p>
     <w:pPr>
       <w:pStyle w:val="Footer"/>
@@ -4737,7 +4725,7 @@
 </file>
 
 <file path=word/footnotes.xml><?xml version="1.0" encoding="utf-8"?>
-<w:footnotes xmlns:wpc="http://schemas.microsoft.com/office/word/2010/wordprocessingCanvas" xmlns:cx="http://schemas.microsoft.com/office/drawing/2014/chartex" xmlns:cx1="http://schemas.microsoft.com/office/drawing/2015/9/8/chartex" xmlns:cx2="http://schemas.microsoft.com/office/drawing/2015/10/21/chartex" xmlns:cx3="http://schemas.microsoft.com/office/drawing/2016/5/9/chartex" xmlns:cx4="http://schemas.microsoft.com/office/drawing/2016/5/10/chartex" xmlns:cx5="http://schemas.microsoft.com/office/drawing/2016/5/11/chartex" xmlns:cx6="http://schemas.microsoft.com/office/drawing/2016/5/12/chartex" xmlns:cx7="http://schemas.microsoft.com/office/drawing/2016/5/13/chartex" xmlns:cx8="http://schemas.microsoft.com/office/drawing/2016/5/14/chartex" xmlns:mc="http://schemas.openxmlformats.org/markup-compatibility/2006" xmlns:aink="http://schemas.microsoft.com/office/drawing/2016/ink" xmlns:am3d="http://schemas.microsoft.com/office/drawing/2017/model3d" xmlns:o="urn:schemas-microsoft-com:office:office" xmlns:r="http://schemas.openxmlformats.org/officeDocument/2006/relationships" xmlns:m="http://schemas.openxmlformats.org/officeDocument/2006/math" xmlns:v="urn:schemas-microsoft-com:vml" xmlns:wp14="http://schemas.microsoft.com/office/word/2010/wordprocessingDrawing" xmlns:wp="http://schemas.openxmlformats.org/drawingml/2006/wordprocessingDrawing" xmlns:w10="urn:schemas-microsoft-com:office:word" xmlns:w="http://schemas.openxmlformats.org/wordprocessingml/2006/main" xmlns:w14="http://schemas.microsoft.com/office/word/2010/wordml" xmlns:w15="http://schemas.microsoft.com/office/word/2012/wordml" xmlns:w16cid="http://schemas.microsoft.com/office/word/2016/wordml/cid" xmlns:w16se="http://schemas.microsoft.com/office/word/2015/wordml/symex" xmlns:wpg="http://schemas.microsoft.com/office/word/2010/wordprocessingGroup" xmlns:wpi="http://schemas.microsoft.com/office/word/2010/wordprocessingInk" xmlns:wne="http://schemas.microsoft.com/office/word/2006/wordml" xmlns:wps="http://schemas.microsoft.com/office/word/2010/wordprocessingShape" mc:Ignorable="w14 w15 w16se w16cid wp14">
+<w:footnotes xmlns:wpc="http://schemas.microsoft.com/office/word/2010/wordprocessingCanvas" xmlns:cx="http://schemas.microsoft.com/office/drawing/2014/chartex" xmlns:cx1="http://schemas.microsoft.com/office/drawing/2015/9/8/chartex" xmlns:cx2="http://schemas.microsoft.com/office/drawing/2015/10/21/chartex" xmlns:cx3="http://schemas.microsoft.com/office/drawing/2016/5/9/chartex" xmlns:cx4="http://schemas.microsoft.com/office/drawing/2016/5/10/chartex" xmlns:cx5="http://schemas.microsoft.com/office/drawing/2016/5/11/chartex" xmlns:cx6="http://schemas.microsoft.com/office/drawing/2016/5/12/chartex" xmlns:cx7="http://schemas.microsoft.com/office/drawing/2016/5/13/chartex" xmlns:cx8="http://schemas.microsoft.com/office/drawing/2016/5/14/chartex" xmlns:mc="http://schemas.openxmlformats.org/markup-compatibility/2006" xmlns:aink="http://schemas.microsoft.com/office/drawing/2016/ink" xmlns:am3d="http://schemas.microsoft.com/office/drawing/2017/model3d" xmlns:o="urn:schemas-microsoft-com:office:office" xmlns:oel="http://schemas.microsoft.com/office/2019/extlst" xmlns:r="http://schemas.openxmlformats.org/officeDocument/2006/relationships" xmlns:m="http://schemas.openxmlformats.org/officeDocument/2006/math" xmlns:v="urn:schemas-microsoft-com:vml" xmlns:wp14="http://schemas.microsoft.com/office/word/2010/wordprocessingDrawing" xmlns:wp="http://schemas.openxmlformats.org/drawingml/2006/wordprocessingDrawing" xmlns:w10="urn:schemas-microsoft-com:office:word" xmlns:w="http://schemas.openxmlformats.org/wordprocessingml/2006/main" xmlns:w14="http://schemas.microsoft.com/office/word/2010/wordml" xmlns:w15="http://schemas.microsoft.com/office/word/2012/wordml" xmlns:w16cex="http://schemas.microsoft.com/office/word/2018/wordml/cex" xmlns:w16cid="http://schemas.microsoft.com/office/word/2016/wordml/cid" xmlns:w16="http://schemas.microsoft.com/office/word/2018/wordml" xmlns:w16du="http://schemas.microsoft.com/office/word/2023/wordml/word16du" xmlns:w16sdtdh="http://schemas.microsoft.com/office/word/2020/wordml/sdtdatahash" xmlns:w16sdtfl="http://schemas.microsoft.com/office/word/2024/wordml/sdtformatlock" xmlns:w16se="http://schemas.microsoft.com/office/word/2015/wordml/symex" xmlns:wpg="http://schemas.microsoft.com/office/word/2010/wordprocessingGroup" xmlns:wpi="http://schemas.microsoft.com/office/word/2010/wordprocessingInk" xmlns:wne="http://schemas.microsoft.com/office/word/2006/wordml" xmlns:wps="http://schemas.microsoft.com/office/word/2010/wordprocessingShape" mc:Ignorable="w14 w15 w16se w16cid w16 w16cex w16sdtdh w16sdtfl w16du wp14">
   <w:footnote w:type="separator" w:id="-1">
     <w:p>
       <w:r>
@@ -4759,7 +4747,7 @@
 </file>
 
 <file path=word/header1.xml><?xml version="1.0" encoding="utf-8"?>
-<w:hdr xmlns:wpc="http://schemas.microsoft.com/office/word/2010/wordprocessingCanvas" xmlns:cx="http://schemas.microsoft.com/office/drawing/2014/chartex" xmlns:cx1="http://schemas.microsoft.com/office/drawing/2015/9/8/chartex" xmlns:cx2="http://schemas.microsoft.com/office/drawing/2015/10/21/chartex" xmlns:cx3="http://schemas.microsoft.com/office/drawing/2016/5/9/chartex" xmlns:cx4="http://schemas.microsoft.com/office/drawing/2016/5/10/chartex" xmlns:cx5="http://schemas.microsoft.com/office/drawing/2016/5/11/chartex" xmlns:cx6="http://schemas.microsoft.com/office/drawing/2016/5/12/chartex" xmlns:cx7="http://schemas.microsoft.com/office/drawing/2016/5/13/chartex" xmlns:cx8="http://schemas.microsoft.com/office/drawing/2016/5/14/chartex" xmlns:mc="http://schemas.openxmlformats.org/markup-compatibility/2006" xmlns:aink="http://schemas.microsoft.com/office/drawing/2016/ink" xmlns:am3d="http://schemas.microsoft.com/office/drawing/2017/model3d" xmlns:o="urn:schemas-microsoft-com:office:office" xmlns:r="http://schemas.openxmlformats.org/officeDocument/2006/relationships" xmlns:m="http://schemas.openxmlformats.org/officeDocument/2006/math" xmlns:v="urn:schemas-microsoft-com:vml" xmlns:wp14="http://schemas.microsoft.com/office/word/2010/wordprocessingDrawing" xmlns:wp="http://schemas.openxmlformats.org/drawingml/2006/wordprocessingDrawing" xmlns:w10="urn:schemas-microsoft-com:office:word" xmlns:w="http://schemas.openxmlformats.org/wordprocessingml/2006/main" xmlns:w14="http://schemas.microsoft.com/office/word/2010/wordml" xmlns:w15="http://schemas.microsoft.com/office/word/2012/wordml" xmlns:w16cid="http://schemas.microsoft.com/office/word/2016/wordml/cid" xmlns:w16se="http://schemas.microsoft.com/office/word/2015/wordml/symex" xmlns:wpg="http://schemas.microsoft.com/office/word/2010/wordprocessingGroup" xmlns:wpi="http://schemas.microsoft.com/office/word/2010/wordprocessingInk" xmlns:wne="http://schemas.microsoft.com/office/word/2006/wordml" xmlns:wps="http://schemas.microsoft.com/office/word/2010/wordprocessingShape" mc:Ignorable="w14 w15 w16se w16cid wp14">
+<w:hdr xmlns:wpc="http://schemas.microsoft.com/office/word/2010/wordprocessingCanvas" xmlns:cx="http://schemas.microsoft.com/office/drawing/2014/chartex" xmlns:cx1="http://schemas.microsoft.com/office/drawing/2015/9/8/chartex" xmlns:cx2="http://schemas.microsoft.com/office/drawing/2015/10/21/chartex" xmlns:cx3="http://schemas.microsoft.com/office/drawing/2016/5/9/chartex" xmlns:cx4="http://schemas.microsoft.com/office/drawing/2016/5/10/chartex" xmlns:cx5="http://schemas.microsoft.com/office/drawing/2016/5/11/chartex" xmlns:cx6="http://schemas.microsoft.com/office/drawing/2016/5/12/chartex" xmlns:cx7="http://schemas.microsoft.com/office/drawing/2016/5/13/chartex" xmlns:cx8="http://schemas.microsoft.com/office/drawing/2016/5/14/chartex" xmlns:mc="http://schemas.openxmlformats.org/markup-compatibility/2006" xmlns:aink="http://schemas.microsoft.com/office/drawing/2016/ink" xmlns:am3d="http://schemas.microsoft.com/office/drawing/2017/model3d" xmlns:o="urn:schemas-microsoft-com:office:office" xmlns:oel="http://schemas.microsoft.com/office/2019/extlst" xmlns:r="http://schemas.openxmlformats.org/officeDocument/2006/relationships" xmlns:m="http://schemas.openxmlformats.org/officeDocument/2006/math" xmlns:v="urn:schemas-microsoft-com:vml" xmlns:wp14="http://schemas.microsoft.com/office/word/2010/wordprocessingDrawing" xmlns:wp="http://schemas.openxmlformats.org/drawingml/2006/wordprocessingDrawing" xmlns:w10="urn:schemas-microsoft-com:office:word" xmlns:w="http://schemas.openxmlformats.org/wordprocessingml/2006/main" xmlns:w14="http://schemas.microsoft.com/office/word/2010/wordml" xmlns:w15="http://schemas.microsoft.com/office/word/2012/wordml" xmlns:w16cex="http://schemas.microsoft.com/office/word/2018/wordml/cex" xmlns:w16cid="http://schemas.microsoft.com/office/word/2016/wordml/cid" xmlns:w16="http://schemas.microsoft.com/office/word/2018/wordml" xmlns:w16du="http://schemas.microsoft.com/office/word/2023/wordml/word16du" xmlns:w16sdtdh="http://schemas.microsoft.com/office/word/2020/wordml/sdtdatahash" xmlns:w16sdtfl="http://schemas.microsoft.com/office/word/2024/wordml/sdtformatlock" xmlns:w16se="http://schemas.microsoft.com/office/word/2015/wordml/symex" xmlns:wpg="http://schemas.microsoft.com/office/word/2010/wordprocessingGroup" xmlns:wpi="http://schemas.microsoft.com/office/word/2010/wordprocessingInk" xmlns:wne="http://schemas.microsoft.com/office/word/2006/wordml" xmlns:wps="http://schemas.microsoft.com/office/word/2010/wordprocessingShape" mc:Ignorable="w14 w15 w16se w16cid w16 w16cex w16sdtdh w16sdtfl w16du wp14">
   <w:p>
     <w:pPr>
       <w:pStyle w:val="NoSpacing"/>
@@ -4898,18 +4886,19 @@
 </file>
 
 <file path=word/intelligence2.xml><?xml version="1.0" encoding="utf-8"?>
-<int2:intelligence xmlns:int2="http://schemas.microsoft.com/office/intelligence/2020/intelligence">
+<int2:intelligence xmlns:int2="http://schemas.microsoft.com/office/intelligence/2020/intelligence" xmlns:oel="http://schemas.microsoft.com/office/2019/extlst">
   <int2:observations>
     <int2:textHash int2:hashCode="On6Ja++U8ZMkO8" int2:id="lgbkne0D">
-      <int2:state int2:type="LegacyProofing" int2:value="Rejected"/>
+      <int2:state int2:value="Rejected" int2:type="LegacyProofing"/>
     </int2:textHash>
   </int2:observations>
   <int2:intelligenceSettings/>
+  <int2:onDemandWorkflows/>
 </int2:intelligence>
 </file>
 
 <file path=word/numbering.xml><?xml version="1.0" encoding="utf-8"?>
-<w:numbering xmlns:wpc="http://schemas.microsoft.com/office/word/2010/wordprocessingCanvas" xmlns:cx="http://schemas.microsoft.com/office/drawing/2014/chartex" xmlns:cx1="http://schemas.microsoft.com/office/drawing/2015/9/8/chartex" xmlns:cx2="http://schemas.microsoft.com/office/drawing/2015/10/21/chartex" xmlns:cx3="http://schemas.microsoft.com/office/drawing/2016/5/9/chartex" xmlns:cx4="http://schemas.microsoft.com/office/drawing/2016/5/10/chartex" xmlns:cx5="http://schemas.microsoft.com/office/drawing/2016/5/11/chartex" xmlns:cx6="http://schemas.microsoft.com/office/drawing/2016/5/12/chartex" xmlns:cx7="http://schemas.microsoft.com/office/drawing/2016/5/13/chartex" xmlns:cx8="http://schemas.microsoft.com/office/drawing/2016/5/14/chartex" xmlns:mc="http://schemas.openxmlformats.org/markup-compatibility/2006" xmlns:aink="http://schemas.microsoft.com/office/drawing/2016/ink" xmlns:am3d="http://schemas.microsoft.com/office/drawing/2017/model3d" xmlns:o="urn:schemas-microsoft-com:office:office" xmlns:r="http://schemas.openxmlformats.org/officeDocument/2006/relationships" xmlns:m="http://schemas.openxmlformats.org/officeDocument/2006/math" xmlns:v="urn:schemas-microsoft-com:vml" xmlns:wp14="http://schemas.microsoft.com/office/word/2010/wordprocessingDrawing" xmlns:wp="http://schemas.openxmlformats.org/drawingml/2006/wordprocessingDrawing" xmlns:w10="urn:schemas-microsoft-com:office:word" xmlns:w="http://schemas.openxmlformats.org/wordprocessingml/2006/main" xmlns:w14="http://schemas.microsoft.com/office/word/2010/wordml" xmlns:w15="http://schemas.microsoft.com/office/word/2012/wordml" xmlns:w16cid="http://schemas.microsoft.com/office/word/2016/wordml/cid" xmlns:w16se="http://schemas.microsoft.com/office/word/2015/wordml/symex" xmlns:wpg="http://schemas.microsoft.com/office/word/2010/wordprocessingGroup" xmlns:wpi="http://schemas.microsoft.com/office/word/2010/wordprocessingInk" xmlns:wne="http://schemas.microsoft.com/office/word/2006/wordml" xmlns:wps="http://schemas.microsoft.com/office/word/2010/wordprocessingShape" mc:Ignorable="w14 w15 w16se w16cid wp14">
+<w:numbering xmlns:wpc="http://schemas.microsoft.com/office/word/2010/wordprocessingCanvas" xmlns:cx="http://schemas.microsoft.com/office/drawing/2014/chartex" xmlns:cx1="http://schemas.microsoft.com/office/drawing/2015/9/8/chartex" xmlns:cx2="http://schemas.microsoft.com/office/drawing/2015/10/21/chartex" xmlns:cx3="http://schemas.microsoft.com/office/drawing/2016/5/9/chartex" xmlns:cx4="http://schemas.microsoft.com/office/drawing/2016/5/10/chartex" xmlns:cx5="http://schemas.microsoft.com/office/drawing/2016/5/11/chartex" xmlns:cx6="http://schemas.microsoft.com/office/drawing/2016/5/12/chartex" xmlns:cx7="http://schemas.microsoft.com/office/drawing/2016/5/13/chartex" xmlns:cx8="http://schemas.microsoft.com/office/drawing/2016/5/14/chartex" xmlns:mc="http://schemas.openxmlformats.org/markup-compatibility/2006" xmlns:aink="http://schemas.microsoft.com/office/drawing/2016/ink" xmlns:am3d="http://schemas.microsoft.com/office/drawing/2017/model3d" xmlns:o="urn:schemas-microsoft-com:office:office" xmlns:oel="http://schemas.microsoft.com/office/2019/extlst" xmlns:r="http://schemas.openxmlformats.org/officeDocument/2006/relationships" xmlns:m="http://schemas.openxmlformats.org/officeDocument/2006/math" xmlns:v="urn:schemas-microsoft-com:vml" xmlns:wp14="http://schemas.microsoft.com/office/word/2010/wordprocessingDrawing" xmlns:wp="http://schemas.openxmlformats.org/drawingml/2006/wordprocessingDrawing" xmlns:w10="urn:schemas-microsoft-com:office:word" xmlns:w="http://schemas.openxmlformats.org/wordprocessingml/2006/main" xmlns:w14="http://schemas.microsoft.com/office/word/2010/wordml" xmlns:w15="http://schemas.microsoft.com/office/word/2012/wordml" xmlns:w16cex="http://schemas.microsoft.com/office/word/2018/wordml/cex" xmlns:w16cid="http://schemas.microsoft.com/office/word/2016/wordml/cid" xmlns:w16="http://schemas.microsoft.com/office/word/2018/wordml" xmlns:w16du="http://schemas.microsoft.com/office/word/2023/wordml/word16du" xmlns:w16sdtdh="http://schemas.microsoft.com/office/word/2020/wordml/sdtdatahash" xmlns:w16sdtfl="http://schemas.microsoft.com/office/word/2024/wordml/sdtformatlock" xmlns:w16se="http://schemas.microsoft.com/office/word/2015/wordml/symex" xmlns:wpg="http://schemas.microsoft.com/office/word/2010/wordprocessingGroup" xmlns:wpi="http://schemas.microsoft.com/office/word/2010/wordprocessingInk" xmlns:wne="http://schemas.microsoft.com/office/word/2006/wordml" xmlns:wps="http://schemas.microsoft.com/office/word/2010/wordprocessingShape" mc:Ignorable="w14 w15 w16se w16cid w16 w16cex w16sdtdh w16sdtfl w16du wp14">
   <w:abstractNum w:abstractNumId="0" w15:restartNumberingAfterBreak="0">
     <w:nsid w:val="03BB3E53"/>
     <w:multiLevelType w:val="hybridMultilevel"/>
@@ -5414,6 +5403,92 @@
     </w:lvl>
   </w:abstractNum>
   <w:abstractNum w:abstractNumId="5" w15:restartNumberingAfterBreak="0">
+    <w:nsid w:val="1F99751A"/>
+    <w:multiLevelType w:val="hybridMultilevel"/>
+    <w:tmpl w:val="6C3A6C60"/>
+    <w:lvl w:ilvl="0" w:tplc="0409000F">
+      <w:start w:val="1"/>
+      <w:numFmt w:val="decimal"/>
+      <w:lvlText w:val="%1."/>
+      <w:lvlJc w:val="left"/>
+      <w:pPr>
+        <w:ind w:left="1145" w:hanging="360"/>
+      </w:pPr>
+    </w:lvl>
+    <w:lvl w:ilvl="1" w:tplc="04090019">
+      <w:start w:val="1"/>
+      <w:numFmt w:val="lowerLetter"/>
+      <w:lvlText w:val="%2."/>
+      <w:lvlJc w:val="left"/>
+      <w:pPr>
+        <w:ind w:left="1865" w:hanging="360"/>
+      </w:pPr>
+    </w:lvl>
+    <w:lvl w:ilvl="2" w:tplc="0409001B" w:tentative="1">
+      <w:start w:val="1"/>
+      <w:numFmt w:val="lowerRoman"/>
+      <w:lvlText w:val="%3."/>
+      <w:lvlJc w:val="right"/>
+      <w:pPr>
+        <w:ind w:left="2585" w:hanging="180"/>
+      </w:pPr>
+    </w:lvl>
+    <w:lvl w:ilvl="3" w:tplc="0409000F" w:tentative="1">
+      <w:start w:val="1"/>
+      <w:numFmt w:val="decimal"/>
+      <w:lvlText w:val="%4."/>
+      <w:lvlJc w:val="left"/>
+      <w:pPr>
+        <w:ind w:left="3305" w:hanging="360"/>
+      </w:pPr>
+    </w:lvl>
+    <w:lvl w:ilvl="4" w:tplc="04090019" w:tentative="1">
+      <w:start w:val="1"/>
+      <w:numFmt w:val="lowerLetter"/>
+      <w:lvlText w:val="%5."/>
+      <w:lvlJc w:val="left"/>
+      <w:pPr>
+        <w:ind w:left="4025" w:hanging="360"/>
+      </w:pPr>
+    </w:lvl>
+    <w:lvl w:ilvl="5" w:tplc="0409001B" w:tentative="1">
+      <w:start w:val="1"/>
+      <w:numFmt w:val="lowerRoman"/>
+      <w:lvlText w:val="%6."/>
+      <w:lvlJc w:val="right"/>
+      <w:pPr>
+        <w:ind w:left="4745" w:hanging="180"/>
+      </w:pPr>
+    </w:lvl>
+    <w:lvl w:ilvl="6" w:tplc="0409000F" w:tentative="1">
+      <w:start w:val="1"/>
+      <w:numFmt w:val="decimal"/>
+      <w:lvlText w:val="%7."/>
+      <w:lvlJc w:val="left"/>
+      <w:pPr>
+        <w:ind w:left="5465" w:hanging="360"/>
+      </w:pPr>
+    </w:lvl>
+    <w:lvl w:ilvl="7" w:tplc="04090019" w:tentative="1">
+      <w:start w:val="1"/>
+      <w:numFmt w:val="lowerLetter"/>
+      <w:lvlText w:val="%8."/>
+      <w:lvlJc w:val="left"/>
+      <w:pPr>
+        <w:ind w:left="6185" w:hanging="360"/>
+      </w:pPr>
+    </w:lvl>
+    <w:lvl w:ilvl="8" w:tplc="0409001B" w:tentative="1">
+      <w:start w:val="1"/>
+      <w:numFmt w:val="lowerRoman"/>
+      <w:lvlText w:val="%9."/>
+      <w:lvlJc w:val="right"/>
+      <w:pPr>
+        <w:ind w:left="6905" w:hanging="180"/>
+      </w:pPr>
+    </w:lvl>
+  </w:abstractNum>
+  <w:abstractNum w:abstractNumId="6" w15:restartNumberingAfterBreak="0">
     <w:nsid w:val="21A90A34"/>
     <w:multiLevelType w:val="hybridMultilevel"/>
     <w:tmpl w:val="91A4AB78"/>
@@ -5499,7 +5574,7 @@
       </w:pPr>
     </w:lvl>
   </w:abstractNum>
-  <w:abstractNum w:abstractNumId="6" w15:restartNumberingAfterBreak="0">
+  <w:abstractNum w:abstractNumId="7" w15:restartNumberingAfterBreak="0">
     <w:nsid w:val="2A480AC2"/>
     <w:multiLevelType w:val="hybridMultilevel"/>
     <w:tmpl w:val="D513ACA7"/>
@@ -5550,7 +5625,120 @@
       <w:lvlJc w:val="left"/>
     </w:lvl>
   </w:abstractNum>
-  <w:abstractNum w:abstractNumId="7" w15:restartNumberingAfterBreak="0">
+  <w:abstractNum w:abstractNumId="8" w15:restartNumberingAfterBreak="0">
+    <w:nsid w:val="314C6586"/>
+    <w:multiLevelType w:val="hybridMultilevel"/>
+    <w:tmpl w:val="30243F94"/>
+    <w:lvl w:ilvl="0" w:tplc="04090001">
+      <w:start w:val="1"/>
+      <w:numFmt w:val="bullet"/>
+      <w:lvlText w:val=""/>
+      <w:lvlJc w:val="left"/>
+      <w:pPr>
+        <w:ind w:left="1145" w:hanging="360"/>
+      </w:pPr>
+      <w:rPr>
+        <w:rFonts w:ascii="Symbol" w:hAnsi="Symbol" w:hint="default"/>
+      </w:rPr>
+    </w:lvl>
+    <w:lvl w:ilvl="1" w:tplc="04090003" w:tentative="1">
+      <w:start w:val="1"/>
+      <w:numFmt w:val="bullet"/>
+      <w:lvlText w:val="o"/>
+      <w:lvlJc w:val="left"/>
+      <w:pPr>
+        <w:ind w:left="1865" w:hanging="360"/>
+      </w:pPr>
+      <w:rPr>
+        <w:rFonts w:ascii="Courier New" w:hAnsi="Courier New" w:cs="Courier New" w:hint="default"/>
+      </w:rPr>
+    </w:lvl>
+    <w:lvl w:ilvl="2" w:tplc="04090005" w:tentative="1">
+      <w:start w:val="1"/>
+      <w:numFmt w:val="bullet"/>
+      <w:lvlText w:val=""/>
+      <w:lvlJc w:val="left"/>
+      <w:pPr>
+        <w:ind w:left="2585" w:hanging="360"/>
+      </w:pPr>
+      <w:rPr>
+        <w:rFonts w:ascii="Wingdings" w:hAnsi="Wingdings" w:hint="default"/>
+      </w:rPr>
+    </w:lvl>
+    <w:lvl w:ilvl="3" w:tplc="04090001" w:tentative="1">
+      <w:start w:val="1"/>
+      <w:numFmt w:val="bullet"/>
+      <w:lvlText w:val=""/>
+      <w:lvlJc w:val="left"/>
+      <w:pPr>
+        <w:ind w:left="3305" w:hanging="360"/>
+      </w:pPr>
+      <w:rPr>
+        <w:rFonts w:ascii="Symbol" w:hAnsi="Symbol" w:hint="default"/>
+      </w:rPr>
+    </w:lvl>
+    <w:lvl w:ilvl="4" w:tplc="04090003" w:tentative="1">
+      <w:start w:val="1"/>
+      <w:numFmt w:val="bullet"/>
+      <w:lvlText w:val="o"/>
+      <w:lvlJc w:val="left"/>
+      <w:pPr>
+        <w:ind w:left="4025" w:hanging="360"/>
+      </w:pPr>
+      <w:rPr>
+        <w:rFonts w:ascii="Courier New" w:hAnsi="Courier New" w:cs="Courier New" w:hint="default"/>
+      </w:rPr>
+    </w:lvl>
+    <w:lvl w:ilvl="5" w:tplc="04090005" w:tentative="1">
+      <w:start w:val="1"/>
+      <w:numFmt w:val="bullet"/>
+      <w:lvlText w:val=""/>
+      <w:lvlJc w:val="left"/>
+      <w:pPr>
+        <w:ind w:left="4745" w:hanging="360"/>
+      </w:pPr>
+      <w:rPr>
+        <w:rFonts w:ascii="Wingdings" w:hAnsi="Wingdings" w:hint="default"/>
+      </w:rPr>
+    </w:lvl>
+    <w:lvl w:ilvl="6" w:tplc="04090001" w:tentative="1">
+      <w:start w:val="1"/>
+      <w:numFmt w:val="bullet"/>
+      <w:lvlText w:val=""/>
+      <w:lvlJc w:val="left"/>
+      <w:pPr>
+        <w:ind w:left="5465" w:hanging="360"/>
+      </w:pPr>
+      <w:rPr>
+        <w:rFonts w:ascii="Symbol" w:hAnsi="Symbol" w:hint="default"/>
+      </w:rPr>
+    </w:lvl>
+    <w:lvl w:ilvl="7" w:tplc="04090003" w:tentative="1">
+      <w:start w:val="1"/>
+      <w:numFmt w:val="bullet"/>
+      <w:lvlText w:val="o"/>
+      <w:lvlJc w:val="left"/>
+      <w:pPr>
+        <w:ind w:left="6185" w:hanging="360"/>
+      </w:pPr>
+      <w:rPr>
+        <w:rFonts w:ascii="Courier New" w:hAnsi="Courier New" w:cs="Courier New" w:hint="default"/>
+      </w:rPr>
+    </w:lvl>
+    <w:lvl w:ilvl="8" w:tplc="04090005" w:tentative="1">
+      <w:start w:val="1"/>
+      <w:numFmt w:val="bullet"/>
+      <w:lvlText w:val=""/>
+      <w:lvlJc w:val="left"/>
+      <w:pPr>
+        <w:ind w:left="6905" w:hanging="360"/>
+      </w:pPr>
+      <w:rPr>
+        <w:rFonts w:ascii="Wingdings" w:hAnsi="Wingdings" w:hint="default"/>
+      </w:rPr>
+    </w:lvl>
+  </w:abstractNum>
+  <w:abstractNum w:abstractNumId="9" w15:restartNumberingAfterBreak="0">
     <w:nsid w:val="32AF21DC"/>
     <w:multiLevelType w:val="hybridMultilevel"/>
     <w:tmpl w:val="D65E6184"/>
@@ -5663,7 +5851,7 @@
       </w:rPr>
     </w:lvl>
   </w:abstractNum>
-  <w:abstractNum w:abstractNumId="8" w15:restartNumberingAfterBreak="0">
+  <w:abstractNum w:abstractNumId="10" w15:restartNumberingAfterBreak="0">
     <w:nsid w:val="32D55853"/>
     <w:multiLevelType w:val="hybridMultilevel"/>
     <w:tmpl w:val="60EE0C3A"/>
@@ -5776,7 +5964,120 @@
       </w:rPr>
     </w:lvl>
   </w:abstractNum>
-  <w:abstractNum w:abstractNumId="9" w15:restartNumberingAfterBreak="0">
+  <w:abstractNum w:abstractNumId="11" w15:restartNumberingAfterBreak="0">
+    <w:nsid w:val="3BB43897"/>
+    <w:multiLevelType w:val="hybridMultilevel"/>
+    <w:tmpl w:val="8786A7AC"/>
+    <w:lvl w:ilvl="0" w:tplc="04090001">
+      <w:start w:val="1"/>
+      <w:numFmt w:val="bullet"/>
+      <w:lvlText w:val=""/>
+      <w:lvlJc w:val="left"/>
+      <w:pPr>
+        <w:ind w:left="1145" w:hanging="360"/>
+      </w:pPr>
+      <w:rPr>
+        <w:rFonts w:ascii="Symbol" w:hAnsi="Symbol" w:hint="default"/>
+      </w:rPr>
+    </w:lvl>
+    <w:lvl w:ilvl="1" w:tplc="04090003" w:tentative="1">
+      <w:start w:val="1"/>
+      <w:numFmt w:val="bullet"/>
+      <w:lvlText w:val="o"/>
+      <w:lvlJc w:val="left"/>
+      <w:pPr>
+        <w:ind w:left="1865" w:hanging="360"/>
+      </w:pPr>
+      <w:rPr>
+        <w:rFonts w:ascii="Courier New" w:hAnsi="Courier New" w:cs="Courier New" w:hint="default"/>
+      </w:rPr>
+    </w:lvl>
+    <w:lvl w:ilvl="2" w:tplc="04090005" w:tentative="1">
+      <w:start w:val="1"/>
+      <w:numFmt w:val="bullet"/>
+      <w:lvlText w:val=""/>
+      <w:lvlJc w:val="left"/>
+      <w:pPr>
+        <w:ind w:left="2585" w:hanging="360"/>
+      </w:pPr>
+      <w:rPr>
+        <w:rFonts w:ascii="Wingdings" w:hAnsi="Wingdings" w:hint="default"/>
+      </w:rPr>
+    </w:lvl>
+    <w:lvl w:ilvl="3" w:tplc="04090001" w:tentative="1">
+      <w:start w:val="1"/>
+      <w:numFmt w:val="bullet"/>
+      <w:lvlText w:val=""/>
+      <w:lvlJc w:val="left"/>
+      <w:pPr>
+        <w:ind w:left="3305" w:hanging="360"/>
+      </w:pPr>
+      <w:rPr>
+        <w:rFonts w:ascii="Symbol" w:hAnsi="Symbol" w:hint="default"/>
+      </w:rPr>
+    </w:lvl>
+    <w:lvl w:ilvl="4" w:tplc="04090003" w:tentative="1">
+      <w:start w:val="1"/>
+      <w:numFmt w:val="bullet"/>
+      <w:lvlText w:val="o"/>
+      <w:lvlJc w:val="left"/>
+      <w:pPr>
+        <w:ind w:left="4025" w:hanging="360"/>
+      </w:pPr>
+      <w:rPr>
+        <w:rFonts w:ascii="Courier New" w:hAnsi="Courier New" w:cs="Courier New" w:hint="default"/>
+      </w:rPr>
+    </w:lvl>
+    <w:lvl w:ilvl="5" w:tplc="04090005" w:tentative="1">
+      <w:start w:val="1"/>
+      <w:numFmt w:val="bullet"/>
+      <w:lvlText w:val=""/>
+      <w:lvlJc w:val="left"/>
+      <w:pPr>
+        <w:ind w:left="4745" w:hanging="360"/>
+      </w:pPr>
+      <w:rPr>
+        <w:rFonts w:ascii="Wingdings" w:hAnsi="Wingdings" w:hint="default"/>
+      </w:rPr>
+    </w:lvl>
+    <w:lvl w:ilvl="6" w:tplc="04090001" w:tentative="1">
+      <w:start w:val="1"/>
+      <w:numFmt w:val="bullet"/>
+      <w:lvlText w:val=""/>
+      <w:lvlJc w:val="left"/>
+      <w:pPr>
+        <w:ind w:left="5465" w:hanging="360"/>
+      </w:pPr>
+      <w:rPr>
+        <w:rFonts w:ascii="Symbol" w:hAnsi="Symbol" w:hint="default"/>
+      </w:rPr>
+    </w:lvl>
+    <w:lvl w:ilvl="7" w:tplc="04090003" w:tentative="1">
+      <w:start w:val="1"/>
+      <w:numFmt w:val="bullet"/>
+      <w:lvlText w:val="o"/>
+      <w:lvlJc w:val="left"/>
+      <w:pPr>
+        <w:ind w:left="6185" w:hanging="360"/>
+      </w:pPr>
+      <w:rPr>
+        <w:rFonts w:ascii="Courier New" w:hAnsi="Courier New" w:cs="Courier New" w:hint="default"/>
+      </w:rPr>
+    </w:lvl>
+    <w:lvl w:ilvl="8" w:tplc="04090005" w:tentative="1">
+      <w:start w:val="1"/>
+      <w:numFmt w:val="bullet"/>
+      <w:lvlText w:val=""/>
+      <w:lvlJc w:val="left"/>
+      <w:pPr>
+        <w:ind w:left="6905" w:hanging="360"/>
+      </w:pPr>
+      <w:rPr>
+        <w:rFonts w:ascii="Wingdings" w:hAnsi="Wingdings" w:hint="default"/>
+      </w:rPr>
+    </w:lvl>
+  </w:abstractNum>
+  <w:abstractNum w:abstractNumId="12" w15:restartNumberingAfterBreak="0">
     <w:nsid w:val="3FC22A6F"/>
     <w:multiLevelType w:val="hybridMultilevel"/>
     <w:tmpl w:val="31920442"/>
@@ -5889,7 +6190,7 @@
       </w:rPr>
     </w:lvl>
   </w:abstractNum>
-  <w:abstractNum w:abstractNumId="10" w15:restartNumberingAfterBreak="0">
+  <w:abstractNum w:abstractNumId="13" w15:restartNumberingAfterBreak="0">
     <w:nsid w:val="442B68F2"/>
     <w:multiLevelType w:val="hybridMultilevel"/>
     <w:tmpl w:val="B24234C8"/>
@@ -6002,7 +6303,7 @@
       </w:rPr>
     </w:lvl>
   </w:abstractNum>
-  <w:abstractNum w:abstractNumId="11" w15:restartNumberingAfterBreak="0">
+  <w:abstractNum w:abstractNumId="14" w15:restartNumberingAfterBreak="0">
     <w:nsid w:val="4E4E5B7E"/>
     <w:multiLevelType w:val="hybridMultilevel"/>
     <w:tmpl w:val="91A4AB78"/>
@@ -6088,7 +6389,7 @@
       </w:pPr>
     </w:lvl>
   </w:abstractNum>
-  <w:abstractNum w:abstractNumId="12" w15:restartNumberingAfterBreak="0">
+  <w:abstractNum w:abstractNumId="15" w15:restartNumberingAfterBreak="0">
     <w:nsid w:val="52316DD5"/>
     <w:multiLevelType w:val="hybridMultilevel"/>
     <w:tmpl w:val="91A4AB78"/>
@@ -6174,7 +6475,7 @@
       </w:pPr>
     </w:lvl>
   </w:abstractNum>
-  <w:abstractNum w:abstractNumId="13" w15:restartNumberingAfterBreak="0">
+  <w:abstractNum w:abstractNumId="16" w15:restartNumberingAfterBreak="0">
     <w:nsid w:val="53F77CD8"/>
     <w:multiLevelType w:val="hybridMultilevel"/>
     <w:tmpl w:val="8DD25D98"/>
@@ -6260,7 +6561,7 @@
       </w:pPr>
     </w:lvl>
   </w:abstractNum>
-  <w:abstractNum w:abstractNumId="14" w15:restartNumberingAfterBreak="0">
+  <w:abstractNum w:abstractNumId="17" w15:restartNumberingAfterBreak="0">
     <w:nsid w:val="5C4B7129"/>
     <w:multiLevelType w:val="hybridMultilevel"/>
     <w:tmpl w:val="08643CA2"/>
@@ -6373,7 +6674,7 @@
       </w:rPr>
     </w:lvl>
   </w:abstractNum>
-  <w:abstractNum w:abstractNumId="15" w15:restartNumberingAfterBreak="0">
+  <w:abstractNum w:abstractNumId="18" w15:restartNumberingAfterBreak="0">
     <w:nsid w:val="5D4D0F38"/>
     <w:multiLevelType w:val="hybridMultilevel"/>
     <w:tmpl w:val="1EB8F604"/>
@@ -6459,7 +6760,7 @@
       </w:pPr>
     </w:lvl>
   </w:abstractNum>
-  <w:abstractNum w:abstractNumId="16" w15:restartNumberingAfterBreak="0">
+  <w:abstractNum w:abstractNumId="19" w15:restartNumberingAfterBreak="0">
     <w:nsid w:val="64F14D43"/>
     <w:multiLevelType w:val="multilevel"/>
     <w:tmpl w:val="04020025"/>
@@ -6554,7 +6855,7 @@
       </w:pPr>
     </w:lvl>
   </w:abstractNum>
-  <w:abstractNum w:abstractNumId="17" w15:restartNumberingAfterBreak="0">
+  <w:abstractNum w:abstractNumId="20" w15:restartNumberingAfterBreak="0">
     <w:nsid w:val="73832A5B"/>
     <w:multiLevelType w:val="hybridMultilevel"/>
     <w:tmpl w:val="395CD9F6"/>
@@ -6667,92 +6968,101 @@
       </w:rPr>
     </w:lvl>
   </w:abstractNum>
-  <w:num w:numId="1">
+  <w:num w:numId="1" w16cid:durableId="437335546">
     <w:abstractNumId w:val="1"/>
   </w:num>
-  <w:num w:numId="2">
+  <w:num w:numId="2" w16cid:durableId="1331174359">
+    <w:abstractNumId w:val="19"/>
+  </w:num>
+  <w:num w:numId="3" w16cid:durableId="723992396">
+    <w:abstractNumId w:val="13"/>
+  </w:num>
+  <w:num w:numId="4" w16cid:durableId="62875811">
+    <w:abstractNumId w:val="12"/>
+  </w:num>
+  <w:num w:numId="5" w16cid:durableId="211356688">
+    <w:abstractNumId w:val="2"/>
+  </w:num>
+  <w:num w:numId="6" w16cid:durableId="2074963516">
     <w:abstractNumId w:val="16"/>
   </w:num>
-  <w:num w:numId="3">
+  <w:num w:numId="7" w16cid:durableId="311180632">
+    <w:abstractNumId w:val="0"/>
+  </w:num>
+  <w:num w:numId="8" w16cid:durableId="1116212793">
     <w:abstractNumId w:val="10"/>
   </w:num>
-  <w:num w:numId="4">
+  <w:num w:numId="9" w16cid:durableId="1289897222">
+    <w:abstractNumId w:val="17"/>
+  </w:num>
+  <w:num w:numId="10" w16cid:durableId="70735100">
+    <w:abstractNumId w:val="20"/>
+  </w:num>
+  <w:num w:numId="11" w16cid:durableId="2031369941">
+    <w:abstractNumId w:val="14"/>
+  </w:num>
+  <w:num w:numId="12" w16cid:durableId="293219643">
+    <w:abstractNumId w:val="19"/>
+  </w:num>
+  <w:num w:numId="13" w16cid:durableId="391078072">
+    <w:abstractNumId w:val="7"/>
+  </w:num>
+  <w:num w:numId="14" w16cid:durableId="1083138807">
+    <w:abstractNumId w:val="3"/>
+  </w:num>
+  <w:num w:numId="15" w16cid:durableId="258753490">
     <w:abstractNumId w:val="9"/>
   </w:num>
-  <w:num w:numId="5">
-    <w:abstractNumId w:val="2"/>
+  <w:num w:numId="16" w16cid:durableId="557477660">
+    <w:abstractNumId w:val="4"/>
   </w:num>
-  <w:num w:numId="6">
-    <w:abstractNumId w:val="13"/>
+  <w:num w:numId="17" w16cid:durableId="911505690">
+    <w:abstractNumId w:val="6"/>
   </w:num>
-  <w:num w:numId="7">
-    <w:abstractNumId w:val="0"/>
+  <w:num w:numId="18" w16cid:durableId="654191204">
+    <w:abstractNumId w:val="18"/>
   </w:num>
-  <w:num w:numId="8">
-    <w:abstractNumId w:val="8"/>
+  <w:num w:numId="19" w16cid:durableId="449978381">
+    <w:abstractNumId w:val="15"/>
   </w:num>
-  <w:num w:numId="9">
-    <w:abstractNumId w:val="14"/>
+  <w:num w:numId="20" w16cid:durableId="294602629">
+    <w:abstractNumId w:val="19"/>
   </w:num>
-  <w:num w:numId="10">
-    <w:abstractNumId w:val="17"/>
+  <w:num w:numId="21" w16cid:durableId="1300115339">
+    <w:abstractNumId w:val="19"/>
   </w:num>
-  <w:num w:numId="11">
+  <w:num w:numId="22" w16cid:durableId="2094547389">
+    <w:abstractNumId w:val="19"/>
+  </w:num>
+  <w:num w:numId="23" w16cid:durableId="2118939567">
+    <w:abstractNumId w:val="19"/>
+  </w:num>
+  <w:num w:numId="24" w16cid:durableId="862789934">
+    <w:abstractNumId w:val="19"/>
+  </w:num>
+  <w:num w:numId="25" w16cid:durableId="555429529">
+    <w:abstractNumId w:val="19"/>
+  </w:num>
+  <w:num w:numId="26" w16cid:durableId="538015425">
+    <w:abstractNumId w:val="19"/>
+  </w:num>
+  <w:num w:numId="27" w16cid:durableId="1511792647">
+    <w:abstractNumId w:val="19"/>
+  </w:num>
+  <w:num w:numId="28" w16cid:durableId="1105728209">
+    <w:abstractNumId w:val="5"/>
+  </w:num>
+  <w:num w:numId="29" w16cid:durableId="1714690374">
     <w:abstractNumId w:val="11"/>
   </w:num>
-  <w:num w:numId="12">
-    <w:abstractNumId w:val="16"/>
-  </w:num>
-  <w:num w:numId="13">
-    <w:abstractNumId w:val="6"/>
-  </w:num>
-  <w:num w:numId="14">
-    <w:abstractNumId w:val="3"/>
-  </w:num>
-  <w:num w:numId="15">
-    <w:abstractNumId w:val="7"/>
-  </w:num>
-  <w:num w:numId="16">
-    <w:abstractNumId w:val="4"/>
-  </w:num>
-  <w:num w:numId="17">
-    <w:abstractNumId w:val="5"/>
-  </w:num>
-  <w:num w:numId="18">
-    <w:abstractNumId w:val="15"/>
-  </w:num>
-  <w:num w:numId="19">
-    <w:abstractNumId w:val="12"/>
-  </w:num>
-  <w:num w:numId="20">
-    <w:abstractNumId w:val="16"/>
-  </w:num>
-  <w:num w:numId="21">
-    <w:abstractNumId w:val="16"/>
-  </w:num>
-  <w:num w:numId="22">
-    <w:abstractNumId w:val="16"/>
-  </w:num>
-  <w:num w:numId="23">
-    <w:abstractNumId w:val="16"/>
-  </w:num>
-  <w:num w:numId="24">
-    <w:abstractNumId w:val="16"/>
-  </w:num>
-  <w:num w:numId="25">
-    <w:abstractNumId w:val="16"/>
-  </w:num>
-  <w:num w:numId="26">
-    <w:abstractNumId w:val="16"/>
-  </w:num>
-  <w:num w:numId="27">
-    <w:abstractNumId w:val="16"/>
+  <w:num w:numId="30" w16cid:durableId="2025089655">
+    <w:abstractNumId w:val="8"/>
   </w:num>
 </w:numbering>
 </file>
 
 <file path=word/styles.xml><?xml version="1.0" encoding="utf-8"?>
-<w:styles xmlns:mc="http://schemas.openxmlformats.org/markup-compatibility/2006" xmlns:r="http://schemas.openxmlformats.org/officeDocument/2006/relationships" xmlns:w="http://schemas.openxmlformats.org/wordprocessingml/2006/main" xmlns:w14="http://schemas.microsoft.com/office/word/2010/wordml" xmlns:w15="http://schemas.microsoft.com/office/word/2012/wordml" xmlns:w16cid="http://schemas.microsoft.com/office/word/2016/wordml/cid" xmlns:w16se="http://schemas.microsoft.com/office/word/2015/wordml/symex" mc:Ignorable="w14 w15 w16se w16cid">
+<w:styles xmlns:mc="http://schemas.openxmlformats.org/markup-compatibility/2006" xmlns:r="http://schemas.openxmlformats.org/officeDocument/2006/relationships" xmlns:w="http://schemas.openxmlformats.org/wordprocessingml/2006/main" xmlns:w14="http://schemas.microsoft.com/office/word/2010/wordml" xmlns:w15="http://schemas.microsoft.com/office/word/2012/wordml" xmlns:w16cex="http://schemas.microsoft.com/office/word/2018/wordml/cex" xmlns:w16cid="http://schemas.microsoft.com/office/word/2016/wordml/cid" xmlns:w16="http://schemas.microsoft.com/office/word/2018/wordml" xmlns:w16du="http://schemas.microsoft.com/office/word/2023/wordml/word16du" xmlns:w16sdtdh="http://schemas.microsoft.com/office/word/2020/wordml/sdtdatahash" xmlns:w16sdtfl="http://schemas.microsoft.com/office/word/2024/wordml/sdtformatlock" xmlns:w16se="http://schemas.microsoft.com/office/word/2015/wordml/symex" mc:Ignorable="w14 w15 w16se w16cid w16 w16cex w16sdtdh w16sdtfl w16du">
   <w:docDefaults>
     <w:rPrDefault>
       <w:rPr>
@@ -6762,7 +7072,7 @@
     </w:rPrDefault>
     <w:pPrDefault/>
   </w:docDefaults>
-  <w:latentStyles w:defLockedState="0" w:defUIPriority="99" w:defSemiHidden="0" w:defUnhideWhenUsed="0" w:defQFormat="0" w:count="375">
+  <w:latentStyles w:defLockedState="0" w:defUIPriority="99" w:defSemiHidden="0" w:defUnhideWhenUsed="0" w:defQFormat="0" w:count="376">
     <w:lsdException w:name="Normal" w:uiPriority="0" w:qFormat="1"/>
     <w:lsdException w:name="heading 1" w:uiPriority="9" w:qFormat="1"/>
     <w:lsdException w:name="heading 2" w:semiHidden="1" w:uiPriority="9" w:unhideWhenUsed="1" w:qFormat="1"/>
@@ -7138,6 +7448,7 @@
     <w:lsdException w:name="Smart Hyperlink" w:semiHidden="1" w:unhideWhenUsed="1"/>
     <w:lsdException w:name="Hashtag" w:semiHidden="1" w:unhideWhenUsed="1"/>
     <w:lsdException w:name="Unresolved Mention" w:semiHidden="1" w:unhideWhenUsed="1"/>
+    <w:lsdException w:name="Smart Link" w:semiHidden="1" w:unhideWhenUsed="1"/>
   </w:latentStyles>
   <w:style w:type="paragraph" w:default="1" w:styleId="Normal">
     <w:name w:val="Normal"/>
@@ -8082,6 +8393,14 @@
 </file>
 
 <file path=customXml/item1.xml><?xml version="1.0" encoding="utf-8"?>
+<p:properties xmlns:p="http://schemas.microsoft.com/office/2006/metadata/properties" xmlns:xsi="http://www.w3.org/2001/XMLSchema-instance" xmlns:pc="http://schemas.microsoft.com/office/infopath/2007/PartnerControls">
+  <documentManagement>
+    <_activity xmlns="ccce0f97-798d-4941-885e-655b384512fb" xsi:nil="true"/>
+  </documentManagement>
+</p:properties>
+</file>
+
+<file path=customXml/item2.xml><?xml version="1.0" encoding="utf-8"?>
 <?mso-contentType ?>
 <FormTemplates xmlns="http://schemas.microsoft.com/sharepoint/v3/contenttype/forms">
   <Display>DocumentLibraryForm</Display>
@@ -8090,15 +8409,11 @@
 </FormTemplates>
 </file>
 
-<file path=customXml/item2.xml><?xml version="1.0" encoding="utf-8"?>
-<p:properties xmlns:p="http://schemas.microsoft.com/office/2006/metadata/properties" xmlns:xsi="http://www.w3.org/2001/XMLSchema-instance" xmlns:pc="http://schemas.microsoft.com/office/infopath/2007/PartnerControls">
-  <documentManagement>
-    <_activity xmlns="ccce0f97-798d-4941-885e-655b384512fb" xsi:nil="true"/>
-  </documentManagement>
-</p:properties>
+<file path=customXml/item3.xml><?xml version="1.0" encoding="utf-8"?>
+<b:Sources xmlns:b="http://schemas.openxmlformats.org/officeDocument/2006/bibliography" xmlns="http://schemas.openxmlformats.org/officeDocument/2006/bibliography" SelectedStyle="\APASixthEditionOfficeOnline.xsl" StyleName="APA" Version="6"/>
 </file>
 
-<file path=customXml/item3.xml><?xml version="1.0" encoding="utf-8"?>
+<file path=customXml/item4.xml><?xml version="1.0" encoding="utf-8"?>
 <ct:contentTypeSchema xmlns:ct="http://schemas.microsoft.com/office/2006/metadata/contentType" xmlns:ma="http://schemas.microsoft.com/office/2006/metadata/properties/metaAttributes" ct:_="" ma:_="" ma:contentTypeName="Документ" ma:contentTypeID="0x01010011DB5601E04B70489BB6BB70107EA7B6" ma:contentTypeVersion="18" ma:contentTypeDescription="Създаване на нов документ" ma:contentTypeScope="" ma:versionID="b3fe0209a7bcda9bc15b1c42bc3ede07">
   <xsd:schema xmlns:xsd="http://www.w3.org/2001/XMLSchema" xmlns:xs="http://www.w3.org/2001/XMLSchema" xmlns:p="http://schemas.microsoft.com/office/2006/metadata/properties" xmlns:ns3="ccce0f97-798d-4941-885e-655b384512fb" xmlns:ns4="6906c00f-48fa-4534-b867-aac74ec44618" targetNamespace="http://schemas.microsoft.com/office/2006/metadata/properties" ma:root="true" ma:fieldsID="774727d61be37d49c000112f004de67f" ns3:_="" ns4:_="">
     <xsd:import namespace="ccce0f97-798d-4941-885e-655b384512fb"/>
@@ -8351,19 +8666,7 @@
 </ct:contentTypeSchema>
 </file>
 
-<file path=customXml/item4.xml><?xml version="1.0" encoding="utf-8"?>
-<b:Sources xmlns:b="http://schemas.openxmlformats.org/officeDocument/2006/bibliography" xmlns="http://schemas.openxmlformats.org/officeDocument/2006/bibliography" SelectedStyle="\APASixthEditionOfficeOnline.xsl" StyleName="APA" Version="6"/>
-</file>
-
 <file path=customXml/itemProps1.xml><?xml version="1.0" encoding="utf-8"?>
-<ds:datastoreItem xmlns:ds="http://schemas.openxmlformats.org/officeDocument/2006/customXml" ds:itemID="{5E10BE0B-6D5D-4981-B6F6-ABB6987C1875}">
-  <ds:schemaRefs>
-    <ds:schemaRef ds:uri="http://schemas.microsoft.com/sharepoint/v3/contenttype/forms"/>
-  </ds:schemaRefs>
-</ds:datastoreItem>
-</file>
-
-<file path=customXml/itemProps2.xml><?xml version="1.0" encoding="utf-8"?>
 <ds:datastoreItem xmlns:ds="http://schemas.openxmlformats.org/officeDocument/2006/customXml" ds:itemID="{E677C7D8-5611-4FA3-9FAD-A4F5571B1160}">
   <ds:schemaRefs>
     <ds:schemaRef ds:uri="http://schemas.microsoft.com/office/2006/metadata/properties"/>
@@ -8373,7 +8676,23 @@
 </ds:datastoreItem>
 </file>
 
+<file path=customXml/itemProps2.xml><?xml version="1.0" encoding="utf-8"?>
+<ds:datastoreItem xmlns:ds="http://schemas.openxmlformats.org/officeDocument/2006/customXml" ds:itemID="{5E10BE0B-6D5D-4981-B6F6-ABB6987C1875}">
+  <ds:schemaRefs>
+    <ds:schemaRef ds:uri="http://schemas.microsoft.com/sharepoint/v3/contenttype/forms"/>
+  </ds:schemaRefs>
+</ds:datastoreItem>
+</file>
+
 <file path=customXml/itemProps3.xml><?xml version="1.0" encoding="utf-8"?>
+<ds:datastoreItem xmlns:ds="http://schemas.openxmlformats.org/officeDocument/2006/customXml" ds:itemID="{15900665-8C79-4B2D-82EA-18A3B942CE51}">
+  <ds:schemaRefs>
+    <ds:schemaRef ds:uri="http://schemas.openxmlformats.org/officeDocument/2006/bibliography"/>
+  </ds:schemaRefs>
+</ds:datastoreItem>
+</file>
+
+<file path=customXml/itemProps4.xml><?xml version="1.0" encoding="utf-8"?>
 <ds:datastoreItem xmlns:ds="http://schemas.openxmlformats.org/officeDocument/2006/customXml" ds:itemID="{D70950D4-4A6C-47C9-848A-229FA1AF70FB}">
   <ds:schemaRefs>
     <ds:schemaRef ds:uri="http://schemas.microsoft.com/office/2006/metadata/contentType"/>
@@ -8390,12 +8709,4 @@
     <ds:schemaRef ds:uri="http://schemas.microsoft.com/internal/obd"/>
   </ds:schemaRefs>
 </ds:datastoreItem>
-</file>
-
-<file path=customXml/itemProps4.xml><?xml version="1.0" encoding="utf-8"?>
-<ds:datastoreItem xmlns:ds="http://schemas.openxmlformats.org/officeDocument/2006/customXml" ds:itemID="{15900665-8C79-4B2D-82EA-18A3B942CE51}">
-  <ds:schemaRefs>
-    <ds:schemaRef ds:uri="http://schemas.openxmlformats.org/officeDocument/2006/bibliography"/>
-  </ds:schemaRefs>
-</ds:datastoreItem>
 </file>
</xml_diff>

<commit_message>
Add more to doc
</commit_message>
<xml_diff>
--- a/documents/Документация ДП 2425 Йоанна Симеонова.docx
+++ b/documents/Документация ДП 2425 Йоанна Симеонова.docx
@@ -2881,269 +2881,33 @@
         <w:rPr>
           <w:spacing w:val="0"/>
         </w:rPr>
-        <w:t xml:space="preserve">Тук опишете най-общо </w:t>
-      </w:r>
-      <w:r>
-        <w:rPr>
-          <w:spacing w:val="0"/>
-        </w:rPr>
-        <w:t>работния процес като вход, обработка и изход, тоест:</w:t>
-      </w:r>
-    </w:p>
-    <w:p>
-      <w:pPr>
-        <w:pStyle w:val="ListParagraph"/>
-        <w:numPr>
-          <w:ilvl w:val="0"/>
-          <w:numId w:val="10"/>
-        </w:numPr>
-        <w:spacing w:line="360" w:lineRule="auto"/>
-        <w:rPr>
-          <w:spacing w:val="0"/>
-        </w:rPr>
-      </w:pPr>
-      <w:r>
-        <w:rPr>
-          <w:spacing w:val="0"/>
-        </w:rPr>
-        <w:t>какво представлява входното</w:t>
-      </w:r>
-      <w:r>
-        <w:rPr>
-          <w:spacing w:val="0"/>
-        </w:rPr>
-        <w:t xml:space="preserve"> съдържание/данни и откъде</w:t>
-      </w:r>
-      <w:r>
-        <w:rPr>
-          <w:spacing w:val="0"/>
-        </w:rPr>
-        <w:t xml:space="preserve"> и как</w:t>
-      </w:r>
-      <w:r>
-        <w:rPr>
-          <w:spacing w:val="0"/>
-        </w:rPr>
-        <w:t xml:space="preserve"> се получава</w:t>
-      </w:r>
-    </w:p>
-    <w:p>
-      <w:pPr>
-        <w:pStyle w:val="ListParagraph"/>
-        <w:numPr>
-          <w:ilvl w:val="0"/>
-          <w:numId w:val="10"/>
-        </w:numPr>
-        <w:spacing w:line="360" w:lineRule="auto"/>
-        <w:rPr>
-          <w:spacing w:val="0"/>
-        </w:rPr>
-      </w:pPr>
-    </w:p>
-    <w:p>
-      <w:pPr>
-        <w:spacing w:line="360" w:lineRule="auto"/>
-      </w:pPr>
-    </w:p>
-    <w:p>
-      <w:pPr>
-        <w:pStyle w:val="ListParagraph"/>
-        <w:numPr>
-          <w:ilvl w:val="0"/>
-          <w:numId w:val="10"/>
-        </w:numPr>
-        <w:spacing w:line="360" w:lineRule="auto"/>
-        <w:rPr>
-          <w:spacing w:val="0"/>
-        </w:rPr>
-      </w:pPr>
-      <w:r>
-        <w:rPr>
-          <w:spacing w:val="0"/>
-        </w:rPr>
-        <w:lastRenderedPageBreak/>
-        <w:br/>
-      </w:r>
-      <w:r>
-        <w:rPr>
-          <w:i/>
-          <w:noProof/>
-          <w:spacing w:val="0"/>
-          <w:lang w:val="en-US" w:eastAsia="en-US"/>
-        </w:rPr>
-        <w:drawing>
-          <wp:anchor distT="0" distB="0" distL="114300" distR="114300" simplePos="0" relativeHeight="251658240" behindDoc="1" locked="0" layoutInCell="1" allowOverlap="1" wp14:anchorId="7745AE6F" wp14:editId="4900FE19">
-            <wp:simplePos x="0" y="0"/>
-            <wp:positionH relativeFrom="column">
-              <wp:posOffset>3878325</wp:posOffset>
-            </wp:positionH>
-            <wp:positionV relativeFrom="paragraph">
-              <wp:posOffset>195278</wp:posOffset>
-            </wp:positionV>
-            <wp:extent cx="3442334" cy="4143375"/>
-            <wp:effectExtent l="0" t="0" r="0" b="0"/>
-            <wp:wrapTight wrapText="bothSides">
-              <wp:wrapPolygon edited="0">
-                <wp:start x="0" y="0"/>
-                <wp:lineTo x="0" y="21451"/>
-                <wp:lineTo x="21337" y="21451"/>
-                <wp:lineTo x="21337" y="0"/>
-                <wp:lineTo x="0" y="0"/>
-              </wp:wrapPolygon>
-            </wp:wrapTight>
-            <wp:docPr id="3" name="Picture 3"/>
-            <wp:cNvGraphicFramePr>
-              <a:graphicFrameLocks xmlns:a="http://schemas.openxmlformats.org/drawingml/2006/main" noChangeAspect="1"/>
-            </wp:cNvGraphicFramePr>
-            <a:graphic xmlns:a="http://schemas.openxmlformats.org/drawingml/2006/main">
-              <a:graphicData uri="http://schemas.openxmlformats.org/drawingml/2006/picture">
-                <pic:pic xmlns:pic="http://schemas.openxmlformats.org/drawingml/2006/picture">
-                  <pic:nvPicPr>
-                    <pic:cNvPr id="0" name="Picture 1"/>
-                    <pic:cNvPicPr>
-                      <a:picLocks noChangeAspect="1" noChangeArrowheads="1"/>
-                    </pic:cNvPicPr>
-                  </pic:nvPicPr>
-                  <pic:blipFill>
-                    <a:blip r:embed="rId11">
-                      <a:extLst>
-                        <a:ext uri="{28A0092B-C50C-407E-A947-70E740481C1C}">
-                          <a14:useLocalDpi xmlns:a14="http://schemas.microsoft.com/office/drawing/2010/main" val="0"/>
-                        </a:ext>
-                      </a:extLst>
-                    </a:blip>
-                    <a:srcRect/>
-                    <a:stretch>
-                      <a:fillRect/>
-                    </a:stretch>
-                  </pic:blipFill>
-                  <pic:spPr bwMode="auto">
-                    <a:xfrm>
-                      <a:off x="0" y="0"/>
-                      <a:ext cx="3442334" cy="4143375"/>
-                    </a:xfrm>
-                    <a:prstGeom prst="rect">
-                      <a:avLst/>
-                    </a:prstGeom>
-                    <a:noFill/>
-                    <a:ln>
-                      <a:noFill/>
-                    </a:ln>
-                  </pic:spPr>
-                </pic:pic>
-              </a:graphicData>
-            </a:graphic>
-          </wp:anchor>
-        </w:drawing>
-      </w:r>
-      <w:r>
-        <w:rPr>
-          <w:spacing w:val="0"/>
-        </w:rPr>
-        <w:t>как ще се обработва</w:t>
-      </w:r>
-      <w:r>
-        <w:rPr>
-          <w:spacing w:val="0"/>
-        </w:rPr>
-        <w:t xml:space="preserve"> и запазва в системата</w:t>
-      </w:r>
-    </w:p>
-    <w:p>
-      <w:pPr>
-        <w:pStyle w:val="ListParagraph"/>
-        <w:numPr>
-          <w:ilvl w:val="0"/>
-          <w:numId w:val="10"/>
-        </w:numPr>
-        <w:spacing w:line="360" w:lineRule="auto"/>
-        <w:rPr>
-          <w:spacing w:val="0"/>
-        </w:rPr>
-      </w:pPr>
-      <w:r>
-        <w:rPr>
-          <w:spacing w:val="0"/>
-        </w:rPr>
-        <w:t>какво трябва да се получи като изход и къде и как ще се използва.</w:t>
-      </w:r>
-    </w:p>
-    <w:p>
-      <w:pPr>
-        <w:spacing w:line="360" w:lineRule="auto"/>
-        <w:rPr>
-          <w:spacing w:val="0"/>
-        </w:rPr>
-      </w:pPr>
-      <w:r>
-        <w:rPr>
-          <w:spacing w:val="0"/>
-        </w:rPr>
-        <w:t>За целта използвате диаграми на случаи на употреба /с потоци от събития/ и диаграми на дейностите. Структурирайте диаграмите по подходящ начин – напр. по нива на абстракция или като съставни диаграми с връзки към други диаграми.</w:t>
-      </w:r>
-    </w:p>
-    <w:p>
-      <w:pPr>
-        <w:spacing w:line="360" w:lineRule="auto"/>
-        <w:rPr>
-          <w:spacing w:val="0"/>
-        </w:rPr>
-      </w:pPr>
-      <w:r>
-        <w:rPr>
-          <w:spacing w:val="0"/>
-        </w:rPr>
-        <w:t xml:space="preserve">Забележки: </w:t>
-      </w:r>
-    </w:p>
-    <w:p>
-      <w:pPr>
-        <w:pStyle w:val="ListParagraph"/>
-        <w:numPr>
-          <w:ilvl w:val="0"/>
-          <w:numId w:val="16"/>
-        </w:numPr>
-        <w:spacing w:line="360" w:lineRule="auto"/>
-        <w:rPr>
-          <w:spacing w:val="0"/>
-        </w:rPr>
-      </w:pPr>
-      <w:r>
-        <w:rPr>
-          <w:spacing w:val="0"/>
-        </w:rPr>
-        <w:t>Всички диаграми трябва да са създадени в средата dwaw.io, оригиналните файлове трябва да са добавени в репозиторито на проекта.</w:t>
-      </w:r>
-      <w:r>
-        <w:rPr>
-          <w:spacing w:val="0"/>
-        </w:rPr>
-        <w:t xml:space="preserve"> </w:t>
-      </w:r>
-    </w:p>
-    <w:p>
-      <w:pPr>
-        <w:pStyle w:val="ListParagraph"/>
-        <w:numPr>
-          <w:ilvl w:val="0"/>
-          <w:numId w:val="16"/>
-        </w:numPr>
-        <w:spacing w:line="360" w:lineRule="auto"/>
-        <w:rPr>
-          <w:spacing w:val="0"/>
-        </w:rPr>
-      </w:pPr>
-      <w:r>
-        <w:rPr>
-          <w:spacing w:val="0"/>
-        </w:rPr>
-        <w:t>Диаграмите спазват конвенциите за описание на UML стандарта</w:t>
-      </w:r>
-      <w:r>
-        <w:rPr>
-          <w:spacing w:val="0"/>
-        </w:rPr>
-        <w:t xml:space="preserve"> и са добавени в документацията към проекта.</w:t>
+        <w:t>Системата може да се използва от различни предприятия или индивидуални лица и екипи. Те използват системата, за да организират работния си процес ефективно и да следят какво са свършипли</w:t>
+      </w:r>
+      <w:r>
+        <w:rPr>
+          <w:spacing w:val="0"/>
+        </w:rPr>
+        <w:t>.</w:t>
+      </w:r>
+    </w:p>
+    <w:p>
+      <w:pPr>
+        <w:spacing w:line="360" w:lineRule="auto"/>
+        <w:rPr>
+          <w:spacing w:val="0"/>
+        </w:rPr>
+      </w:pPr>
+      <w:r>
+        <w:rPr>
+          <w:spacing w:val="0"/>
+        </w:rPr>
+        <w:t>Първо те влизат в системата със своите имейл и парола. След това могат да виждат и да създават проекти, да проверяват крайните срокове на своите задачи в календара, да създават и назначават нови задачи</w:t>
+      </w:r>
+      <w:r>
+        <w:rPr>
+          <w:spacing w:val="0"/>
+        </w:rPr>
+        <w:t>. Също така могат да създават отчети и да редактират личните си профили.</w:t>
       </w:r>
     </w:p>
     <w:p>
@@ -3227,7 +2991,7 @@
                     </pic:cNvPicPr>
                   </pic:nvPicPr>
                   <pic:blipFill>
-                    <a:blip r:embed="rId12">
+                    <a:blip r:embed="rId11">
                       <a:extLst>
                         <a:ext uri="{28A0092B-C50C-407E-A947-70E740481C1C}">
                           <a14:useLocalDpi xmlns:a14="http://schemas.microsoft.com/office/drawing/2010/main" val="0"/>
@@ -3653,6 +3417,891 @@
       <w:pPr>
         <w:spacing w:line="360" w:lineRule="auto"/>
         <w:rPr>
+          <w:spacing w:val="0"/>
+        </w:rPr>
+      </w:pPr>
+      <w:r>
+        <w:rPr>
+          <w:spacing w:val="0"/>
+        </w:rPr>
+        <w:t>Проектът е написан на C#, което означава, че е основан върху .NET Core</w:t>
+      </w:r>
+      <w:r>
+        <w:rPr>
+          <w:spacing w:val="0"/>
+        </w:rPr>
+        <w:t xml:space="preserve"> </w:t>
+      </w:r>
+      <w:r>
+        <w:rPr>
+          <w:spacing w:val="0"/>
+        </w:rPr>
+        <w:t xml:space="preserve">платформата. Използва се версия </w:t>
+      </w:r>
+      <w:r>
+        <w:rPr>
+          <w:spacing w:val="0"/>
+        </w:rPr>
+        <w:t>8</w:t>
+      </w:r>
+      <w:r>
+        <w:rPr>
+          <w:spacing w:val="0"/>
+        </w:rPr>
+        <w:t xml:space="preserve"> както за основната платформа, така и за другите</w:t>
+      </w:r>
+      <w:r>
+        <w:rPr>
+          <w:spacing w:val="0"/>
+        </w:rPr>
+        <w:t xml:space="preserve"> </w:t>
+      </w:r>
+      <w:r>
+        <w:rPr>
+          <w:spacing w:val="0"/>
+        </w:rPr>
+        <w:t xml:space="preserve">библиотеки, произведени от Microsoft и други трети страни. Разделен е на 3 слоя </w:t>
+      </w:r>
+      <w:r>
+        <w:rPr>
+          <w:spacing w:val="0"/>
+        </w:rPr>
+        <w:t>–</w:t>
+      </w:r>
+      <w:r>
+        <w:rPr>
+          <w:spacing w:val="0"/>
+        </w:rPr>
+        <w:t xml:space="preserve"> слой</w:t>
+      </w:r>
+      <w:r>
+        <w:rPr>
+          <w:spacing w:val="0"/>
+        </w:rPr>
+        <w:t xml:space="preserve"> </w:t>
+      </w:r>
+      <w:r>
+        <w:rPr>
+          <w:spacing w:val="0"/>
+        </w:rPr>
+        <w:t xml:space="preserve">на бизнес логиката, слой за достъп до базата данни и презентационен слой, и </w:t>
+      </w:r>
+      <w:r>
+        <w:rPr>
+          <w:spacing w:val="0"/>
+        </w:rPr>
+        <w:t>6</w:t>
+      </w:r>
+      <w:r>
+        <w:rPr>
+          <w:spacing w:val="0"/>
+        </w:rPr>
+        <w:t xml:space="preserve"> </w:t>
+      </w:r>
+      <w:r>
+        <w:rPr>
+          <w:spacing w:val="0"/>
+        </w:rPr>
+        <w:t>проекта:</w:t>
+      </w:r>
+    </w:p>
+    <w:p>
+      <w:pPr>
+        <w:pStyle w:val="ListParagraph"/>
+        <w:numPr>
+          <w:ilvl w:val="0"/>
+          <w:numId w:val="31"/>
+        </w:numPr>
+        <w:spacing w:line="360" w:lineRule="auto"/>
+        <w:rPr>
+          <w:spacing w:val="0"/>
+        </w:rPr>
+      </w:pPr>
+      <w:r>
+        <w:rPr>
+          <w:spacing w:val="0"/>
+        </w:rPr>
+        <w:t>Презентационен слой - това е слоят, който комуникира с потребителите и</w:t>
+      </w:r>
+      <w:r>
+        <w:rPr>
+          <w:spacing w:val="0"/>
+          <w:lang w:val="en-US"/>
+        </w:rPr>
+        <w:t xml:space="preserve"> </w:t>
+      </w:r>
+      <w:r>
+        <w:rPr>
+          <w:spacing w:val="0"/>
+        </w:rPr>
+        <w:t>представя данните/съдържанието в удобен и интерактивен формат.</w:t>
+      </w:r>
+    </w:p>
+    <w:p>
+      <w:pPr>
+        <w:pStyle w:val="ListParagraph"/>
+        <w:numPr>
+          <w:ilvl w:val="1"/>
+          <w:numId w:val="31"/>
+        </w:numPr>
+        <w:spacing w:line="360" w:lineRule="auto"/>
+        <w:rPr>
+          <w:spacing w:val="0"/>
+        </w:rPr>
+      </w:pPr>
+      <w:r>
+        <w:rPr>
+          <w:spacing w:val="0"/>
+          <w:lang w:val="en-US"/>
+        </w:rPr>
+        <w:t>AlloK8.PL</w:t>
+      </w:r>
+      <w:r>
+        <w:rPr>
+          <w:spacing w:val="0"/>
+        </w:rPr>
+        <w:t xml:space="preserve"> – </w:t>
+      </w:r>
+      <w:r>
+        <w:rPr>
+          <w:spacing w:val="0"/>
+          <w:lang w:val="en-US"/>
+        </w:rPr>
+        <w:t xml:space="preserve">MVC </w:t>
+      </w:r>
+      <w:r>
+        <w:rPr>
+          <w:spacing w:val="0"/>
+        </w:rPr>
+        <w:t>проект</w:t>
+      </w:r>
+      <w:r>
+        <w:rPr>
+          <w:spacing w:val="0"/>
+        </w:rPr>
+        <w:t>,</w:t>
+      </w:r>
+      <w:r>
+        <w:rPr>
+          <w:spacing w:val="0"/>
+          <w:lang w:val="en-US"/>
+        </w:rPr>
+        <w:t xml:space="preserve"> </w:t>
+      </w:r>
+      <w:r>
+        <w:rPr>
+          <w:spacing w:val="0"/>
+        </w:rPr>
+        <w:t>в който се задават както п</w:t>
+      </w:r>
+      <w:r>
+        <w:rPr>
+          <w:spacing w:val="0"/>
+        </w:rPr>
+        <w:t>ъ</w:t>
+      </w:r>
+      <w:r>
+        <w:rPr>
+          <w:spacing w:val="0"/>
+        </w:rPr>
+        <w:t>тищата, така и изгледите</w:t>
+      </w:r>
+      <w:r>
+        <w:rPr>
+          <w:spacing w:val="0"/>
+        </w:rPr>
+        <w:t xml:space="preserve"> на приложението</w:t>
+      </w:r>
+      <w:r>
+        <w:rPr>
+          <w:spacing w:val="0"/>
+        </w:rPr>
+        <w:t>.</w:t>
+      </w:r>
+    </w:p>
+    <w:p>
+      <w:pPr>
+        <w:pStyle w:val="ListParagraph"/>
+        <w:numPr>
+          <w:ilvl w:val="0"/>
+          <w:numId w:val="31"/>
+        </w:numPr>
+        <w:spacing w:line="360" w:lineRule="auto"/>
+        <w:rPr>
+          <w:spacing w:val="0"/>
+        </w:rPr>
+      </w:pPr>
+      <w:r>
+        <w:rPr>
+          <w:spacing w:val="0"/>
+        </w:rPr>
+        <w:t>Слой за бизнес логиката - това е слоят, който съдържа бизнес логиката на</w:t>
+      </w:r>
+      <w:r>
+        <w:rPr>
+          <w:spacing w:val="0"/>
+        </w:rPr>
+        <w:t xml:space="preserve"> </w:t>
+      </w:r>
+      <w:r>
+        <w:rPr>
+          <w:spacing w:val="0"/>
+        </w:rPr>
+        <w:t>приложението. Той е независим от другите слоеве и определя правилата и</w:t>
+      </w:r>
+      <w:r>
+        <w:rPr>
+          <w:spacing w:val="0"/>
+        </w:rPr>
+        <w:t xml:space="preserve"> </w:t>
+      </w:r>
+      <w:r>
+        <w:rPr>
+          <w:spacing w:val="0"/>
+        </w:rPr>
+        <w:t>ограниченията за работа с данните/съдържанието.</w:t>
+      </w:r>
+    </w:p>
+    <w:p>
+      <w:pPr>
+        <w:pStyle w:val="ListParagraph"/>
+        <w:numPr>
+          <w:ilvl w:val="1"/>
+          <w:numId w:val="31"/>
+        </w:numPr>
+        <w:spacing w:line="360" w:lineRule="auto"/>
+        <w:rPr>
+          <w:spacing w:val="0"/>
+        </w:rPr>
+      </w:pPr>
+      <w:r>
+        <w:rPr>
+          <w:spacing w:val="0"/>
+          <w:lang w:val="en-US"/>
+        </w:rPr>
+        <w:t>AlloK8.BLL</w:t>
+      </w:r>
+      <w:r>
+        <w:rPr>
+          <w:spacing w:val="0"/>
+        </w:rPr>
+        <w:t xml:space="preserve"> – </w:t>
+      </w:r>
+      <w:r>
+        <w:rPr>
+          <w:spacing w:val="0"/>
+        </w:rPr>
+        <w:t>Б</w:t>
+      </w:r>
+      <w:r>
+        <w:rPr>
+          <w:spacing w:val="0"/>
+        </w:rPr>
+        <w:t>иблиотека от класове</w:t>
+      </w:r>
+      <w:r>
+        <w:rPr>
+          <w:spacing w:val="0"/>
+        </w:rPr>
+        <w:t>, която използва интерфейси и абстракции за взаимодействие с другите слоеве.</w:t>
+      </w:r>
+      <w:r>
+        <w:rPr>
+          <w:spacing w:val="0"/>
+        </w:rPr>
+        <w:t xml:space="preserve"> В папката </w:t>
+      </w:r>
+      <w:r>
+        <w:rPr>
+          <w:spacing w:val="0"/>
+          <w:lang w:val="en-US"/>
+        </w:rPr>
+        <w:t xml:space="preserve">Identity </w:t>
+      </w:r>
+      <w:r>
+        <w:rPr>
+          <w:spacing w:val="0"/>
+        </w:rPr>
+        <w:t xml:space="preserve">се съдържат сървисите за потребителите, а в </w:t>
+      </w:r>
+      <w:r>
+        <w:rPr>
+          <w:spacing w:val="0"/>
+          <w:lang w:val="en-US"/>
+        </w:rPr>
+        <w:t xml:space="preserve">Common </w:t>
+      </w:r>
+      <w:r>
+        <w:rPr>
+          <w:spacing w:val="0"/>
+        </w:rPr>
+        <w:t xml:space="preserve">за останалите функционалности като задачи, проекти, календар и </w:t>
+      </w:r>
+      <w:r>
+        <w:rPr>
+          <w:spacing w:val="0"/>
+        </w:rPr>
+        <w:t>отчети.</w:t>
+      </w:r>
+    </w:p>
+    <w:p>
+      <w:pPr>
+        <w:pStyle w:val="ListParagraph"/>
+        <w:numPr>
+          <w:ilvl w:val="0"/>
+          <w:numId w:val="31"/>
+        </w:numPr>
+        <w:spacing w:line="360" w:lineRule="auto"/>
+        <w:rPr>
+          <w:spacing w:val="0"/>
+        </w:rPr>
+      </w:pPr>
+      <w:r>
+        <w:rPr>
+          <w:spacing w:val="0"/>
+        </w:rPr>
+        <w:t>Слой за данните - представен от следния проект:</w:t>
+      </w:r>
+    </w:p>
+    <w:p>
+      <w:pPr>
+        <w:pStyle w:val="ListParagraph"/>
+        <w:numPr>
+          <w:ilvl w:val="1"/>
+          <w:numId w:val="31"/>
+        </w:numPr>
+        <w:spacing w:line="360" w:lineRule="auto"/>
+        <w:rPr>
+          <w:spacing w:val="0"/>
+        </w:rPr>
+      </w:pPr>
+      <w:r>
+        <w:rPr>
+          <w:spacing w:val="0"/>
+          <w:lang w:val="en-US"/>
+        </w:rPr>
+        <w:t>AlloK8.DAL</w:t>
+      </w:r>
+      <w:r>
+        <w:rPr>
+          <w:spacing w:val="0"/>
+        </w:rPr>
+        <w:t xml:space="preserve"> </w:t>
+      </w:r>
+      <w:r>
+        <w:rPr>
+          <w:spacing w:val="0"/>
+        </w:rPr>
+        <w:t>– Т</w:t>
+      </w:r>
+      <w:r>
+        <w:rPr>
+          <w:spacing w:val="0"/>
+        </w:rPr>
+        <w:t>ова е слоят за данни, където се намират</w:t>
+      </w:r>
+      <w:r>
+        <w:rPr>
+          <w:spacing w:val="0"/>
+        </w:rPr>
+        <w:t xml:space="preserve"> м</w:t>
+      </w:r>
+      <w:r>
+        <w:rPr>
+          <w:spacing w:val="0"/>
+        </w:rPr>
+        <w:t>оделите и контекстът за базата данни. Той използва</w:t>
+      </w:r>
+      <w:r>
+        <w:rPr>
+          <w:spacing w:val="0"/>
+        </w:rPr>
+        <w:t xml:space="preserve"> </w:t>
+      </w:r>
+      <w:r>
+        <w:rPr>
+          <w:spacing w:val="0"/>
+        </w:rPr>
+        <w:t>Entity Framework</w:t>
+      </w:r>
+      <w:r>
+        <w:rPr>
+          <w:spacing w:val="0"/>
+        </w:rPr>
+        <w:t xml:space="preserve"> </w:t>
+      </w:r>
+      <w:r>
+        <w:rPr>
+          <w:spacing w:val="0"/>
+        </w:rPr>
+        <w:t>Core за ORM и SQL Server за релационна база данни.</w:t>
+      </w:r>
+    </w:p>
+    <w:p>
+      <w:pPr>
+        <w:pStyle w:val="ListParagraph"/>
+        <w:numPr>
+          <w:ilvl w:val="0"/>
+          <w:numId w:val="31"/>
+        </w:numPr>
+        <w:spacing w:line="360" w:lineRule="auto"/>
+        <w:rPr>
+          <w:spacing w:val="0"/>
+        </w:rPr>
+      </w:pPr>
+      <w:r>
+        <w:rPr>
+          <w:spacing w:val="0"/>
+        </w:rPr>
+        <w:t>В приложението има още два проекта:</w:t>
+      </w:r>
+    </w:p>
+    <w:p>
+      <w:pPr>
+        <w:pStyle w:val="ListParagraph"/>
+        <w:numPr>
+          <w:ilvl w:val="1"/>
+          <w:numId w:val="31"/>
+        </w:numPr>
+        <w:spacing w:line="360" w:lineRule="auto"/>
+        <w:rPr>
+          <w:spacing w:val="0"/>
+        </w:rPr>
+      </w:pPr>
+      <w:r>
+        <w:rPr>
+          <w:spacing w:val="0"/>
+          <w:lang w:val="en-US"/>
+        </w:rPr>
+        <w:t>AlloK8.Common</w:t>
+      </w:r>
+      <w:r>
+        <w:rPr>
+          <w:spacing w:val="0"/>
+        </w:rPr>
+        <w:t xml:space="preserve"> – </w:t>
+      </w:r>
+      <w:r>
+        <w:rPr>
+          <w:spacing w:val="0"/>
+        </w:rPr>
+        <w:t>Това са модели за вход (input models) и изход</w:t>
+      </w:r>
+      <w:r>
+        <w:rPr>
+          <w:spacing w:val="0"/>
+        </w:rPr>
+        <w:t xml:space="preserve"> </w:t>
+      </w:r>
+      <w:r>
+        <w:rPr>
+          <w:spacing w:val="0"/>
+        </w:rPr>
+        <w:t>(output</w:t>
+      </w:r>
+      <w:r>
+        <w:rPr>
+          <w:spacing w:val="0"/>
+        </w:rPr>
+        <w:t xml:space="preserve"> </w:t>
+      </w:r>
+      <w:r>
+        <w:rPr>
+          <w:spacing w:val="0"/>
+        </w:rPr>
+        <w:t xml:space="preserve">models), които се споделят между </w:t>
+      </w:r>
+      <w:r>
+        <w:rPr>
+          <w:spacing w:val="0"/>
+        </w:rPr>
+        <w:t>контролера</w:t>
+      </w:r>
+      <w:r>
+        <w:rPr>
+          <w:spacing w:val="0"/>
+        </w:rPr>
+        <w:t xml:space="preserve"> и </w:t>
+      </w:r>
+      <w:r>
+        <w:rPr>
+          <w:spacing w:val="0"/>
+        </w:rPr>
+        <w:t>бизнес логиката</w:t>
+      </w:r>
+      <w:r>
+        <w:rPr>
+          <w:spacing w:val="0"/>
+        </w:rPr>
+        <w:t>. Те представят</w:t>
+      </w:r>
+      <w:r>
+        <w:rPr>
+          <w:spacing w:val="0"/>
+        </w:rPr>
+        <w:t xml:space="preserve"> </w:t>
+      </w:r>
+      <w:r>
+        <w:rPr>
+          <w:spacing w:val="0"/>
+        </w:rPr>
+        <w:t>данните/съдържанието в сериализиран формат (JSON).</w:t>
+      </w:r>
+    </w:p>
+    <w:p>
+      <w:pPr>
+        <w:pStyle w:val="ListParagraph"/>
+        <w:numPr>
+          <w:ilvl w:val="1"/>
+          <w:numId w:val="31"/>
+        </w:numPr>
+        <w:spacing w:line="360" w:lineRule="auto"/>
+        <w:rPr>
+          <w:spacing w:val="0"/>
+        </w:rPr>
+      </w:pPr>
+      <w:r>
+        <w:rPr>
+          <w:spacing w:val="0"/>
+          <w:lang w:val="en-US"/>
+        </w:rPr>
+        <w:t>AlloK8.BLL.Tests</w:t>
+      </w:r>
+      <w:r>
+        <w:rPr>
+          <w:spacing w:val="0"/>
+        </w:rPr>
+        <w:t xml:space="preserve"> – </w:t>
+      </w:r>
+      <w:r>
+        <w:rPr>
+          <w:spacing w:val="0"/>
+        </w:rPr>
+        <w:t>Това е проектът, отговарящ за</w:t>
+      </w:r>
+      <w:r>
+        <w:rPr>
+          <w:spacing w:val="0"/>
+        </w:rPr>
+        <w:t xml:space="preserve"> </w:t>
+      </w:r>
+      <w:r>
+        <w:rPr>
+          <w:spacing w:val="0"/>
+        </w:rPr>
+        <w:t xml:space="preserve">тестването на слоя за бизнес логиката на </w:t>
+      </w:r>
+      <w:r>
+        <w:rPr>
+          <w:spacing w:val="0"/>
+        </w:rPr>
+        <w:t>приложението</w:t>
+      </w:r>
+      <w:r>
+        <w:rPr>
+          <w:spacing w:val="0"/>
+        </w:rPr>
+        <w:t>.</w:t>
+      </w:r>
+    </w:p>
+    <w:p>
+      <w:pPr>
+        <w:spacing w:line="360" w:lineRule="auto"/>
+        <w:rPr>
+          <w:spacing w:val="0"/>
+        </w:rPr>
+      </w:pPr>
+      <w:r>
+        <w:rPr>
+          <w:spacing w:val="0"/>
+        </w:rPr>
+        <w:lastRenderedPageBreak/>
+        <w:t>Приложението използва набор от зависимости, за да постигне своите цели, а това</w:t>
+      </w:r>
+      <w:r>
+        <w:rPr>
+          <w:spacing w:val="0"/>
+        </w:rPr>
+        <w:t xml:space="preserve"> </w:t>
+      </w:r>
+      <w:r>
+        <w:rPr>
+          <w:spacing w:val="0"/>
+        </w:rPr>
+        <w:t>са главно:</w:t>
+      </w:r>
+      <w:r>
+        <w:rPr>
+          <w:spacing w:val="0"/>
+        </w:rPr>
+        <w:t xml:space="preserve"> </w:t>
+      </w:r>
+    </w:p>
+    <w:p>
+      <w:pPr>
+        <w:pStyle w:val="ListParagraph"/>
+        <w:numPr>
+          <w:ilvl w:val="0"/>
+          <w:numId w:val="33"/>
+        </w:numPr>
+        <w:spacing w:line="360" w:lineRule="auto"/>
+        <w:rPr>
+          <w:spacing w:val="0"/>
+        </w:rPr>
+      </w:pPr>
+      <w:r>
+        <w:rPr>
+          <w:spacing w:val="0"/>
+        </w:rPr>
+        <w:t>Entity Framework Core 7 (EF Core 7) – Рамка, която улеснява достъпа до базата</w:t>
+      </w:r>
+      <w:r>
+        <w:rPr>
+          <w:spacing w:val="0"/>
+        </w:rPr>
+        <w:t xml:space="preserve"> </w:t>
+      </w:r>
+      <w:r>
+        <w:rPr>
+          <w:spacing w:val="0"/>
+        </w:rPr>
+        <w:t>данни. Проекта е направен, чрез така наречения начин на първоначалната</w:t>
+      </w:r>
+      <w:r>
+        <w:rPr>
+          <w:spacing w:val="0"/>
+        </w:rPr>
+        <w:t xml:space="preserve"> </w:t>
+      </w:r>
+      <w:r>
+        <w:rPr>
+          <w:spacing w:val="0"/>
+        </w:rPr>
+        <w:t>кодова структура (Code First Approach). Това означава, че първо са писани</w:t>
+      </w:r>
+      <w:r>
+        <w:rPr>
+          <w:spacing w:val="0"/>
+        </w:rPr>
+        <w:t xml:space="preserve"> </w:t>
+      </w:r>
+      <w:r>
+        <w:rPr>
+          <w:spacing w:val="0"/>
+        </w:rPr>
+        <w:t>моделите, с които работи базата данни, а после са преобразувани в таблици със</w:t>
+      </w:r>
+      <w:r>
+        <w:rPr>
+          <w:spacing w:val="0"/>
+        </w:rPr>
+        <w:t xml:space="preserve"> </w:t>
+      </w:r>
+      <w:r>
+        <w:rPr>
+          <w:spacing w:val="0"/>
+        </w:rPr>
+        <w:t>съответните им връзки, отношения и типове на колони.</w:t>
+      </w:r>
+    </w:p>
+    <w:p>
+      <w:pPr>
+        <w:pStyle w:val="ListParagraph"/>
+        <w:numPr>
+          <w:ilvl w:val="0"/>
+          <w:numId w:val="33"/>
+        </w:numPr>
+        <w:spacing w:line="360" w:lineRule="auto"/>
+        <w:rPr>
+          <w:spacing w:val="0"/>
+        </w:rPr>
+      </w:pPr>
+      <w:r>
+        <w:rPr>
+          <w:spacing w:val="0"/>
+        </w:rPr>
+        <w:t>SendGrid – Библиотека, която позволява изпращането на имейли от</w:t>
+      </w:r>
+      <w:r>
+        <w:rPr>
+          <w:spacing w:val="0"/>
+        </w:rPr>
+        <w:t xml:space="preserve"> </w:t>
+      </w:r>
+      <w:r>
+        <w:rPr>
+          <w:spacing w:val="0"/>
+        </w:rPr>
+        <w:t>приложението към потребителите.</w:t>
+      </w:r>
+    </w:p>
+    <w:p>
+      <w:pPr>
+        <w:pStyle w:val="ListParagraph"/>
+        <w:numPr>
+          <w:ilvl w:val="0"/>
+          <w:numId w:val="33"/>
+        </w:numPr>
+        <w:spacing w:line="360" w:lineRule="auto"/>
+        <w:rPr>
+          <w:spacing w:val="0"/>
+        </w:rPr>
+      </w:pPr>
+      <w:r>
+        <w:rPr>
+          <w:spacing w:val="0"/>
+        </w:rPr>
+        <w:t>xUnit – Рамката, с която е реализирано единичното тестване на слоевете за</w:t>
+      </w:r>
+      <w:r>
+        <w:rPr>
+          <w:spacing w:val="0"/>
+        </w:rPr>
+        <w:t xml:space="preserve"> </w:t>
+      </w:r>
+      <w:r>
+        <w:rPr>
+          <w:spacing w:val="0"/>
+        </w:rPr>
+        <w:t>бизнес логика и достъп до базата данни.</w:t>
+      </w:r>
+    </w:p>
+    <w:p>
+      <w:pPr>
+        <w:pStyle w:val="ListParagraph"/>
+        <w:numPr>
+          <w:ilvl w:val="0"/>
+          <w:numId w:val="33"/>
+        </w:numPr>
+        <w:spacing w:line="360" w:lineRule="auto"/>
+        <w:rPr>
+          <w:spacing w:val="0"/>
+        </w:rPr>
+      </w:pPr>
+      <w:r>
+        <w:rPr>
+          <w:spacing w:val="0"/>
+        </w:rPr>
+        <w:t>Stylecop Analyzers – Рамка, която анализира C# кода, за да наложи набор от</w:t>
+      </w:r>
+      <w:r>
+        <w:rPr>
+          <w:spacing w:val="0"/>
+        </w:rPr>
+        <w:t xml:space="preserve"> </w:t>
+      </w:r>
+      <w:r>
+        <w:rPr>
+          <w:spacing w:val="0"/>
+        </w:rPr>
+        <w:t>правила за стил и последователност.</w:t>
+      </w:r>
+    </w:p>
+    <w:p>
+      <w:pPr>
+        <w:spacing w:line="360" w:lineRule="auto"/>
+        <w:rPr>
+          <w:spacing w:val="0"/>
+        </w:rPr>
+      </w:pPr>
+      <w:r>
+        <w:rPr>
+          <w:spacing w:val="0"/>
+        </w:rPr>
+        <w:t>Приложението използва набор от шаблони за дизайн (Design Patterns), някои от</w:t>
+      </w:r>
+      <w:r>
+        <w:rPr>
+          <w:spacing w:val="0"/>
+        </w:rPr>
+        <w:t xml:space="preserve"> </w:t>
+      </w:r>
+      <w:r>
+        <w:rPr>
+          <w:spacing w:val="0"/>
+        </w:rPr>
+        <w:t>които са:</w:t>
+      </w:r>
+    </w:p>
+    <w:p>
+      <w:pPr>
+        <w:pStyle w:val="ListParagraph"/>
+        <w:numPr>
+          <w:ilvl w:val="0"/>
+          <w:numId w:val="34"/>
+        </w:numPr>
+        <w:spacing w:line="360" w:lineRule="auto"/>
+        <w:rPr>
+          <w:spacing w:val="0"/>
+        </w:rPr>
+      </w:pPr>
+      <w:r>
+        <w:rPr>
+          <w:spacing w:val="0"/>
+        </w:rPr>
+        <w:t>Инжектиране на зависимости / Обръщане на контрол (Dependency Injection /</w:t>
+      </w:r>
+      <w:r>
+        <w:rPr>
+          <w:spacing w:val="0"/>
+        </w:rPr>
+        <w:t xml:space="preserve"> </w:t>
+      </w:r>
+      <w:r>
+        <w:rPr>
+          <w:spacing w:val="0"/>
+        </w:rPr>
+        <w:t>Inversion of control) – този шаблон се използва главно при уеб приложението, когато</w:t>
+      </w:r>
+      <w:r>
+        <w:rPr>
+          <w:spacing w:val="0"/>
+        </w:rPr>
+        <w:t xml:space="preserve"> </w:t>
+      </w:r>
+      <w:r>
+        <w:rPr>
+          <w:spacing w:val="0"/>
+        </w:rPr>
+        <w:t>трябва да се инжектират класовете от бизнес слоя като услуги. Намира приложение и</w:t>
+      </w:r>
+      <w:r>
+        <w:rPr>
+          <w:spacing w:val="0"/>
+        </w:rPr>
+        <w:t xml:space="preserve"> </w:t>
+      </w:r>
+      <w:r>
+        <w:rPr>
+          <w:spacing w:val="0"/>
+        </w:rPr>
+        <w:t>при тестването, когато трябва да се заменя същинските имплементации на външни</w:t>
+      </w:r>
+      <w:r>
+        <w:rPr>
+          <w:spacing w:val="0"/>
+        </w:rPr>
+        <w:t xml:space="preserve"> </w:t>
+      </w:r>
+      <w:r>
+        <w:rPr>
+          <w:spacing w:val="0"/>
+        </w:rPr>
+        <w:t>методи със собствени.</w:t>
+      </w:r>
+    </w:p>
+    <w:p>
+      <w:pPr>
+        <w:spacing w:line="360" w:lineRule="auto"/>
+        <w:rPr>
+          <w:spacing w:val="0"/>
+        </w:rPr>
+      </w:pPr>
+    </w:p>
+    <w:p>
+      <w:pPr>
+        <w:spacing w:line="360" w:lineRule="auto"/>
+        <w:rPr>
           <w:bCs/>
           <w:spacing w:val="0"/>
         </w:rPr>
@@ -3776,6 +4425,7 @@
         <w:rPr>
           <w:spacing w:val="0"/>
         </w:rPr>
+        <w:lastRenderedPageBreak/>
         <w:t xml:space="preserve">Реализация на </w:t>
       </w:r>
       <w:r>
@@ -3837,7 +4487,375 @@
         <w:rPr>
           <w:spacing w:val="0"/>
         </w:rPr>
-        <w:t>Описание на инструментариума за достъп до базата данни от гледна точка на програмния код. Описание на методите за извличане, добавяне и изтриване на обекти в базата данни.</w:t>
+        <w:t>За достъп до базата данни използвам инструментариума EF Core (Entity</w:t>
+      </w:r>
+      <w:r>
+        <w:rPr>
+          <w:spacing w:val="0"/>
+        </w:rPr>
+        <w:t xml:space="preserve"> </w:t>
+      </w:r>
+      <w:r>
+        <w:rPr>
+          <w:spacing w:val="0"/>
+        </w:rPr>
+        <w:t>Framework Core), който е ORM (Обектно-Релационно картографиране) библиотека за</w:t>
+      </w:r>
+      <w:r>
+        <w:rPr>
+          <w:spacing w:val="0"/>
+        </w:rPr>
+        <w:t xml:space="preserve"> </w:t>
+      </w:r>
+      <w:r>
+        <w:rPr>
+          <w:spacing w:val="0"/>
+        </w:rPr>
+        <w:t>.NET платформата. EF Core позволява за работа с данните като с обекти и колекции,</w:t>
+      </w:r>
+      <w:r>
+        <w:rPr>
+          <w:spacing w:val="0"/>
+        </w:rPr>
+        <w:t xml:space="preserve"> </w:t>
+      </w:r>
+      <w:r>
+        <w:rPr>
+          <w:spacing w:val="0"/>
+        </w:rPr>
+        <w:t>без да се пише SQL заявки ръчно. EF Core поддържа различни видове бази данни, като</w:t>
+      </w:r>
+      <w:r>
+        <w:rPr>
+          <w:spacing w:val="0"/>
+        </w:rPr>
+        <w:t xml:space="preserve"> </w:t>
+      </w:r>
+      <w:r>
+        <w:rPr>
+          <w:spacing w:val="0"/>
+        </w:rPr>
+        <w:t>в моя проект използвам SQL Server.</w:t>
+      </w:r>
+    </w:p>
+    <w:p>
+      <w:pPr>
+        <w:spacing w:line="360" w:lineRule="auto"/>
+        <w:rPr>
+          <w:spacing w:val="0"/>
+        </w:rPr>
+      </w:pPr>
+      <w:r>
+        <w:rPr>
+          <w:spacing w:val="0"/>
+        </w:rPr>
+        <w:t>За да се използва EF Core, трябва да се дефинират моделите на данните като</w:t>
+      </w:r>
+      <w:r>
+        <w:rPr>
+          <w:spacing w:val="0"/>
+        </w:rPr>
+        <w:t xml:space="preserve"> </w:t>
+      </w:r>
+      <w:r>
+        <w:rPr>
+          <w:spacing w:val="0"/>
+        </w:rPr>
+        <w:t>класове в C# кода. Всеки модел има свойства, които отговарят на колоните в таблицата</w:t>
+      </w:r>
+      <w:r>
+        <w:rPr>
+          <w:spacing w:val="0"/>
+        </w:rPr>
+        <w:t xml:space="preserve"> </w:t>
+      </w:r>
+      <w:r>
+        <w:rPr>
+          <w:spacing w:val="0"/>
+        </w:rPr>
+        <w:t>в базата данни.</w:t>
+      </w:r>
+    </w:p>
+    <w:p>
+      <w:pPr>
+        <w:spacing w:line="360" w:lineRule="auto"/>
+        <w:rPr>
+          <w:spacing w:val="0"/>
+        </w:rPr>
+      </w:pPr>
+      <w:r>
+        <w:rPr>
+          <w:spacing w:val="0"/>
+        </w:rPr>
+        <w:t>За да se управляваt връзката с базата данни и операциите с данните, трябва да се</w:t>
+      </w:r>
+      <w:r>
+        <w:rPr>
+          <w:spacing w:val="0"/>
+        </w:rPr>
+        <w:t xml:space="preserve"> </w:t>
+      </w:r>
+      <w:r>
+        <w:rPr>
+          <w:spacing w:val="0"/>
+        </w:rPr>
+        <w:t>дефинира контекст за базата данни като клас, който наследява от базовия клас</w:t>
+      </w:r>
+      <w:r>
+        <w:rPr>
+          <w:spacing w:val="0"/>
+        </w:rPr>
+        <w:t xml:space="preserve"> </w:t>
+      </w:r>
+      <w:r>
+        <w:rPr>
+          <w:spacing w:val="0"/>
+        </w:rPr>
+        <w:t>DbContext. В контекстът трябва да се декларира свойства от тип DbSet</w:t>
+      </w:r>
+      <w:r>
+        <w:rPr>
+          <w:spacing w:val="0"/>
+        </w:rPr>
+        <w:t>&lt;</w:t>
+      </w:r>
+      <w:r>
+        <w:rPr>
+          <w:spacing w:val="0"/>
+        </w:rPr>
+        <w:t>T</w:t>
+      </w:r>
+      <w:r>
+        <w:rPr>
+          <w:spacing w:val="0"/>
+        </w:rPr>
+        <w:t>&gt;</w:t>
+      </w:r>
+      <w:r>
+        <w:rPr>
+          <w:spacing w:val="0"/>
+        </w:rPr>
+        <w:t>, където T е</w:t>
+      </w:r>
+      <w:r>
+        <w:rPr>
+          <w:spacing w:val="0"/>
+        </w:rPr>
+        <w:t xml:space="preserve"> </w:t>
+      </w:r>
+      <w:r>
+        <w:rPr>
+          <w:spacing w:val="0"/>
+        </w:rPr>
+        <w:t xml:space="preserve">моделът на данните. </w:t>
+      </w:r>
+      <w:r>
+        <w:rPr>
+          <w:spacing w:val="0"/>
+        </w:rPr>
+        <w:t>DbSet</w:t>
+      </w:r>
+      <w:r>
+        <w:rPr>
+          <w:spacing w:val="0"/>
+        </w:rPr>
+        <w:t>&lt;</w:t>
+      </w:r>
+      <w:r>
+        <w:rPr>
+          <w:spacing w:val="0"/>
+        </w:rPr>
+        <w:t>T</w:t>
+      </w:r>
+      <w:r>
+        <w:rPr>
+          <w:spacing w:val="0"/>
+        </w:rPr>
+        <w:t>&gt;</w:t>
+      </w:r>
+      <w:r>
+        <w:rPr>
+          <w:spacing w:val="0"/>
+        </w:rPr>
+        <w:t xml:space="preserve"> </w:t>
+      </w:r>
+      <w:r>
+        <w:rPr>
+          <w:spacing w:val="0"/>
+        </w:rPr>
+        <w:t>представлява колекция от обекти, които съответстват на</w:t>
+      </w:r>
+      <w:r>
+        <w:rPr>
+          <w:spacing w:val="0"/>
+        </w:rPr>
+        <w:t xml:space="preserve"> </w:t>
+      </w:r>
+      <w:r>
+        <w:rPr>
+          <w:spacing w:val="0"/>
+        </w:rPr>
+        <w:t>таблица в базата данни.</w:t>
+      </w:r>
+    </w:p>
+    <w:p>
+      <w:pPr>
+        <w:spacing w:line="360" w:lineRule="auto"/>
+        <w:rPr>
+          <w:spacing w:val="0"/>
+        </w:rPr>
+      </w:pPr>
+      <w:r>
+        <w:rPr>
+          <w:spacing w:val="0"/>
+        </w:rPr>
+        <w:t>За да извършваме заявки към базата данни, използваме LINQ (Language</w:t>
+      </w:r>
+      <w:r>
+        <w:rPr>
+          <w:spacing w:val="0"/>
+        </w:rPr>
+        <w:t xml:space="preserve"> </w:t>
+      </w:r>
+      <w:r>
+        <w:rPr>
+          <w:spacing w:val="0"/>
+        </w:rPr>
+        <w:t>Integrated Query) синтаксис, който ни позволява да пишем заявки като изрази в C#</w:t>
+      </w:r>
+      <w:r>
+        <w:rPr>
+          <w:spacing w:val="0"/>
+        </w:rPr>
+        <w:t xml:space="preserve"> </w:t>
+      </w:r>
+      <w:r>
+        <w:rPr>
+          <w:spacing w:val="0"/>
+        </w:rPr>
+        <w:t>кода. LINQ заявките се превръщат в SQL заявки от EF Core и се изпращат към базата</w:t>
+      </w:r>
+      <w:r>
+        <w:rPr>
+          <w:spacing w:val="0"/>
+        </w:rPr>
+        <w:t xml:space="preserve"> </w:t>
+      </w:r>
+      <w:r>
+        <w:rPr>
+          <w:spacing w:val="0"/>
+        </w:rPr>
+        <w:t>данни. LINQ заявките могат да използват различни методи за филтриране, сортиране,</w:t>
+      </w:r>
+      <w:r>
+        <w:rPr>
+          <w:spacing w:val="0"/>
+        </w:rPr>
+        <w:t xml:space="preserve"> </w:t>
+      </w:r>
+      <w:r>
+        <w:rPr>
+          <w:spacing w:val="0"/>
+        </w:rPr>
+        <w:t>групиране, проекция и агрегация на данните.</w:t>
+      </w:r>
+    </w:p>
+    <w:p>
+      <w:pPr>
+        <w:spacing w:line="360" w:lineRule="auto"/>
+        <w:rPr>
+          <w:spacing w:val="0"/>
+        </w:rPr>
+      </w:pPr>
+      <w:r>
+        <w:rPr>
+          <w:spacing w:val="0"/>
+        </w:rPr>
+        <w:t>За да се добавят или изтриват обекти в базата данни, се използват методите Add,</w:t>
+      </w:r>
+      <w:r>
+        <w:rPr>
+          <w:spacing w:val="0"/>
+        </w:rPr>
+        <w:t xml:space="preserve"> </w:t>
+      </w:r>
+      <w:r>
+        <w:rPr>
+          <w:spacing w:val="0"/>
+        </w:rPr>
+        <w:t xml:space="preserve">AddRange, Remove или RemoveRange на </w:t>
+      </w:r>
+      <w:r>
+        <w:rPr>
+          <w:spacing w:val="0"/>
+        </w:rPr>
+        <w:t>DbSet</w:t>
+      </w:r>
+      <w:r>
+        <w:rPr>
+          <w:spacing w:val="0"/>
+        </w:rPr>
+        <w:t>&lt;</w:t>
+      </w:r>
+      <w:r>
+        <w:rPr>
+          <w:spacing w:val="0"/>
+        </w:rPr>
+        <w:t>T</w:t>
+      </w:r>
+      <w:r>
+        <w:rPr>
+          <w:spacing w:val="0"/>
+        </w:rPr>
+        <w:t>&gt;</w:t>
+      </w:r>
+      <w:r>
+        <w:rPr>
+          <w:spacing w:val="0"/>
+        </w:rPr>
+        <w:t xml:space="preserve">. </w:t>
+      </w:r>
+      <w:r>
+        <w:rPr>
+          <w:spacing w:val="0"/>
+        </w:rPr>
+        <w:t>Тези методи променят само</w:t>
+      </w:r>
+      <w:r>
+        <w:rPr>
+          <w:spacing w:val="0"/>
+        </w:rPr>
+        <w:t xml:space="preserve"> </w:t>
+      </w:r>
+      <w:r>
+        <w:rPr>
+          <w:spacing w:val="0"/>
+        </w:rPr>
+        <w:t>локалното състояние на обектите в контекста, без да ги променят в базата данни. За да</w:t>
+      </w:r>
+      <w:r>
+        <w:rPr>
+          <w:spacing w:val="0"/>
+        </w:rPr>
+        <w:t xml:space="preserve"> </w:t>
+      </w:r>
+      <w:r>
+        <w:rPr>
+          <w:spacing w:val="0"/>
+        </w:rPr>
+        <w:t>запазим промените в базата данни, трябва да използваме метода SaveChanges или</w:t>
+      </w:r>
+      <w:r>
+        <w:rPr>
+          <w:spacing w:val="0"/>
+        </w:rPr>
+        <w:t xml:space="preserve"> </w:t>
+      </w:r>
+      <w:r>
+        <w:rPr>
+          <w:spacing w:val="0"/>
+        </w:rPr>
+        <w:t>SaveChangesAsync на контекста.</w:t>
       </w:r>
     </w:p>
     <w:p>
@@ -3853,6 +4871,7 @@
         <w:rPr>
           <w:spacing w:val="0"/>
         </w:rPr>
+        <w:lastRenderedPageBreak/>
         <w:t>Наличие на потребителски интерфейс (конзолен, графичен, уеб)</w:t>
       </w:r>
       <w:bookmarkEnd w:id="17"/>
@@ -3906,7 +4925,6 @@
         <w:rPr>
           <w:spacing w:val="0"/>
         </w:rPr>
-        <w:lastRenderedPageBreak/>
         <w:t>Ефективност и бързодействие на решението</w:t>
       </w:r>
       <w:bookmarkEnd w:id="19"/>
@@ -4238,8 +5256,9 @@
           <w:sz w:val="28"/>
           <w:lang w:val="en-US" w:eastAsia="en-US"/>
         </w:rPr>
+        <w:lastRenderedPageBreak/>
         <w:drawing>
-          <wp:anchor distT="0" distB="0" distL="114300" distR="114300" simplePos="0" relativeHeight="251658242" behindDoc="1" locked="0" layoutInCell="1" allowOverlap="1" wp14:anchorId="4DC1273F" wp14:editId="79AD24B1">
+          <wp:anchor distT="0" distB="0" distL="114300" distR="114300" simplePos="0" relativeHeight="251658242" behindDoc="1" locked="0" layoutInCell="1" allowOverlap="1" wp14:anchorId="4DC1273F" wp14:editId="091F393B">
             <wp:simplePos x="0" y="0"/>
             <wp:positionH relativeFrom="column">
               <wp:posOffset>3091180</wp:posOffset>
@@ -4277,7 +5296,7 @@
                     <pic:cNvPicPr/>
                   </pic:nvPicPr>
                   <pic:blipFill>
-                    <a:blip r:embed="rId13" cstate="print">
+                    <a:blip r:embed="rId12" cstate="print">
                       <a:extLst>
                         <a:ext uri="{28A0092B-C50C-407E-A947-70E740481C1C}">
                           <a14:useLocalDpi xmlns:a14="http://schemas.microsoft.com/office/drawing/2010/main" val="0"/>
@@ -4657,8 +5676,8 @@
       </w:pPr>
     </w:p>
     <w:sectPr>
-      <w:headerReference w:type="default" r:id="rId14"/>
-      <w:footerReference w:type="default" r:id="rId15"/>
+      <w:headerReference w:type="default" r:id="rId13"/>
+      <w:footerReference w:type="default" r:id="rId14"/>
       <w:pgSz w:w="11906" w:h="16838"/>
       <w:pgMar w:top="1440" w:right="1440" w:bottom="1440" w:left="1440" w:header="709" w:footer="0" w:gutter="0"/>
       <w:cols w:space="708"/>
@@ -5575,6 +6594,119 @@
     </w:lvl>
   </w:abstractNum>
   <w:abstractNum w:abstractNumId="7" w15:restartNumberingAfterBreak="0">
+    <w:nsid w:val="268907C0"/>
+    <w:multiLevelType w:val="hybridMultilevel"/>
+    <w:tmpl w:val="E6D409D4"/>
+    <w:lvl w:ilvl="0" w:tplc="04090003">
+      <w:start w:val="1"/>
+      <w:numFmt w:val="bullet"/>
+      <w:lvlText w:val="o"/>
+      <w:lvlJc w:val="left"/>
+      <w:pPr>
+        <w:ind w:left="360" w:hanging="360"/>
+      </w:pPr>
+      <w:rPr>
+        <w:rFonts w:ascii="Courier New" w:hAnsi="Courier New" w:cs="Courier New" w:hint="default"/>
+      </w:rPr>
+    </w:lvl>
+    <w:lvl w:ilvl="1" w:tplc="04090003" w:tentative="1">
+      <w:start w:val="1"/>
+      <w:numFmt w:val="bullet"/>
+      <w:lvlText w:val="o"/>
+      <w:lvlJc w:val="left"/>
+      <w:pPr>
+        <w:ind w:left="1080" w:hanging="360"/>
+      </w:pPr>
+      <w:rPr>
+        <w:rFonts w:ascii="Courier New" w:hAnsi="Courier New" w:cs="Courier New" w:hint="default"/>
+      </w:rPr>
+    </w:lvl>
+    <w:lvl w:ilvl="2" w:tplc="04090005" w:tentative="1">
+      <w:start w:val="1"/>
+      <w:numFmt w:val="bullet"/>
+      <w:lvlText w:val=""/>
+      <w:lvlJc w:val="left"/>
+      <w:pPr>
+        <w:ind w:left="1800" w:hanging="360"/>
+      </w:pPr>
+      <w:rPr>
+        <w:rFonts w:ascii="Wingdings" w:hAnsi="Wingdings" w:hint="default"/>
+      </w:rPr>
+    </w:lvl>
+    <w:lvl w:ilvl="3" w:tplc="04090001" w:tentative="1">
+      <w:start w:val="1"/>
+      <w:numFmt w:val="bullet"/>
+      <w:lvlText w:val=""/>
+      <w:lvlJc w:val="left"/>
+      <w:pPr>
+        <w:ind w:left="2520" w:hanging="360"/>
+      </w:pPr>
+      <w:rPr>
+        <w:rFonts w:ascii="Symbol" w:hAnsi="Symbol" w:hint="default"/>
+      </w:rPr>
+    </w:lvl>
+    <w:lvl w:ilvl="4" w:tplc="04090003" w:tentative="1">
+      <w:start w:val="1"/>
+      <w:numFmt w:val="bullet"/>
+      <w:lvlText w:val="o"/>
+      <w:lvlJc w:val="left"/>
+      <w:pPr>
+        <w:ind w:left="3240" w:hanging="360"/>
+      </w:pPr>
+      <w:rPr>
+        <w:rFonts w:ascii="Courier New" w:hAnsi="Courier New" w:cs="Courier New" w:hint="default"/>
+      </w:rPr>
+    </w:lvl>
+    <w:lvl w:ilvl="5" w:tplc="04090005" w:tentative="1">
+      <w:start w:val="1"/>
+      <w:numFmt w:val="bullet"/>
+      <w:lvlText w:val=""/>
+      <w:lvlJc w:val="left"/>
+      <w:pPr>
+        <w:ind w:left="3960" w:hanging="360"/>
+      </w:pPr>
+      <w:rPr>
+        <w:rFonts w:ascii="Wingdings" w:hAnsi="Wingdings" w:hint="default"/>
+      </w:rPr>
+    </w:lvl>
+    <w:lvl w:ilvl="6" w:tplc="04090001" w:tentative="1">
+      <w:start w:val="1"/>
+      <w:numFmt w:val="bullet"/>
+      <w:lvlText w:val=""/>
+      <w:lvlJc w:val="left"/>
+      <w:pPr>
+        <w:ind w:left="4680" w:hanging="360"/>
+      </w:pPr>
+      <w:rPr>
+        <w:rFonts w:ascii="Symbol" w:hAnsi="Symbol" w:hint="default"/>
+      </w:rPr>
+    </w:lvl>
+    <w:lvl w:ilvl="7" w:tplc="04090003" w:tentative="1">
+      <w:start w:val="1"/>
+      <w:numFmt w:val="bullet"/>
+      <w:lvlText w:val="o"/>
+      <w:lvlJc w:val="left"/>
+      <w:pPr>
+        <w:ind w:left="5400" w:hanging="360"/>
+      </w:pPr>
+      <w:rPr>
+        <w:rFonts w:ascii="Courier New" w:hAnsi="Courier New" w:cs="Courier New" w:hint="default"/>
+      </w:rPr>
+    </w:lvl>
+    <w:lvl w:ilvl="8" w:tplc="04090005" w:tentative="1">
+      <w:start w:val="1"/>
+      <w:numFmt w:val="bullet"/>
+      <w:lvlText w:val=""/>
+      <w:lvlJc w:val="left"/>
+      <w:pPr>
+        <w:ind w:left="6120" w:hanging="360"/>
+      </w:pPr>
+      <w:rPr>
+        <w:rFonts w:ascii="Wingdings" w:hAnsi="Wingdings" w:hint="default"/>
+      </w:rPr>
+    </w:lvl>
+  </w:abstractNum>
+  <w:abstractNum w:abstractNumId="8" w15:restartNumberingAfterBreak="0">
     <w:nsid w:val="2A480AC2"/>
     <w:multiLevelType w:val="hybridMultilevel"/>
     <w:tmpl w:val="D513ACA7"/>
@@ -5625,7 +6757,7 @@
       <w:lvlJc w:val="left"/>
     </w:lvl>
   </w:abstractNum>
-  <w:abstractNum w:abstractNumId="8" w15:restartNumberingAfterBreak="0">
+  <w:abstractNum w:abstractNumId="9" w15:restartNumberingAfterBreak="0">
     <w:nsid w:val="314C6586"/>
     <w:multiLevelType w:val="hybridMultilevel"/>
     <w:tmpl w:val="30243F94"/>
@@ -5738,7 +6870,7 @@
       </w:rPr>
     </w:lvl>
   </w:abstractNum>
-  <w:abstractNum w:abstractNumId="9" w15:restartNumberingAfterBreak="0">
+  <w:abstractNum w:abstractNumId="10" w15:restartNumberingAfterBreak="0">
     <w:nsid w:val="32AF21DC"/>
     <w:multiLevelType w:val="hybridMultilevel"/>
     <w:tmpl w:val="D65E6184"/>
@@ -5851,7 +6983,7 @@
       </w:rPr>
     </w:lvl>
   </w:abstractNum>
-  <w:abstractNum w:abstractNumId="10" w15:restartNumberingAfterBreak="0">
+  <w:abstractNum w:abstractNumId="11" w15:restartNumberingAfterBreak="0">
     <w:nsid w:val="32D55853"/>
     <w:multiLevelType w:val="hybridMultilevel"/>
     <w:tmpl w:val="60EE0C3A"/>
@@ -5964,7 +7096,120 @@
       </w:rPr>
     </w:lvl>
   </w:abstractNum>
-  <w:abstractNum w:abstractNumId="11" w15:restartNumberingAfterBreak="0">
+  <w:abstractNum w:abstractNumId="12" w15:restartNumberingAfterBreak="0">
+    <w:nsid w:val="37102F79"/>
+    <w:multiLevelType w:val="hybridMultilevel"/>
+    <w:tmpl w:val="E28A85BA"/>
+    <w:lvl w:ilvl="0" w:tplc="04090001">
+      <w:start w:val="1"/>
+      <w:numFmt w:val="bullet"/>
+      <w:lvlText w:val=""/>
+      <w:lvlJc w:val="left"/>
+      <w:pPr>
+        <w:ind w:left="1145" w:hanging="360"/>
+      </w:pPr>
+      <w:rPr>
+        <w:rFonts w:ascii="Symbol" w:hAnsi="Symbol" w:hint="default"/>
+      </w:rPr>
+    </w:lvl>
+    <w:lvl w:ilvl="1" w:tplc="04090003" w:tentative="1">
+      <w:start w:val="1"/>
+      <w:numFmt w:val="bullet"/>
+      <w:lvlText w:val="o"/>
+      <w:lvlJc w:val="left"/>
+      <w:pPr>
+        <w:ind w:left="1865" w:hanging="360"/>
+      </w:pPr>
+      <w:rPr>
+        <w:rFonts w:ascii="Courier New" w:hAnsi="Courier New" w:cs="Courier New" w:hint="default"/>
+      </w:rPr>
+    </w:lvl>
+    <w:lvl w:ilvl="2" w:tplc="04090005" w:tentative="1">
+      <w:start w:val="1"/>
+      <w:numFmt w:val="bullet"/>
+      <w:lvlText w:val=""/>
+      <w:lvlJc w:val="left"/>
+      <w:pPr>
+        <w:ind w:left="2585" w:hanging="360"/>
+      </w:pPr>
+      <w:rPr>
+        <w:rFonts w:ascii="Wingdings" w:hAnsi="Wingdings" w:hint="default"/>
+      </w:rPr>
+    </w:lvl>
+    <w:lvl w:ilvl="3" w:tplc="04090001" w:tentative="1">
+      <w:start w:val="1"/>
+      <w:numFmt w:val="bullet"/>
+      <w:lvlText w:val=""/>
+      <w:lvlJc w:val="left"/>
+      <w:pPr>
+        <w:ind w:left="3305" w:hanging="360"/>
+      </w:pPr>
+      <w:rPr>
+        <w:rFonts w:ascii="Symbol" w:hAnsi="Symbol" w:hint="default"/>
+      </w:rPr>
+    </w:lvl>
+    <w:lvl w:ilvl="4" w:tplc="04090003" w:tentative="1">
+      <w:start w:val="1"/>
+      <w:numFmt w:val="bullet"/>
+      <w:lvlText w:val="o"/>
+      <w:lvlJc w:val="left"/>
+      <w:pPr>
+        <w:ind w:left="4025" w:hanging="360"/>
+      </w:pPr>
+      <w:rPr>
+        <w:rFonts w:ascii="Courier New" w:hAnsi="Courier New" w:cs="Courier New" w:hint="default"/>
+      </w:rPr>
+    </w:lvl>
+    <w:lvl w:ilvl="5" w:tplc="04090005" w:tentative="1">
+      <w:start w:val="1"/>
+      <w:numFmt w:val="bullet"/>
+      <w:lvlText w:val=""/>
+      <w:lvlJc w:val="left"/>
+      <w:pPr>
+        <w:ind w:left="4745" w:hanging="360"/>
+      </w:pPr>
+      <w:rPr>
+        <w:rFonts w:ascii="Wingdings" w:hAnsi="Wingdings" w:hint="default"/>
+      </w:rPr>
+    </w:lvl>
+    <w:lvl w:ilvl="6" w:tplc="04090001" w:tentative="1">
+      <w:start w:val="1"/>
+      <w:numFmt w:val="bullet"/>
+      <w:lvlText w:val=""/>
+      <w:lvlJc w:val="left"/>
+      <w:pPr>
+        <w:ind w:left="5465" w:hanging="360"/>
+      </w:pPr>
+      <w:rPr>
+        <w:rFonts w:ascii="Symbol" w:hAnsi="Symbol" w:hint="default"/>
+      </w:rPr>
+    </w:lvl>
+    <w:lvl w:ilvl="7" w:tplc="04090003" w:tentative="1">
+      <w:start w:val="1"/>
+      <w:numFmt w:val="bullet"/>
+      <w:lvlText w:val="o"/>
+      <w:lvlJc w:val="left"/>
+      <w:pPr>
+        <w:ind w:left="6185" w:hanging="360"/>
+      </w:pPr>
+      <w:rPr>
+        <w:rFonts w:ascii="Courier New" w:hAnsi="Courier New" w:cs="Courier New" w:hint="default"/>
+      </w:rPr>
+    </w:lvl>
+    <w:lvl w:ilvl="8" w:tplc="04090005" w:tentative="1">
+      <w:start w:val="1"/>
+      <w:numFmt w:val="bullet"/>
+      <w:lvlText w:val=""/>
+      <w:lvlJc w:val="left"/>
+      <w:pPr>
+        <w:ind w:left="6905" w:hanging="360"/>
+      </w:pPr>
+      <w:rPr>
+        <w:rFonts w:ascii="Wingdings" w:hAnsi="Wingdings" w:hint="default"/>
+      </w:rPr>
+    </w:lvl>
+  </w:abstractNum>
+  <w:abstractNum w:abstractNumId="13" w15:restartNumberingAfterBreak="0">
     <w:nsid w:val="3BB43897"/>
     <w:multiLevelType w:val="hybridMultilevel"/>
     <w:tmpl w:val="8786A7AC"/>
@@ -6077,7 +7322,7 @@
       </w:rPr>
     </w:lvl>
   </w:abstractNum>
-  <w:abstractNum w:abstractNumId="12" w15:restartNumberingAfterBreak="0">
+  <w:abstractNum w:abstractNumId="14" w15:restartNumberingAfterBreak="0">
     <w:nsid w:val="3FC22A6F"/>
     <w:multiLevelType w:val="hybridMultilevel"/>
     <w:tmpl w:val="31920442"/>
@@ -6190,7 +7435,7 @@
       </w:rPr>
     </w:lvl>
   </w:abstractNum>
-  <w:abstractNum w:abstractNumId="13" w15:restartNumberingAfterBreak="0">
+  <w:abstractNum w:abstractNumId="15" w15:restartNumberingAfterBreak="0">
     <w:nsid w:val="442B68F2"/>
     <w:multiLevelType w:val="hybridMultilevel"/>
     <w:tmpl w:val="B24234C8"/>
@@ -6303,7 +7548,7 @@
       </w:rPr>
     </w:lvl>
   </w:abstractNum>
-  <w:abstractNum w:abstractNumId="14" w15:restartNumberingAfterBreak="0">
+  <w:abstractNum w:abstractNumId="16" w15:restartNumberingAfterBreak="0">
     <w:nsid w:val="4E4E5B7E"/>
     <w:multiLevelType w:val="hybridMultilevel"/>
     <w:tmpl w:val="91A4AB78"/>
@@ -6389,7 +7634,120 @@
       </w:pPr>
     </w:lvl>
   </w:abstractNum>
-  <w:abstractNum w:abstractNumId="15" w15:restartNumberingAfterBreak="0">
+  <w:abstractNum w:abstractNumId="17" w15:restartNumberingAfterBreak="0">
+    <w:nsid w:val="4E862FC3"/>
+    <w:multiLevelType w:val="hybridMultilevel"/>
+    <w:tmpl w:val="13645012"/>
+    <w:lvl w:ilvl="0" w:tplc="04090001">
+      <w:start w:val="1"/>
+      <w:numFmt w:val="bullet"/>
+      <w:lvlText w:val=""/>
+      <w:lvlJc w:val="left"/>
+      <w:pPr>
+        <w:ind w:left="1145" w:hanging="360"/>
+      </w:pPr>
+      <w:rPr>
+        <w:rFonts w:ascii="Symbol" w:hAnsi="Symbol" w:hint="default"/>
+      </w:rPr>
+    </w:lvl>
+    <w:lvl w:ilvl="1" w:tplc="04090003" w:tentative="1">
+      <w:start w:val="1"/>
+      <w:numFmt w:val="bullet"/>
+      <w:lvlText w:val="o"/>
+      <w:lvlJc w:val="left"/>
+      <w:pPr>
+        <w:ind w:left="1865" w:hanging="360"/>
+      </w:pPr>
+      <w:rPr>
+        <w:rFonts w:ascii="Courier New" w:hAnsi="Courier New" w:cs="Courier New" w:hint="default"/>
+      </w:rPr>
+    </w:lvl>
+    <w:lvl w:ilvl="2" w:tplc="04090005" w:tentative="1">
+      <w:start w:val="1"/>
+      <w:numFmt w:val="bullet"/>
+      <w:lvlText w:val=""/>
+      <w:lvlJc w:val="left"/>
+      <w:pPr>
+        <w:ind w:left="2585" w:hanging="360"/>
+      </w:pPr>
+      <w:rPr>
+        <w:rFonts w:ascii="Wingdings" w:hAnsi="Wingdings" w:hint="default"/>
+      </w:rPr>
+    </w:lvl>
+    <w:lvl w:ilvl="3" w:tplc="04090001" w:tentative="1">
+      <w:start w:val="1"/>
+      <w:numFmt w:val="bullet"/>
+      <w:lvlText w:val=""/>
+      <w:lvlJc w:val="left"/>
+      <w:pPr>
+        <w:ind w:left="3305" w:hanging="360"/>
+      </w:pPr>
+      <w:rPr>
+        <w:rFonts w:ascii="Symbol" w:hAnsi="Symbol" w:hint="default"/>
+      </w:rPr>
+    </w:lvl>
+    <w:lvl w:ilvl="4" w:tplc="04090003" w:tentative="1">
+      <w:start w:val="1"/>
+      <w:numFmt w:val="bullet"/>
+      <w:lvlText w:val="o"/>
+      <w:lvlJc w:val="left"/>
+      <w:pPr>
+        <w:ind w:left="4025" w:hanging="360"/>
+      </w:pPr>
+      <w:rPr>
+        <w:rFonts w:ascii="Courier New" w:hAnsi="Courier New" w:cs="Courier New" w:hint="default"/>
+      </w:rPr>
+    </w:lvl>
+    <w:lvl w:ilvl="5" w:tplc="04090005" w:tentative="1">
+      <w:start w:val="1"/>
+      <w:numFmt w:val="bullet"/>
+      <w:lvlText w:val=""/>
+      <w:lvlJc w:val="left"/>
+      <w:pPr>
+        <w:ind w:left="4745" w:hanging="360"/>
+      </w:pPr>
+      <w:rPr>
+        <w:rFonts w:ascii="Wingdings" w:hAnsi="Wingdings" w:hint="default"/>
+      </w:rPr>
+    </w:lvl>
+    <w:lvl w:ilvl="6" w:tplc="04090001" w:tentative="1">
+      <w:start w:val="1"/>
+      <w:numFmt w:val="bullet"/>
+      <w:lvlText w:val=""/>
+      <w:lvlJc w:val="left"/>
+      <w:pPr>
+        <w:ind w:left="5465" w:hanging="360"/>
+      </w:pPr>
+      <w:rPr>
+        <w:rFonts w:ascii="Symbol" w:hAnsi="Symbol" w:hint="default"/>
+      </w:rPr>
+    </w:lvl>
+    <w:lvl w:ilvl="7" w:tplc="04090003" w:tentative="1">
+      <w:start w:val="1"/>
+      <w:numFmt w:val="bullet"/>
+      <w:lvlText w:val="o"/>
+      <w:lvlJc w:val="left"/>
+      <w:pPr>
+        <w:ind w:left="6185" w:hanging="360"/>
+      </w:pPr>
+      <w:rPr>
+        <w:rFonts w:ascii="Courier New" w:hAnsi="Courier New" w:cs="Courier New" w:hint="default"/>
+      </w:rPr>
+    </w:lvl>
+    <w:lvl w:ilvl="8" w:tplc="04090005" w:tentative="1">
+      <w:start w:val="1"/>
+      <w:numFmt w:val="bullet"/>
+      <w:lvlText w:val=""/>
+      <w:lvlJc w:val="left"/>
+      <w:pPr>
+        <w:ind w:left="6905" w:hanging="360"/>
+      </w:pPr>
+      <w:rPr>
+        <w:rFonts w:ascii="Wingdings" w:hAnsi="Wingdings" w:hint="default"/>
+      </w:rPr>
+    </w:lvl>
+  </w:abstractNum>
+  <w:abstractNum w:abstractNumId="18" w15:restartNumberingAfterBreak="0">
     <w:nsid w:val="52316DD5"/>
     <w:multiLevelType w:val="hybridMultilevel"/>
     <w:tmpl w:val="91A4AB78"/>
@@ -6475,7 +7833,7 @@
       </w:pPr>
     </w:lvl>
   </w:abstractNum>
-  <w:abstractNum w:abstractNumId="16" w15:restartNumberingAfterBreak="0">
+  <w:abstractNum w:abstractNumId="19" w15:restartNumberingAfterBreak="0">
     <w:nsid w:val="53F77CD8"/>
     <w:multiLevelType w:val="hybridMultilevel"/>
     <w:tmpl w:val="8DD25D98"/>
@@ -6561,7 +7919,7 @@
       </w:pPr>
     </w:lvl>
   </w:abstractNum>
-  <w:abstractNum w:abstractNumId="17" w15:restartNumberingAfterBreak="0">
+  <w:abstractNum w:abstractNumId="20" w15:restartNumberingAfterBreak="0">
     <w:nsid w:val="5C4B7129"/>
     <w:multiLevelType w:val="hybridMultilevel"/>
     <w:tmpl w:val="08643CA2"/>
@@ -6674,7 +8032,7 @@
       </w:rPr>
     </w:lvl>
   </w:abstractNum>
-  <w:abstractNum w:abstractNumId="18" w15:restartNumberingAfterBreak="0">
+  <w:abstractNum w:abstractNumId="21" w15:restartNumberingAfterBreak="0">
     <w:nsid w:val="5D4D0F38"/>
     <w:multiLevelType w:val="hybridMultilevel"/>
     <w:tmpl w:val="1EB8F604"/>
@@ -6760,7 +8118,7 @@
       </w:pPr>
     </w:lvl>
   </w:abstractNum>
-  <w:abstractNum w:abstractNumId="19" w15:restartNumberingAfterBreak="0">
+  <w:abstractNum w:abstractNumId="22" w15:restartNumberingAfterBreak="0">
     <w:nsid w:val="64F14D43"/>
     <w:multiLevelType w:val="multilevel"/>
     <w:tmpl w:val="04020025"/>
@@ -6855,7 +8213,120 @@
       </w:pPr>
     </w:lvl>
   </w:abstractNum>
-  <w:abstractNum w:abstractNumId="20" w15:restartNumberingAfterBreak="0">
+  <w:abstractNum w:abstractNumId="23" w15:restartNumberingAfterBreak="0">
+    <w:nsid w:val="704F439F"/>
+    <w:multiLevelType w:val="hybridMultilevel"/>
+    <w:tmpl w:val="C694D31C"/>
+    <w:lvl w:ilvl="0" w:tplc="04090001">
+      <w:start w:val="1"/>
+      <w:numFmt w:val="bullet"/>
+      <w:lvlText w:val=""/>
+      <w:lvlJc w:val="left"/>
+      <w:pPr>
+        <w:ind w:left="1145" w:hanging="360"/>
+      </w:pPr>
+      <w:rPr>
+        <w:rFonts w:ascii="Symbol" w:hAnsi="Symbol" w:hint="default"/>
+      </w:rPr>
+    </w:lvl>
+    <w:lvl w:ilvl="1" w:tplc="04090003">
+      <w:start w:val="1"/>
+      <w:numFmt w:val="bullet"/>
+      <w:lvlText w:val="o"/>
+      <w:lvlJc w:val="left"/>
+      <w:pPr>
+        <w:ind w:left="1865" w:hanging="360"/>
+      </w:pPr>
+      <w:rPr>
+        <w:rFonts w:ascii="Courier New" w:hAnsi="Courier New" w:cs="Courier New" w:hint="default"/>
+      </w:rPr>
+    </w:lvl>
+    <w:lvl w:ilvl="2" w:tplc="04090005" w:tentative="1">
+      <w:start w:val="1"/>
+      <w:numFmt w:val="bullet"/>
+      <w:lvlText w:val=""/>
+      <w:lvlJc w:val="left"/>
+      <w:pPr>
+        <w:ind w:left="2585" w:hanging="360"/>
+      </w:pPr>
+      <w:rPr>
+        <w:rFonts w:ascii="Wingdings" w:hAnsi="Wingdings" w:hint="default"/>
+      </w:rPr>
+    </w:lvl>
+    <w:lvl w:ilvl="3" w:tplc="04090001" w:tentative="1">
+      <w:start w:val="1"/>
+      <w:numFmt w:val="bullet"/>
+      <w:lvlText w:val=""/>
+      <w:lvlJc w:val="left"/>
+      <w:pPr>
+        <w:ind w:left="3305" w:hanging="360"/>
+      </w:pPr>
+      <w:rPr>
+        <w:rFonts w:ascii="Symbol" w:hAnsi="Symbol" w:hint="default"/>
+      </w:rPr>
+    </w:lvl>
+    <w:lvl w:ilvl="4" w:tplc="04090003" w:tentative="1">
+      <w:start w:val="1"/>
+      <w:numFmt w:val="bullet"/>
+      <w:lvlText w:val="o"/>
+      <w:lvlJc w:val="left"/>
+      <w:pPr>
+        <w:ind w:left="4025" w:hanging="360"/>
+      </w:pPr>
+      <w:rPr>
+        <w:rFonts w:ascii="Courier New" w:hAnsi="Courier New" w:cs="Courier New" w:hint="default"/>
+      </w:rPr>
+    </w:lvl>
+    <w:lvl w:ilvl="5" w:tplc="04090005" w:tentative="1">
+      <w:start w:val="1"/>
+      <w:numFmt w:val="bullet"/>
+      <w:lvlText w:val=""/>
+      <w:lvlJc w:val="left"/>
+      <w:pPr>
+        <w:ind w:left="4745" w:hanging="360"/>
+      </w:pPr>
+      <w:rPr>
+        <w:rFonts w:ascii="Wingdings" w:hAnsi="Wingdings" w:hint="default"/>
+      </w:rPr>
+    </w:lvl>
+    <w:lvl w:ilvl="6" w:tplc="04090001" w:tentative="1">
+      <w:start w:val="1"/>
+      <w:numFmt w:val="bullet"/>
+      <w:lvlText w:val=""/>
+      <w:lvlJc w:val="left"/>
+      <w:pPr>
+        <w:ind w:left="5465" w:hanging="360"/>
+      </w:pPr>
+      <w:rPr>
+        <w:rFonts w:ascii="Symbol" w:hAnsi="Symbol" w:hint="default"/>
+      </w:rPr>
+    </w:lvl>
+    <w:lvl w:ilvl="7" w:tplc="04090003" w:tentative="1">
+      <w:start w:val="1"/>
+      <w:numFmt w:val="bullet"/>
+      <w:lvlText w:val="o"/>
+      <w:lvlJc w:val="left"/>
+      <w:pPr>
+        <w:ind w:left="6185" w:hanging="360"/>
+      </w:pPr>
+      <w:rPr>
+        <w:rFonts w:ascii="Courier New" w:hAnsi="Courier New" w:cs="Courier New" w:hint="default"/>
+      </w:rPr>
+    </w:lvl>
+    <w:lvl w:ilvl="8" w:tplc="04090005" w:tentative="1">
+      <w:start w:val="1"/>
+      <w:numFmt w:val="bullet"/>
+      <w:lvlText w:val=""/>
+      <w:lvlJc w:val="left"/>
+      <w:pPr>
+        <w:ind w:left="6905" w:hanging="360"/>
+      </w:pPr>
+      <w:rPr>
+        <w:rFonts w:ascii="Wingdings" w:hAnsi="Wingdings" w:hint="default"/>
+      </w:rPr>
+    </w:lvl>
+  </w:abstractNum>
+  <w:abstractNum w:abstractNumId="24" w15:restartNumberingAfterBreak="0">
     <w:nsid w:val="73832A5B"/>
     <w:multiLevelType w:val="hybridMultilevel"/>
     <w:tmpl w:val="395CD9F6"/>
@@ -6972,46 +8443,46 @@
     <w:abstractNumId w:val="1"/>
   </w:num>
   <w:num w:numId="2" w16cid:durableId="1331174359">
-    <w:abstractNumId w:val="19"/>
+    <w:abstractNumId w:val="22"/>
   </w:num>
   <w:num w:numId="3" w16cid:durableId="723992396">
-    <w:abstractNumId w:val="13"/>
+    <w:abstractNumId w:val="15"/>
   </w:num>
   <w:num w:numId="4" w16cid:durableId="62875811">
-    <w:abstractNumId w:val="12"/>
+    <w:abstractNumId w:val="14"/>
   </w:num>
   <w:num w:numId="5" w16cid:durableId="211356688">
     <w:abstractNumId w:val="2"/>
   </w:num>
   <w:num w:numId="6" w16cid:durableId="2074963516">
-    <w:abstractNumId w:val="16"/>
+    <w:abstractNumId w:val="19"/>
   </w:num>
   <w:num w:numId="7" w16cid:durableId="311180632">
     <w:abstractNumId w:val="0"/>
   </w:num>
   <w:num w:numId="8" w16cid:durableId="1116212793">
-    <w:abstractNumId w:val="10"/>
+    <w:abstractNumId w:val="11"/>
   </w:num>
   <w:num w:numId="9" w16cid:durableId="1289897222">
-    <w:abstractNumId w:val="17"/>
+    <w:abstractNumId w:val="20"/>
   </w:num>
   <w:num w:numId="10" w16cid:durableId="70735100">
-    <w:abstractNumId w:val="20"/>
+    <w:abstractNumId w:val="24"/>
   </w:num>
   <w:num w:numId="11" w16cid:durableId="2031369941">
-    <w:abstractNumId w:val="14"/>
+    <w:abstractNumId w:val="16"/>
   </w:num>
   <w:num w:numId="12" w16cid:durableId="293219643">
-    <w:abstractNumId w:val="19"/>
+    <w:abstractNumId w:val="22"/>
   </w:num>
   <w:num w:numId="13" w16cid:durableId="391078072">
-    <w:abstractNumId w:val="7"/>
+    <w:abstractNumId w:val="8"/>
   </w:num>
   <w:num w:numId="14" w16cid:durableId="1083138807">
     <w:abstractNumId w:val="3"/>
   </w:num>
   <w:num w:numId="15" w16cid:durableId="258753490">
-    <w:abstractNumId w:val="9"/>
+    <w:abstractNumId w:val="10"/>
   </w:num>
   <w:num w:numId="16" w16cid:durableId="557477660">
     <w:abstractNumId w:val="4"/>
@@ -7020,43 +8491,55 @@
     <w:abstractNumId w:val="6"/>
   </w:num>
   <w:num w:numId="18" w16cid:durableId="654191204">
+    <w:abstractNumId w:val="21"/>
+  </w:num>
+  <w:num w:numId="19" w16cid:durableId="449978381">
     <w:abstractNumId w:val="18"/>
   </w:num>
-  <w:num w:numId="19" w16cid:durableId="449978381">
-    <w:abstractNumId w:val="15"/>
-  </w:num>
   <w:num w:numId="20" w16cid:durableId="294602629">
-    <w:abstractNumId w:val="19"/>
+    <w:abstractNumId w:val="22"/>
   </w:num>
   <w:num w:numId="21" w16cid:durableId="1300115339">
-    <w:abstractNumId w:val="19"/>
+    <w:abstractNumId w:val="22"/>
   </w:num>
   <w:num w:numId="22" w16cid:durableId="2094547389">
-    <w:abstractNumId w:val="19"/>
+    <w:abstractNumId w:val="22"/>
   </w:num>
   <w:num w:numId="23" w16cid:durableId="2118939567">
-    <w:abstractNumId w:val="19"/>
+    <w:abstractNumId w:val="22"/>
   </w:num>
   <w:num w:numId="24" w16cid:durableId="862789934">
-    <w:abstractNumId w:val="19"/>
+    <w:abstractNumId w:val="22"/>
   </w:num>
   <w:num w:numId="25" w16cid:durableId="555429529">
-    <w:abstractNumId w:val="19"/>
+    <w:abstractNumId w:val="22"/>
   </w:num>
   <w:num w:numId="26" w16cid:durableId="538015425">
-    <w:abstractNumId w:val="19"/>
+    <w:abstractNumId w:val="22"/>
   </w:num>
   <w:num w:numId="27" w16cid:durableId="1511792647">
-    <w:abstractNumId w:val="19"/>
+    <w:abstractNumId w:val="22"/>
   </w:num>
   <w:num w:numId="28" w16cid:durableId="1105728209">
     <w:abstractNumId w:val="5"/>
   </w:num>
   <w:num w:numId="29" w16cid:durableId="1714690374">
-    <w:abstractNumId w:val="11"/>
+    <w:abstractNumId w:val="13"/>
   </w:num>
   <w:num w:numId="30" w16cid:durableId="2025089655">
-    <w:abstractNumId w:val="8"/>
+    <w:abstractNumId w:val="9"/>
+  </w:num>
+  <w:num w:numId="31" w16cid:durableId="1098789366">
+    <w:abstractNumId w:val="23"/>
+  </w:num>
+  <w:num w:numId="32" w16cid:durableId="630475491">
+    <w:abstractNumId w:val="7"/>
+  </w:num>
+  <w:num w:numId="33" w16cid:durableId="1098215863">
+    <w:abstractNumId w:val="12"/>
+  </w:num>
+  <w:num w:numId="34" w16cid:durableId="1055348940">
+    <w:abstractNumId w:val="17"/>
   </w:num>
 </w:numbering>
 </file>
@@ -8393,14 +9876,6 @@
 </file>
 
 <file path=customXml/item1.xml><?xml version="1.0" encoding="utf-8"?>
-<p:properties xmlns:p="http://schemas.microsoft.com/office/2006/metadata/properties" xmlns:xsi="http://www.w3.org/2001/XMLSchema-instance" xmlns:pc="http://schemas.microsoft.com/office/infopath/2007/PartnerControls">
-  <documentManagement>
-    <_activity xmlns="ccce0f97-798d-4941-885e-655b384512fb" xsi:nil="true"/>
-  </documentManagement>
-</p:properties>
-</file>
-
-<file path=customXml/item2.xml><?xml version="1.0" encoding="utf-8"?>
 <?mso-contentType ?>
 <FormTemplates xmlns="http://schemas.microsoft.com/sharepoint/v3/contenttype/forms">
   <Display>DocumentLibraryForm</Display>
@@ -8409,11 +9884,15 @@
 </FormTemplates>
 </file>
 
-<file path=customXml/item3.xml><?xml version="1.0" encoding="utf-8"?>
-<b:Sources xmlns:b="http://schemas.openxmlformats.org/officeDocument/2006/bibliography" xmlns="http://schemas.openxmlformats.org/officeDocument/2006/bibliography" SelectedStyle="\APASixthEditionOfficeOnline.xsl" StyleName="APA" Version="6"/>
+<file path=customXml/item2.xml><?xml version="1.0" encoding="utf-8"?>
+<p:properties xmlns:p="http://schemas.microsoft.com/office/2006/metadata/properties" xmlns:xsi="http://www.w3.org/2001/XMLSchema-instance" xmlns:pc="http://schemas.microsoft.com/office/infopath/2007/PartnerControls">
+  <documentManagement>
+    <_activity xmlns="ccce0f97-798d-4941-885e-655b384512fb" xsi:nil="true"/>
+  </documentManagement>
+</p:properties>
 </file>
 
-<file path=customXml/item4.xml><?xml version="1.0" encoding="utf-8"?>
+<file path=customXml/item3.xml><?xml version="1.0" encoding="utf-8"?>
 <ct:contentTypeSchema xmlns:ct="http://schemas.microsoft.com/office/2006/metadata/contentType" xmlns:ma="http://schemas.microsoft.com/office/2006/metadata/properties/metaAttributes" ct:_="" ma:_="" ma:contentTypeName="Документ" ma:contentTypeID="0x01010011DB5601E04B70489BB6BB70107EA7B6" ma:contentTypeVersion="18" ma:contentTypeDescription="Създаване на нов документ" ma:contentTypeScope="" ma:versionID="b3fe0209a7bcda9bc15b1c42bc3ede07">
   <xsd:schema xmlns:xsd="http://www.w3.org/2001/XMLSchema" xmlns:xs="http://www.w3.org/2001/XMLSchema" xmlns:p="http://schemas.microsoft.com/office/2006/metadata/properties" xmlns:ns3="ccce0f97-798d-4941-885e-655b384512fb" xmlns:ns4="6906c00f-48fa-4534-b867-aac74ec44618" targetNamespace="http://schemas.microsoft.com/office/2006/metadata/properties" ma:root="true" ma:fieldsID="774727d61be37d49c000112f004de67f" ns3:_="" ns4:_="">
     <xsd:import namespace="ccce0f97-798d-4941-885e-655b384512fb"/>
@@ -8666,7 +10145,19 @@
 </ct:contentTypeSchema>
 </file>
 
+<file path=customXml/item4.xml><?xml version="1.0" encoding="utf-8"?>
+<b:Sources xmlns:b="http://schemas.openxmlformats.org/officeDocument/2006/bibliography" xmlns="http://schemas.openxmlformats.org/officeDocument/2006/bibliography" SelectedStyle="\APASixthEditionOfficeOnline.xsl" StyleName="APA" Version="6"/>
+</file>
+
 <file path=customXml/itemProps1.xml><?xml version="1.0" encoding="utf-8"?>
+<ds:datastoreItem xmlns:ds="http://schemas.openxmlformats.org/officeDocument/2006/customXml" ds:itemID="{5E10BE0B-6D5D-4981-B6F6-ABB6987C1875}">
+  <ds:schemaRefs>
+    <ds:schemaRef ds:uri="http://schemas.microsoft.com/sharepoint/v3/contenttype/forms"/>
+  </ds:schemaRefs>
+</ds:datastoreItem>
+</file>
+
+<file path=customXml/itemProps2.xml><?xml version="1.0" encoding="utf-8"?>
 <ds:datastoreItem xmlns:ds="http://schemas.openxmlformats.org/officeDocument/2006/customXml" ds:itemID="{E677C7D8-5611-4FA3-9FAD-A4F5571B1160}">
   <ds:schemaRefs>
     <ds:schemaRef ds:uri="http://schemas.microsoft.com/office/2006/metadata/properties"/>
@@ -8676,23 +10167,7 @@
 </ds:datastoreItem>
 </file>
 
-<file path=customXml/itemProps2.xml><?xml version="1.0" encoding="utf-8"?>
-<ds:datastoreItem xmlns:ds="http://schemas.openxmlformats.org/officeDocument/2006/customXml" ds:itemID="{5E10BE0B-6D5D-4981-B6F6-ABB6987C1875}">
-  <ds:schemaRefs>
-    <ds:schemaRef ds:uri="http://schemas.microsoft.com/sharepoint/v3/contenttype/forms"/>
-  </ds:schemaRefs>
-</ds:datastoreItem>
-</file>
-
 <file path=customXml/itemProps3.xml><?xml version="1.0" encoding="utf-8"?>
-<ds:datastoreItem xmlns:ds="http://schemas.openxmlformats.org/officeDocument/2006/customXml" ds:itemID="{15900665-8C79-4B2D-82EA-18A3B942CE51}">
-  <ds:schemaRefs>
-    <ds:schemaRef ds:uri="http://schemas.openxmlformats.org/officeDocument/2006/bibliography"/>
-  </ds:schemaRefs>
-</ds:datastoreItem>
-</file>
-
-<file path=customXml/itemProps4.xml><?xml version="1.0" encoding="utf-8"?>
 <ds:datastoreItem xmlns:ds="http://schemas.openxmlformats.org/officeDocument/2006/customXml" ds:itemID="{D70950D4-4A6C-47C9-848A-229FA1AF70FB}">
   <ds:schemaRefs>
     <ds:schemaRef ds:uri="http://schemas.microsoft.com/office/2006/metadata/contentType"/>
@@ -8709,4 +10184,12 @@
     <ds:schemaRef ds:uri="http://schemas.microsoft.com/internal/obd"/>
   </ds:schemaRefs>
 </ds:datastoreItem>
+</file>
+
+<file path=customXml/itemProps4.xml><?xml version="1.0" encoding="utf-8"?>
+<ds:datastoreItem xmlns:ds="http://schemas.openxmlformats.org/officeDocument/2006/customXml" ds:itemID="{15900665-8C79-4B2D-82EA-18A3B942CE51}">
+  <ds:schemaRefs>
+    <ds:schemaRef ds:uri="http://schemas.openxmlformats.org/officeDocument/2006/bibliography"/>
+  </ds:schemaRefs>
+</ds:datastoreItem>
 </file>
</xml_diff>